<commit_message>
update a journal-a obstacle of SSO
</commit_message>
<xml_diff>
--- a/Words/Categories of Collocations and Words.docx
+++ b/Words/Categories of Collocations and Words.docx
@@ -6060,16 +6060,8 @@
           <w:b/>
           <w:bCs/>
         </w:rPr>
-        <w:t>26, Colours</w:t>
-      </w:r>
-    </w:p>
-    <w:p>
-      <w:pPr>
-        <w:rPr>
-          <w:rStyle w:val="pron"/>
-          <w:rFonts w:ascii="Arial" w:hAnsi="Arial" w:cs="Arial"/>
-        </w:rPr>
-      </w:pPr>
+        <w:t xml:space="preserve">26, </w:t>
+      </w:r>
       <w:r>
         <w:rPr>
           <w:rStyle w:val="pron"/>
@@ -6077,6 +6069,32 @@
           <w:b/>
           <w:bCs/>
         </w:rPr>
+        <w:t>c</w:t>
+      </w:r>
+      <w:r>
+        <w:rPr>
+          <w:rStyle w:val="pron"/>
+          <w:rFonts w:ascii="Arial" w:hAnsi="Arial" w:cs="Arial" w:hint="eastAsia"/>
+          <w:b/>
+          <w:bCs/>
+        </w:rPr>
+        <w:t>olours</w:t>
+      </w:r>
+    </w:p>
+    <w:p>
+      <w:pPr>
+        <w:rPr>
+          <w:rStyle w:val="pron"/>
+          <w:rFonts w:ascii="Arial" w:hAnsi="Arial" w:cs="Arial"/>
+        </w:rPr>
+      </w:pPr>
+      <w:r>
+        <w:rPr>
+          <w:rStyle w:val="pron"/>
+          <w:rFonts w:ascii="Arial" w:hAnsi="Arial" w:cs="Arial" w:hint="eastAsia"/>
+          <w:b/>
+          <w:bCs/>
+        </w:rPr>
         <w:t>magenta</w:t>
       </w:r>
       <w:r>
@@ -6128,11 +6146,20 @@
         <w:outlineLvl w:val="0"/>
         <w:rPr>
           <w:rStyle w:val="pron"/>
+          <w:rFonts w:ascii="Arial" w:hAnsi="Arial" w:cs="Arial"/>
+          <w:b/>
+          <w:bCs/>
+        </w:rPr>
+      </w:pPr>
+      <w:r>
+        <w:rPr>
+          <w:rStyle w:val="pron"/>
           <w:rFonts w:ascii="Arial" w:hAnsi="Arial" w:cs="Arial" w:hint="eastAsia"/>
           <w:b/>
           <w:bCs/>
         </w:rPr>
-      </w:pPr>
+        <w:t xml:space="preserve">27, </w:t>
+      </w:r>
       <w:r>
         <w:rPr>
           <w:rStyle w:val="pron"/>
@@ -6140,38 +6167,153 @@
           <w:b/>
           <w:bCs/>
         </w:rPr>
-        <w:t xml:space="preserve">27, </w:t>
-      </w:r>
+        <w:t>stationery</w:t>
+      </w:r>
+    </w:p>
+    <w:p>
+      <w:pPr>
+        <w:rPr>
+          <w:rStyle w:val="pron"/>
+          <w:rFonts w:ascii="Arial" w:hAnsi="Arial" w:cs="Arial"/>
+        </w:rPr>
+      </w:pPr>
       <w:r>
         <w:rPr>
           <w:rStyle w:val="pron"/>
           <w:rFonts w:ascii="Arial" w:hAnsi="Arial" w:cs="Arial" w:hint="eastAsia"/>
-          <w:b/>
-          <w:bCs/>
-        </w:rPr>
-        <w:t>stationery</w:t>
-      </w:r>
-    </w:p>
-    <w:p>
-      <w:pPr>
+        </w:rPr>
+        <w:t xml:space="preserve">fountain pen: </w:t>
+      </w:r>
+      <w:r>
         <w:rPr>
           <w:rStyle w:val="pron"/>
           <w:rFonts w:ascii="Arial" w:hAnsi="Arial" w:cs="Arial" w:hint="eastAsia"/>
         </w:rPr>
+        <w:t>钢笔</w:t>
+      </w:r>
+    </w:p>
+    <w:p>
+      <w:pPr>
+        <w:rPr>
+          <w:rStyle w:val="pron"/>
+          <w:rFonts w:ascii="Arial" w:hAnsi="Arial" w:cs="Arial"/>
+        </w:rPr>
+      </w:pPr>
+    </w:p>
+    <w:p>
+      <w:pPr>
+        <w:outlineLvl w:val="0"/>
+        <w:rPr>
+          <w:rStyle w:val="pron"/>
+          <w:rFonts w:ascii="Arial" w:hAnsi="Arial" w:cs="Arial"/>
+          <w:b/>
+          <w:bCs/>
+        </w:rPr>
       </w:pPr>
       <w:r>
         <w:rPr>
           <w:rStyle w:val="pron"/>
           <w:rFonts w:ascii="Arial" w:hAnsi="Arial" w:cs="Arial" w:hint="eastAsia"/>
-        </w:rPr>
-        <w:t xml:space="preserve">fountain pen: </w:t>
+          <w:b/>
+          <w:bCs/>
+        </w:rPr>
+        <w:t>28</w:t>
       </w:r>
       <w:r>
         <w:rPr>
           <w:rStyle w:val="pron"/>
           <w:rFonts w:ascii="Arial" w:hAnsi="Arial" w:cs="Arial" w:hint="eastAsia"/>
-        </w:rPr>
-        <w:t>钢笔</w:t>
+          <w:b/>
+          <w:bCs/>
+        </w:rPr>
+        <w:t>, grammar</w:t>
+      </w:r>
+    </w:p>
+    <w:p>
+      <w:pPr>
+        <w:rPr>
+          <w:rStyle w:val="pron"/>
+          <w:rFonts w:ascii="Arial" w:hAnsi="Arial" w:cs="Arial"/>
+        </w:rPr>
+      </w:pPr>
+      <w:r>
+        <w:rPr>
+          <w:rStyle w:val="pron"/>
+          <w:rFonts w:ascii="Arial" w:hAnsi="Arial" w:cs="Arial" w:hint="eastAsia"/>
+        </w:rPr>
+        <w:t xml:space="preserve">superlative: </w:t>
+      </w:r>
+      <w:r>
+        <w:rPr>
+          <w:rStyle w:val="pron"/>
+          <w:rFonts w:ascii="Arial" w:hAnsi="Arial" w:cs="Arial" w:hint="eastAsia"/>
+        </w:rPr>
+        <w:t>最高级</w:t>
+      </w:r>
+    </w:p>
+    <w:p>
+      <w:pPr>
+        <w:rPr>
+          <w:rStyle w:val="pron"/>
+          <w:rFonts w:ascii="Arial" w:hAnsi="Arial" w:cs="Arial"/>
+        </w:rPr>
+      </w:pPr>
+      <w:r>
+        <w:rPr>
+          <w:rStyle w:val="pron"/>
+          <w:rFonts w:ascii="Arial" w:hAnsi="Arial" w:cs="Arial" w:hint="eastAsia"/>
+        </w:rPr>
+        <w:t xml:space="preserve">comparative: </w:t>
+      </w:r>
+      <w:r>
+        <w:rPr>
+          <w:rStyle w:val="pron"/>
+          <w:rFonts w:ascii="Arial" w:hAnsi="Arial" w:cs="Arial" w:hint="eastAsia"/>
+        </w:rPr>
+        <w:t>比较级</w:t>
+      </w:r>
+    </w:p>
+    <w:p>
+      <w:pPr>
+        <w:rPr>
+          <w:rStyle w:val="pron"/>
+          <w:rFonts w:ascii="Arial" w:hAnsi="Arial" w:cs="Arial" w:hint="eastAsia"/>
+        </w:rPr>
+      </w:pPr>
+      <w:r>
+        <w:rPr>
+          <w:rStyle w:val="pron"/>
+          <w:rFonts w:ascii="Arial" w:hAnsi="Arial" w:cs="Arial" w:hint="eastAsia"/>
+        </w:rPr>
+        <w:t xml:space="preserve">modal: </w:t>
+      </w:r>
+      <w:r>
+        <w:rPr>
+          <w:rStyle w:val="pron"/>
+          <w:rFonts w:ascii="Arial" w:hAnsi="Arial" w:cs="Arial" w:hint="eastAsia"/>
+        </w:rPr>
+        <w:t>情态动词</w:t>
+      </w:r>
+      <w:r>
+        <w:rPr>
+          <w:rStyle w:val="pron"/>
+          <w:rFonts w:ascii="Arial" w:hAnsi="Arial" w:cs="Arial" w:hint="eastAsia"/>
+        </w:rPr>
+        <w:t xml:space="preserve"> (can, may, could, might</w:t>
+      </w:r>
+      <w:r>
+        <w:rPr>
+          <w:rStyle w:val="pron"/>
+          <w:rFonts w:ascii="Arial" w:hAnsi="Arial" w:cs="Arial" w:hint="eastAsia"/>
+        </w:rPr>
+        <w:t>, will</w:t>
+      </w:r>
+      <w:r>
+        <w:rPr>
+          <w:rStyle w:val="pron"/>
+          <w:rFonts w:ascii="Arial" w:hAnsi="Arial" w:cs="Arial" w:hint="eastAsia"/>
+        </w:rPr>
+        <w:t>)</w:t>
       </w:r>
     </w:p>
     <w:p>
@@ -7089,7 +7231,6 @@
           <w:rStyle w:val="richtext"/>
           <w:rFonts w:ascii="Arial" w:hAnsi="Arial" w:cs="Arial"/>
         </w:rPr>
-        <w:lastRenderedPageBreak/>
         <w:t>e.g. The country is notorious for its appalling working conditions.</w:t>
       </w:r>
       <w:r>
@@ -8108,6 +8249,7 @@
           <w:rStyle w:val="pron"/>
           <w:rFonts w:ascii="Arial" w:hAnsi="Arial" w:cs="Arial"/>
         </w:rPr>
+        <w:lastRenderedPageBreak/>
         <w:t>accord with: to agree with or match with.</w:t>
       </w:r>
     </w:p>
@@ -8205,7 +8347,6 @@
         <w:rPr>
           <w:rFonts w:ascii="Arial" w:hAnsi="Arial" w:cs="Arial"/>
         </w:rPr>
-        <w:lastRenderedPageBreak/>
         <w:t xml:space="preserve">straightforward: [adj.] </w:t>
       </w:r>
       <w:r>
@@ -9180,6 +9321,7 @@
         <w:rPr>
           <w:rFonts w:ascii="Arial" w:hAnsi="Arial" w:cs="Arial"/>
         </w:rPr>
+        <w:lastRenderedPageBreak/>
         <w:t>e.g. the optimum use of resources.</w:t>
       </w:r>
     </w:p>
@@ -9275,7 +9417,6 @@
           <w:b/>
           <w:bCs/>
         </w:rPr>
-        <w:lastRenderedPageBreak/>
         <w:t>implication</w:t>
       </w:r>
       <w:r>

</xml_diff>

<commit_message>
Analysed of Cambridge IETLS 6 Test 3 Listening Section 2
</commit_message>
<xml_diff>
--- a/Words/Categories of Collocations and Words.docx
+++ b/Words/Categories of Collocations and Words.docx
@@ -1,6 +1,6 @@
 
 <file path=word/document.xml><?xml version="1.0" encoding="utf-8"?>
-<w:document xmlns:wpc="http://schemas.microsoft.com/office/word/2010/wordprocessingCanvas" xmlns:cx="http://schemas.microsoft.com/office/drawing/2014/chartex" xmlns:cx1="http://schemas.microsoft.com/office/drawing/2015/9/8/chartex" xmlns:cx2="http://schemas.microsoft.com/office/drawing/2015/10/21/chartex" xmlns:cx3="http://schemas.microsoft.com/office/drawing/2016/5/9/chartex" xmlns:cx4="http://schemas.microsoft.com/office/drawing/2016/5/10/chartex" xmlns:cx5="http://schemas.microsoft.com/office/drawing/2016/5/11/chartex" xmlns:cx6="http://schemas.microsoft.com/office/drawing/2016/5/12/chartex" xmlns:cx7="http://schemas.microsoft.com/office/drawing/2016/5/13/chartex" xmlns:cx8="http://schemas.microsoft.com/office/drawing/2016/5/14/chartex" xmlns:mc="http://schemas.openxmlformats.org/markup-compatibility/2006" xmlns:aink="http://schemas.microsoft.com/office/drawing/2016/ink" xmlns:am3d="http://schemas.microsoft.com/office/drawing/2017/model3d" xmlns:o="urn:schemas-microsoft-com:office:office" xmlns:oel="http://schemas.microsoft.com/office/2019/extlst" xmlns:r="http://schemas.openxmlformats.org/officeDocument/2006/relationships" xmlns:m="http://schemas.openxmlformats.org/officeDocument/2006/math" xmlns:v="urn:schemas-microsoft-com:vml" xmlns:wp14="http://schemas.microsoft.com/office/word/2010/wordprocessingDrawing" xmlns:wp="http://schemas.openxmlformats.org/drawingml/2006/wordprocessingDrawing" xmlns:w10="urn:schemas-microsoft-com:office:word" xmlns:w="http://schemas.openxmlformats.org/wordprocessingml/2006/main" xmlns:w14="http://schemas.microsoft.com/office/word/2010/wordml" xmlns:w15="http://schemas.microsoft.com/office/word/2012/wordml" xmlns:w16cex="http://schemas.microsoft.com/office/word/2018/wordml/cex" xmlns:w16cid="http://schemas.microsoft.com/office/word/2016/wordml/cid" xmlns:w16="http://schemas.microsoft.com/office/word/2018/wordml" xmlns:w16du="http://schemas.microsoft.com/office/word/2023/wordml/word16du" xmlns:w16sdtdh="http://schemas.microsoft.com/office/word/2020/wordml/sdtdatahash" xmlns:w16sdtfl="http://schemas.microsoft.com/office/word/2024/wordml/sdtformatlock" xmlns:w16se="http://schemas.microsoft.com/office/word/2015/wordml/symex" xmlns:wpg="http://schemas.microsoft.com/office/word/2010/wordprocessingGroup" xmlns:wpi="http://schemas.microsoft.com/office/word/2010/wordprocessingInk" xmlns:wne="http://schemas.microsoft.com/office/word/2006/wordml" xmlns:wps="http://schemas.microsoft.com/office/word/2010/wordprocessingShape" mc:Ignorable="w14 w15 w16se w16cid w16 w16cex w16sdtdh w16sdtfl w16du wp14">
+<w:document xmlns:wpc="http://schemas.microsoft.com/office/word/2010/wordprocessingCanvas" xmlns:mc="http://schemas.openxmlformats.org/markup-compatibility/2006" xmlns:o="urn:schemas-microsoft-com:office:office" xmlns:r="http://schemas.openxmlformats.org/officeDocument/2006/relationships" xmlns:m="http://schemas.openxmlformats.org/officeDocument/2006/math" xmlns:v="urn:schemas-microsoft-com:vml" xmlns:wp14="http://schemas.microsoft.com/office/word/2010/wordprocessingDrawing" xmlns:wp="http://schemas.openxmlformats.org/drawingml/2006/wordprocessingDrawing" xmlns:w10="urn:schemas-microsoft-com:office:word" xmlns:w="http://schemas.openxmlformats.org/wordprocessingml/2006/main" xmlns:w14="http://schemas.microsoft.com/office/word/2010/wordml" xmlns:wpg="http://schemas.microsoft.com/office/word/2010/wordprocessingGroup" xmlns:wpi="http://schemas.microsoft.com/office/word/2010/wordprocessingInk" xmlns:wne="http://schemas.microsoft.com/office/word/2006/wordml" xmlns:wps="http://schemas.microsoft.com/office/word/2010/wordprocessingShape" mc:Ignorable="w14 wp14">
   <w:body>
     <w:p>
       <w:pPr>
@@ -627,123 +627,119 @@
           <w:szCs w:val="23"/>
           <w:shd w:val="clear" w:color="auto" w:fill="FFFFFF"/>
         </w:rPr>
-        <w:t>pE'renTEsi:z</w:t>
-      </w:r>
-      <w:r>
-        <w:rPr>
-          <w:rFonts w:ascii="Arial" w:hAnsi="Arial" w:cs="Arial"/>
+        <w:t></w:t>
+      </w:r>
+      <w:r>
+        <w:rPr>
+          <w:rFonts w:ascii="GWIPA" w:hAnsi="GWIPA" w:cs="Arial"/>
           <w:color w:val="202122"/>
           <w:sz w:val="23"/>
           <w:szCs w:val="23"/>
           <w:shd w:val="clear" w:color="auto" w:fill="FFFFFF"/>
         </w:rPr>
-        <w:t>/</w:t>
-      </w:r>
-      <w:r>
-        <w:rPr>
-          <w:rFonts w:ascii="Arial" w:hAnsi="Arial" w:cs="Arial"/>
+        <w:t></w:t>
+      </w:r>
+      <w:r>
+        <w:rPr>
+          <w:rFonts w:ascii="GWIPA" w:hAnsi="GWIPA" w:cs="Arial"/>
           <w:color w:val="202122"/>
           <w:sz w:val="23"/>
           <w:szCs w:val="23"/>
           <w:shd w:val="clear" w:color="auto" w:fill="FFFFFF"/>
         </w:rPr>
-        <w:t xml:space="preserve">: [n. pl. parentheses] </w:t>
-      </w:r>
-      <w:r>
-        <w:rPr>
-          <w:rFonts w:ascii="Arial" w:hAnsi="Arial" w:cs="Arial"/>
+        <w:t></w:t>
+      </w:r>
+      <w:r>
+        <w:rPr>
+          <w:rFonts w:ascii="GWIPA" w:hAnsi="GWIPA" w:cs="Arial"/>
           <w:color w:val="202122"/>
           <w:sz w:val="23"/>
           <w:szCs w:val="23"/>
           <w:shd w:val="clear" w:color="auto" w:fill="FFFFFF"/>
         </w:rPr>
-        <w:t>括号</w:t>
-      </w:r>
-    </w:p>
-    <w:p>
-      <w:pPr>
-        <w:rPr>
-          <w:rFonts w:ascii="Arial" w:hAnsi="Arial" w:cs="Arial"/>
+        <w:t></w:t>
+      </w:r>
+      <w:r>
+        <w:rPr>
+          <w:rFonts w:ascii="GWIPA" w:hAnsi="GWIPA" w:cs="Arial"/>
           <w:color w:val="202122"/>
           <w:sz w:val="23"/>
           <w:szCs w:val="23"/>
           <w:shd w:val="clear" w:color="auto" w:fill="FFFFFF"/>
         </w:rPr>
-      </w:pPr>
-      <w:r>
-        <w:rPr>
-          <w:rFonts w:ascii="Arial" w:hAnsi="Arial" w:cs="Arial"/>
+        <w:t></w:t>
+      </w:r>
+      <w:r>
+        <w:rPr>
+          <w:rFonts w:ascii="GWIPA" w:hAnsi="GWIPA" w:cs="Arial"/>
           <w:color w:val="202122"/>
           <w:sz w:val="23"/>
           <w:szCs w:val="23"/>
           <w:shd w:val="clear" w:color="auto" w:fill="FFFFFF"/>
         </w:rPr>
-        <w:t xml:space="preserve">brace: </w:t>
-      </w:r>
-      <w:r>
-        <w:rPr>
-          <w:rFonts w:ascii="Arial" w:hAnsi="Arial" w:cs="Arial"/>
+        <w:t></w:t>
+      </w:r>
+      <w:r>
+        <w:rPr>
+          <w:rFonts w:ascii="GWIPA" w:hAnsi="GWIPA" w:cs="Arial"/>
           <w:color w:val="202122"/>
           <w:sz w:val="23"/>
           <w:szCs w:val="23"/>
           <w:shd w:val="clear" w:color="auto" w:fill="FFFFFF"/>
         </w:rPr>
-        <w:t>大括号</w:t>
-      </w:r>
-      <w:r>
-        <w:rPr>
-          <w:rFonts w:ascii="Arial" w:hAnsi="Arial" w:cs="Arial"/>
+        <w:t></w:t>
+      </w:r>
+      <w:r>
+        <w:rPr>
+          <w:rFonts w:ascii="GWIPA" w:hAnsi="GWIPA" w:cs="Arial"/>
           <w:color w:val="202122"/>
           <w:sz w:val="23"/>
           <w:szCs w:val="23"/>
           <w:shd w:val="clear" w:color="auto" w:fill="FFFFFF"/>
         </w:rPr>
-        <w:t xml:space="preserve"> {}</w:t>
-      </w:r>
-    </w:p>
-    <w:p>
-      <w:pPr>
-        <w:rPr>
-          <w:rFonts w:ascii="Arial" w:hAnsi="Arial" w:cs="Arial"/>
+        <w:t></w:t>
+      </w:r>
+      <w:r>
+        <w:rPr>
+          <w:rFonts w:ascii="GWIPA" w:hAnsi="GWIPA" w:cs="Arial"/>
           <w:color w:val="202122"/>
           <w:sz w:val="23"/>
           <w:szCs w:val="23"/>
           <w:shd w:val="clear" w:color="auto" w:fill="FFFFFF"/>
         </w:rPr>
-      </w:pPr>
-      <w:r>
-        <w:rPr>
-          <w:rFonts w:ascii="Arial" w:hAnsi="Arial" w:cs="Arial"/>
+        <w:t></w:t>
+      </w:r>
+      <w:r>
+        <w:rPr>
+          <w:rFonts w:ascii="GWIPA" w:hAnsi="GWIPA" w:cs="Arial"/>
           <w:color w:val="202122"/>
           <w:sz w:val="23"/>
           <w:szCs w:val="23"/>
           <w:shd w:val="clear" w:color="auto" w:fill="FFFFFF"/>
         </w:rPr>
-        <w:t xml:space="preserve">bracket : </w:t>
-      </w:r>
-      <w:r>
-        <w:rPr>
-          <w:rFonts w:ascii="Arial" w:hAnsi="Arial" w:cs="Arial"/>
+        <w:t></w:t>
+      </w:r>
+      <w:r>
+        <w:rPr>
+          <w:rFonts w:ascii="GWIPA" w:hAnsi="GWIPA" w:cs="Arial"/>
           <w:color w:val="202122"/>
           <w:sz w:val="23"/>
           <w:szCs w:val="23"/>
           <w:shd w:val="clear" w:color="auto" w:fill="FFFFFF"/>
         </w:rPr>
-        <w:t>中括号</w:t>
-      </w:r>
-      <w:r>
-        <w:rPr>
-          <w:rFonts w:ascii="Arial" w:hAnsi="Arial" w:cs="Arial"/>
+        <w:t></w:t>
+      </w:r>
+      <w:r>
+        <w:rPr>
+          <w:rFonts w:ascii="GWIPA" w:hAnsi="GWIPA" w:cs="Arial"/>
           <w:color w:val="202122"/>
           <w:sz w:val="23"/>
           <w:szCs w:val="23"/>
           <w:shd w:val="clear" w:color="auto" w:fill="FFFFFF"/>
         </w:rPr>
-        <w:t>[]</w:t>
-      </w:r>
-    </w:p>
-    <w:p>
-      <w:pPr>
+        <w:t></w:t>
+      </w:r>
+      <w:r>
         <w:rPr>
           <w:rFonts w:ascii="Arial" w:hAnsi="Arial" w:cs="Arial"/>
           <w:color w:val="202122"/>
@@ -751,7 +747,8 @@
           <w:szCs w:val="23"/>
           <w:shd w:val="clear" w:color="auto" w:fill="FFFFFF"/>
         </w:rPr>
-      </w:pPr>
+        <w:t>/</w:t>
+      </w:r>
       <w:r>
         <w:rPr>
           <w:rFonts w:ascii="Arial" w:hAnsi="Arial" w:cs="Arial"/>
@@ -760,7 +757,7 @@
           <w:szCs w:val="23"/>
           <w:shd w:val="clear" w:color="auto" w:fill="FFFFFF"/>
         </w:rPr>
-        <w:t xml:space="preserve">scientific notation : </w:t>
+        <w:t xml:space="preserve">: [n. pl. parentheses] </w:t>
       </w:r>
       <w:r>
         <w:rPr>
@@ -770,7 +767,7 @@
           <w:szCs w:val="23"/>
           <w:shd w:val="clear" w:color="auto" w:fill="FFFFFF"/>
         </w:rPr>
-        <w:t>科学计数法</w:t>
+        <w:t>括号</w:t>
       </w:r>
     </w:p>
     <w:p>
@@ -791,7 +788,7 @@
           <w:szCs w:val="23"/>
           <w:shd w:val="clear" w:color="auto" w:fill="FFFFFF"/>
         </w:rPr>
-        <w:t xml:space="preserve">fractional : </w:t>
+        <w:t xml:space="preserve">brace: </w:t>
       </w:r>
       <w:r>
         <w:rPr>
@@ -801,11 +798,9 @@
           <w:szCs w:val="23"/>
           <w:shd w:val="clear" w:color="auto" w:fill="FFFFFF"/>
         </w:rPr>
-        <w:t>分数，小数的</w:t>
-      </w:r>
-    </w:p>
-    <w:p>
-      <w:pPr>
+        <w:t>大括号</w:t>
+      </w:r>
+      <w:r>
         <w:rPr>
           <w:rFonts w:ascii="Arial" w:hAnsi="Arial" w:cs="Arial"/>
           <w:color w:val="202122"/>
@@ -813,7 +808,8 @@
           <w:szCs w:val="23"/>
           <w:shd w:val="clear" w:color="auto" w:fill="FFFFFF"/>
         </w:rPr>
-      </w:pPr>
+        <w:t xml:space="preserve"> {}</w:t>
+      </w:r>
     </w:p>
     <w:p>
       <w:pPr>
@@ -827,23 +823,23 @@
       </w:pPr>
       <w:r>
         <w:rPr>
-          <w:rFonts w:ascii="Arial" w:hAnsi="Arial" w:cs="Arial" w:hint="eastAsia"/>
+          <w:rFonts w:ascii="Arial" w:hAnsi="Arial" w:cs="Arial"/>
           <w:color w:val="202122"/>
           <w:sz w:val="23"/>
           <w:szCs w:val="23"/>
           <w:shd w:val="clear" w:color="auto" w:fill="FFFFFF"/>
         </w:rPr>
-        <w:t xml:space="preserve">circumference: </w:t>
-      </w:r>
-      <w:r>
-        <w:rPr>
-          <w:rFonts w:ascii="Arial" w:hAnsi="Arial" w:cs="Arial" w:hint="eastAsia"/>
+        <w:t xml:space="preserve">bracket : </w:t>
+      </w:r>
+      <w:r>
+        <w:rPr>
+          <w:rFonts w:ascii="Arial" w:hAnsi="Arial" w:cs="Arial"/>
           <w:color w:val="202122"/>
           <w:sz w:val="23"/>
           <w:szCs w:val="23"/>
           <w:shd w:val="clear" w:color="auto" w:fill="FFFFFF"/>
         </w:rPr>
-        <w:t>圆的周长</w:t>
+        <w:t>中括号</w:t>
       </w:r>
       <w:r>
         <w:rPr>
@@ -853,31 +849,30 @@
           <w:szCs w:val="23"/>
           <w:shd w:val="clear" w:color="auto" w:fill="FFFFFF"/>
         </w:rPr>
-        <w:br/>
-      </w:r>
-      <w:r>
-        <w:rPr>
-          <w:rFonts w:ascii="Arial" w:hAnsi="Arial" w:cs="Arial" w:hint="eastAsia"/>
+        <w:t>[]</w:t>
+      </w:r>
+    </w:p>
+    <w:p>
+      <w:pPr>
+        <w:rPr>
+          <w:rFonts w:ascii="Arial" w:hAnsi="Arial" w:cs="Arial"/>
           <w:color w:val="202122"/>
           <w:sz w:val="23"/>
           <w:szCs w:val="23"/>
           <w:shd w:val="clear" w:color="auto" w:fill="FFFFFF"/>
         </w:rPr>
-        <w:t>area</w:t>
-      </w:r>
-      <w:r>
-        <w:rPr>
-          <w:rFonts w:ascii="Arial" w:hAnsi="Arial" w:cs="Arial" w:hint="eastAsia"/>
+      </w:pPr>
+      <w:r>
+        <w:rPr>
+          <w:rFonts w:ascii="Arial" w:hAnsi="Arial" w:cs="Arial"/>
           <w:color w:val="202122"/>
           <w:sz w:val="23"/>
           <w:szCs w:val="23"/>
           <w:shd w:val="clear" w:color="auto" w:fill="FFFFFF"/>
         </w:rPr>
-        <w:t>：面积</w:t>
-      </w:r>
-    </w:p>
-    <w:p>
-      <w:pPr>
+        <w:t xml:space="preserve">scientific notation : </w:t>
+      </w:r>
+      <w:r>
         <w:rPr>
           <w:rFonts w:ascii="Arial" w:hAnsi="Arial" w:cs="Arial"/>
           <w:color w:val="202122"/>
@@ -885,30 +880,30 @@
           <w:szCs w:val="23"/>
           <w:shd w:val="clear" w:color="auto" w:fill="FFFFFF"/>
         </w:rPr>
-      </w:pPr>
-      <w:r>
-        <w:rPr>
-          <w:rFonts w:ascii="Arial" w:hAnsi="Arial" w:cs="Arial" w:hint="eastAsia"/>
+        <w:t>科学计数法</w:t>
+      </w:r>
+    </w:p>
+    <w:p>
+      <w:pPr>
+        <w:rPr>
+          <w:rFonts w:ascii="Arial" w:hAnsi="Arial" w:cs="Arial"/>
           <w:color w:val="202122"/>
           <w:sz w:val="23"/>
           <w:szCs w:val="23"/>
           <w:shd w:val="clear" w:color="auto" w:fill="FFFFFF"/>
         </w:rPr>
-        <w:t xml:space="preserve">divdend: </w:t>
-      </w:r>
-      <w:r>
-        <w:rPr>
-          <w:rFonts w:ascii="Arial" w:hAnsi="Arial" w:cs="Arial" w:hint="eastAsia"/>
+      </w:pPr>
+      <w:r>
+        <w:rPr>
+          <w:rFonts w:ascii="Arial" w:hAnsi="Arial" w:cs="Arial"/>
           <w:color w:val="202122"/>
           <w:sz w:val="23"/>
           <w:szCs w:val="23"/>
           <w:shd w:val="clear" w:color="auto" w:fill="FFFFFF"/>
         </w:rPr>
-        <w:t>被除数</w:t>
-      </w:r>
-    </w:p>
-    <w:p>
-      <w:pPr>
+        <w:t xml:space="preserve">fractional : </w:t>
+      </w:r>
+      <w:r>
         <w:rPr>
           <w:rFonts w:ascii="Arial" w:hAnsi="Arial" w:cs="Arial"/>
           <w:color w:val="202122"/>
@@ -916,38 +911,40 @@
           <w:szCs w:val="23"/>
           <w:shd w:val="clear" w:color="auto" w:fill="FFFFFF"/>
         </w:rPr>
-      </w:pPr>
-      <w:r>
-        <w:rPr>
-          <w:rFonts w:ascii="Arial" w:hAnsi="Arial" w:cs="Arial" w:hint="eastAsia"/>
+        <w:t>分数，小数的</w:t>
+      </w:r>
+    </w:p>
+    <w:p>
+      <w:pPr>
+        <w:rPr>
+          <w:rFonts w:ascii="Arial" w:hAnsi="Arial" w:cs="Arial"/>
           <w:color w:val="202122"/>
           <w:sz w:val="23"/>
           <w:szCs w:val="23"/>
           <w:shd w:val="clear" w:color="auto" w:fill="FFFFFF"/>
         </w:rPr>
-        <w:t xml:space="preserve">divsor: </w:t>
-      </w:r>
-      <w:r>
-        <w:rPr>
-          <w:rFonts w:ascii="Arial" w:hAnsi="Arial" w:cs="Arial" w:hint="eastAsia"/>
+      </w:pPr>
+    </w:p>
+    <w:p>
+      <w:pPr>
+        <w:rPr>
+          <w:rFonts w:ascii="Arial" w:hAnsi="Arial" w:cs="Arial"/>
           <w:color w:val="202122"/>
           <w:sz w:val="23"/>
           <w:szCs w:val="23"/>
           <w:shd w:val="clear" w:color="auto" w:fill="FFFFFF"/>
         </w:rPr>
-        <w:t>除数</w:t>
-      </w:r>
-    </w:p>
-    <w:p>
-      <w:pPr>
-        <w:rPr>
-          <w:rFonts w:ascii="Arial" w:hAnsi="Arial" w:cs="Arial"/>
+      </w:pPr>
+      <w:r>
+        <w:rPr>
+          <w:rFonts w:ascii="Arial" w:hAnsi="Arial" w:cs="Arial" w:hint="eastAsia"/>
           <w:color w:val="202122"/>
           <w:sz w:val="23"/>
           <w:szCs w:val="23"/>
           <w:shd w:val="clear" w:color="auto" w:fill="FFFFFF"/>
         </w:rPr>
-      </w:pPr>
+        <w:t xml:space="preserve">circumference: </w:t>
+      </w:r>
       <w:r>
         <w:rPr>
           <w:rFonts w:ascii="Arial" w:hAnsi="Arial" w:cs="Arial" w:hint="eastAsia"/>
@@ -956,50 +953,49 @@
           <w:szCs w:val="23"/>
           <w:shd w:val="clear" w:color="auto" w:fill="FFFFFF"/>
         </w:rPr>
-        <w:t xml:space="preserve">division: </w:t>
-      </w:r>
-      <w:r>
-        <w:rPr>
-          <w:rFonts w:ascii="Arial" w:hAnsi="Arial" w:cs="Arial" w:hint="eastAsia"/>
+        <w:t>圆的周长</w:t>
+      </w:r>
+      <w:r>
+        <w:rPr>
+          <w:rFonts w:ascii="Arial" w:hAnsi="Arial" w:cs="Arial"/>
           <w:color w:val="202122"/>
           <w:sz w:val="23"/>
           <w:szCs w:val="23"/>
           <w:shd w:val="clear" w:color="auto" w:fill="FFFFFF"/>
         </w:rPr>
-        <w:t>除法</w:t>
-      </w:r>
-    </w:p>
-    <w:p>
-      <w:pPr>
-        <w:rPr>
-          <w:rFonts w:ascii="Arial" w:hAnsi="Arial" w:cs="Arial"/>
+        <w:br/>
+      </w:r>
+      <w:r>
+        <w:rPr>
+          <w:rFonts w:ascii="Arial" w:hAnsi="Arial" w:cs="Arial" w:hint="eastAsia"/>
           <w:color w:val="202122"/>
           <w:sz w:val="23"/>
           <w:szCs w:val="23"/>
           <w:shd w:val="clear" w:color="auto" w:fill="FFFFFF"/>
         </w:rPr>
-      </w:pPr>
-    </w:p>
-    <w:p>
-      <w:pPr>
-        <w:rPr>
-          <w:rFonts w:ascii="Arial" w:hAnsi="Arial" w:cs="Arial"/>
+        <w:t>area</w:t>
+      </w:r>
+      <w:r>
+        <w:rPr>
+          <w:rFonts w:ascii="Arial" w:hAnsi="Arial" w:cs="Arial" w:hint="eastAsia"/>
           <w:color w:val="202122"/>
           <w:sz w:val="23"/>
           <w:szCs w:val="23"/>
           <w:shd w:val="clear" w:color="auto" w:fill="FFFFFF"/>
         </w:rPr>
-      </w:pPr>
-      <w:r>
-        <w:rPr>
-          <w:rFonts w:ascii="Arial" w:hAnsi="Arial" w:cs="Arial" w:hint="eastAsia"/>
+        <w:t>：面积</w:t>
+      </w:r>
+    </w:p>
+    <w:p>
+      <w:pPr>
+        <w:rPr>
+          <w:rFonts w:ascii="Arial" w:hAnsi="Arial" w:cs="Arial"/>
           <w:color w:val="202122"/>
           <w:sz w:val="23"/>
           <w:szCs w:val="23"/>
           <w:shd w:val="clear" w:color="auto" w:fill="FFFFFF"/>
         </w:rPr>
-        <w:t xml:space="preserve">compass: </w:t>
-      </w:r>
+      </w:pPr>
       <w:r>
         <w:rPr>
           <w:rFonts w:ascii="Arial" w:hAnsi="Arial" w:cs="Arial" w:hint="eastAsia"/>
@@ -1008,38 +1004,38 @@
           <w:szCs w:val="23"/>
           <w:shd w:val="clear" w:color="auto" w:fill="FFFFFF"/>
         </w:rPr>
-        <w:t>圆规</w:t>
-      </w:r>
-    </w:p>
-    <w:p>
-      <w:pPr>
-        <w:rPr>
-          <w:rFonts w:ascii="Arial" w:hAnsi="Arial" w:cs="Arial"/>
+        <w:t xml:space="preserve">divdend: </w:t>
+      </w:r>
+      <w:r>
+        <w:rPr>
+          <w:rFonts w:ascii="Arial" w:hAnsi="Arial" w:cs="Arial" w:hint="eastAsia"/>
           <w:color w:val="202122"/>
           <w:sz w:val="23"/>
           <w:szCs w:val="23"/>
           <w:shd w:val="clear" w:color="auto" w:fill="FFFFFF"/>
         </w:rPr>
-      </w:pPr>
-      <w:r>
-        <w:rPr>
-          <w:rFonts w:ascii="Arial" w:hAnsi="Arial" w:cs="Arial" w:hint="eastAsia"/>
+        <w:t>被除数</w:t>
+      </w:r>
+    </w:p>
+    <w:p>
+      <w:pPr>
+        <w:rPr>
+          <w:rFonts w:ascii="Arial" w:hAnsi="Arial" w:cs="Arial"/>
           <w:color w:val="202122"/>
           <w:sz w:val="23"/>
           <w:szCs w:val="23"/>
           <w:shd w:val="clear" w:color="auto" w:fill="FFFFFF"/>
         </w:rPr>
-        <w:t>protractor /</w:t>
-      </w:r>
-      <w:r>
-        <w:rPr>
-          <w:rFonts w:ascii="GWIPA" w:hAnsi="GWIPA" w:cs="Arial" w:hint="eastAsia"/>
+      </w:pPr>
+      <w:r>
+        <w:rPr>
+          <w:rFonts w:ascii="Arial" w:hAnsi="Arial" w:cs="Arial" w:hint="eastAsia"/>
           <w:color w:val="202122"/>
           <w:sz w:val="23"/>
           <w:szCs w:val="23"/>
           <w:shd w:val="clear" w:color="auto" w:fill="FFFFFF"/>
         </w:rPr>
-        <w:t>prE'trQktE</w:t>
+        <w:t xml:space="preserve">divsor: </w:t>
       </w:r>
       <w:r>
         <w:rPr>
@@ -1049,18 +1045,19 @@
           <w:szCs w:val="23"/>
           <w:shd w:val="clear" w:color="auto" w:fill="FFFFFF"/>
         </w:rPr>
-        <w:t>/</w:t>
-      </w:r>
-      <w:r>
-        <w:rPr>
-          <w:rFonts w:ascii="Arial" w:hAnsi="Arial" w:cs="Arial" w:hint="eastAsia"/>
+        <w:t>除数</w:t>
+      </w:r>
+    </w:p>
+    <w:p>
+      <w:pPr>
+        <w:rPr>
+          <w:rFonts w:ascii="Arial" w:hAnsi="Arial" w:cs="Arial"/>
           <w:color w:val="202122"/>
           <w:sz w:val="23"/>
           <w:szCs w:val="23"/>
           <w:shd w:val="clear" w:color="auto" w:fill="FFFFFF"/>
         </w:rPr>
-        <w:t xml:space="preserve">: </w:t>
-      </w:r>
+      </w:pPr>
       <w:r>
         <w:rPr>
           <w:rFonts w:ascii="Arial" w:hAnsi="Arial" w:cs="Arial" w:hint="eastAsia"/>
@@ -1069,7 +1066,7 @@
           <w:szCs w:val="23"/>
           <w:shd w:val="clear" w:color="auto" w:fill="FFFFFF"/>
         </w:rPr>
-        <w:t>量角器</w:t>
+        <w:t xml:space="preserve">division: </w:t>
       </w:r>
       <w:r>
         <w:rPr>
@@ -1079,223 +1076,328 @@
           <w:szCs w:val="23"/>
           <w:shd w:val="clear" w:color="auto" w:fill="FFFFFF"/>
         </w:rPr>
-        <w:t>(</w:t>
-      </w:r>
-      <w:r>
-        <w:rPr>
-          <w:rFonts w:ascii="Arial" w:hAnsi="Arial" w:cs="Arial" w:hint="eastAsia"/>
+        <w:t>除法</w:t>
+      </w:r>
+    </w:p>
+    <w:p>
+      <w:pPr>
+        <w:rPr>
+          <w:rFonts w:ascii="Arial" w:hAnsi="Arial" w:cs="Arial"/>
           <w:color w:val="202122"/>
           <w:sz w:val="23"/>
           <w:szCs w:val="23"/>
           <w:shd w:val="clear" w:color="auto" w:fill="FFFFFF"/>
         </w:rPr>
-        <w:t>半圆形</w:t>
-      </w:r>
-      <w:r>
-        <w:rPr>
-          <w:rFonts w:ascii="Arial" w:hAnsi="Arial" w:cs="Arial" w:hint="eastAsia"/>
+      </w:pPr>
+    </w:p>
+    <w:p>
+      <w:pPr>
+        <w:rPr>
+          <w:rFonts w:ascii="Arial" w:hAnsi="Arial" w:cs="Arial"/>
           <w:color w:val="202122"/>
           <w:sz w:val="23"/>
           <w:szCs w:val="23"/>
           <w:shd w:val="clear" w:color="auto" w:fill="FFFFFF"/>
         </w:rPr>
-        <w:t>)</w:t>
-      </w:r>
-    </w:p>
-    <w:p>
-      <w:pPr>
-        <w:rPr>
-          <w:rFonts w:ascii="Arial" w:hAnsi="Arial" w:cs="Arial"/>
+      </w:pPr>
+      <w:r>
+        <w:rPr>
+          <w:rFonts w:ascii="Arial" w:hAnsi="Arial" w:cs="Arial" w:hint="eastAsia"/>
           <w:color w:val="202122"/>
           <w:sz w:val="23"/>
           <w:szCs w:val="23"/>
           <w:shd w:val="clear" w:color="auto" w:fill="FFFFFF"/>
         </w:rPr>
-      </w:pPr>
-    </w:p>
-    <w:p>
-      <w:pPr>
-        <w:outlineLvl w:val="0"/>
-        <w:rPr>
-          <w:rStyle w:val="pron"/>
-          <w:rFonts w:ascii="Arial" w:hAnsi="Arial" w:cs="Arial"/>
-          <w:b/>
-          <w:bCs/>
-        </w:rPr>
-      </w:pPr>
-      <w:r>
-        <w:rPr>
-          <w:rStyle w:val="pron"/>
-          <w:rFonts w:ascii="Arial" w:hAnsi="Arial" w:cs="Arial"/>
-          <w:b/>
-          <w:bCs/>
-        </w:rPr>
-        <w:t xml:space="preserve">4, </w:t>
-      </w:r>
-      <w:r>
-        <w:rPr>
-          <w:rStyle w:val="pron"/>
-          <w:rFonts w:ascii="Arial" w:hAnsi="Arial" w:cs="Arial" w:hint="eastAsia"/>
-          <w:b/>
-          <w:bCs/>
-        </w:rPr>
-        <w:t xml:space="preserve">Medicine, </w:t>
-      </w:r>
-      <w:r>
-        <w:rPr>
-          <w:rStyle w:val="pron"/>
-          <w:rFonts w:ascii="Arial" w:hAnsi="Arial" w:cs="Arial" w:hint="eastAsia"/>
-          <w:b/>
-          <w:bCs/>
-        </w:rPr>
-        <w:t>Healthy and D</w:t>
-      </w:r>
-      <w:r>
-        <w:rPr>
-          <w:rStyle w:val="pron"/>
-          <w:rFonts w:ascii="Arial" w:hAnsi="Arial" w:cs="Arial"/>
-          <w:b/>
-          <w:bCs/>
-        </w:rPr>
-        <w:t xml:space="preserve">isease: </w:t>
-      </w:r>
-      <w:r>
-        <w:rPr>
-          <w:rStyle w:val="pron"/>
-          <w:rFonts w:ascii="Arial" w:hAnsi="Arial" w:cs="Arial"/>
-          <w:b/>
-          <w:bCs/>
-        </w:rPr>
-        <w:t>疾病</w:t>
-      </w:r>
-    </w:p>
-    <w:p>
-      <w:pPr>
-        <w:rPr>
-          <w:rFonts w:ascii="Arial" w:hAnsi="Arial" w:cs="Arial"/>
+        <w:t xml:space="preserve">compass: </w:t>
+      </w:r>
+      <w:r>
+        <w:rPr>
+          <w:rFonts w:ascii="Arial" w:hAnsi="Arial" w:cs="Arial" w:hint="eastAsia"/>
           <w:color w:val="202122"/>
           <w:sz w:val="23"/>
           <w:szCs w:val="23"/>
           <w:shd w:val="clear" w:color="auto" w:fill="FFFFFF"/>
         </w:rPr>
-      </w:pPr>
-      <w:r>
-        <w:rPr>
-          <w:rFonts w:ascii="Arial" w:hAnsi="Arial" w:cs="Arial"/>
-          <w:b/>
-          <w:bCs/>
+        <w:t>圆规</w:t>
+      </w:r>
+    </w:p>
+    <w:p>
+      <w:pPr>
+        <w:rPr>
+          <w:rFonts w:ascii="Arial" w:hAnsi="Arial" w:cs="Arial"/>
           <w:color w:val="202122"/>
           <w:sz w:val="23"/>
           <w:szCs w:val="23"/>
           <w:shd w:val="clear" w:color="auto" w:fill="FFFFFF"/>
         </w:rPr>
-        <w:t>diabetes</w:t>
-      </w:r>
-      <w:r>
-        <w:rPr>
-          <w:rFonts w:ascii="Arial" w:hAnsi="Arial" w:cs="Arial"/>
+      </w:pPr>
+      <w:r>
+        <w:rPr>
+          <w:rFonts w:ascii="Arial" w:hAnsi="Arial" w:cs="Arial" w:hint="eastAsia"/>
           <w:color w:val="202122"/>
           <w:sz w:val="23"/>
           <w:szCs w:val="23"/>
           <w:shd w:val="clear" w:color="auto" w:fill="FFFFFF"/>
         </w:rPr>
-        <w:t xml:space="preserve"> </w:t>
-      </w:r>
-      <w:r>
-        <w:rPr>
-          <w:rStyle w:val="pron"/>
-          <w:rFonts w:ascii="Arial" w:hAnsi="Arial" w:cs="Arial"/>
-        </w:rPr>
-        <w:t>/</w:t>
-      </w:r>
-      <w:r>
-        <w:rPr>
-          <w:rStyle w:val="ipa"/>
-          <w:rFonts w:ascii="Arial" w:eastAsia="MS Gothic" w:hAnsi="Arial" w:cs="Arial"/>
-        </w:rPr>
-        <w:t>ˌ</w:t>
-      </w:r>
-      <w:r>
-        <w:rPr>
-          <w:rStyle w:val="ipa"/>
-          <w:rFonts w:ascii="Arial" w:hAnsi="Arial" w:cs="Arial"/>
-        </w:rPr>
-        <w:t>da</w:t>
-      </w:r>
-      <w:r>
-        <w:rPr>
-          <w:rStyle w:val="ipa"/>
-          <w:rFonts w:ascii="Arial" w:eastAsia="MS Gothic" w:hAnsi="Arial" w:cs="Arial"/>
-        </w:rPr>
-        <w:t>ɪ</w:t>
-      </w:r>
-      <w:r>
-        <w:rPr>
-          <w:rStyle w:val="ipa"/>
-          <w:rFonts w:ascii="Arial" w:hAnsi="Arial" w:cs="Arial"/>
-        </w:rPr>
-        <w:t>.</w:t>
-      </w:r>
-      <w:r>
-        <w:rPr>
-          <w:rStyle w:val="ipa"/>
-          <w:rFonts w:ascii="Arial" w:eastAsia="MS Gothic" w:hAnsi="Arial" w:cs="Arial"/>
-        </w:rPr>
-        <w:t>əˈ</w:t>
-      </w:r>
-      <w:r>
-        <w:rPr>
-          <w:rStyle w:val="ipa"/>
-          <w:rFonts w:ascii="Arial" w:hAnsi="Arial" w:cs="Arial"/>
-        </w:rPr>
-        <w:t>biː.tiːz</w:t>
-      </w:r>
-      <w:r>
-        <w:rPr>
-          <w:rStyle w:val="pron"/>
-          <w:rFonts w:ascii="Arial" w:hAnsi="Arial" w:cs="Arial"/>
-        </w:rPr>
-        <w:t>/</w:t>
-      </w:r>
-      <w:r>
-        <w:rPr>
-          <w:rFonts w:ascii="Arial" w:hAnsi="Arial" w:cs="Arial"/>
+        <w:t>protractor /</w:t>
+      </w:r>
+      <w:r>
+        <w:rPr>
+          <w:rFonts w:ascii="GWIPA" w:hAnsi="GWIPA" w:cs="Arial"/>
           <w:color w:val="202122"/>
           <w:sz w:val="23"/>
           <w:szCs w:val="23"/>
           <w:shd w:val="clear" w:color="auto" w:fill="FFFFFF"/>
         </w:rPr>
-        <w:t xml:space="preserve"> : </w:t>
-      </w:r>
-      <w:r>
-        <w:rPr>
-          <w:rFonts w:ascii="Arial" w:hAnsi="Arial" w:cs="Arial"/>
+        <w:t></w:t>
+      </w:r>
+      <w:r>
+        <w:rPr>
+          <w:rFonts w:ascii="GWIPA" w:hAnsi="GWIPA" w:cs="Arial"/>
           <w:color w:val="202122"/>
           <w:sz w:val="23"/>
           <w:szCs w:val="23"/>
           <w:shd w:val="clear" w:color="auto" w:fill="FFFFFF"/>
         </w:rPr>
-        <w:t>糖尿病</w:t>
-      </w:r>
-    </w:p>
-    <w:p>
-      <w:pPr>
-        <w:rPr>
-          <w:rStyle w:val="pron"/>
-          <w:rFonts w:ascii="Arial" w:hAnsi="Arial" w:cs="Arial"/>
-        </w:rPr>
-      </w:pPr>
-      <w:r>
-        <w:rPr>
-          <w:rFonts w:ascii="Arial" w:hAnsi="Arial" w:cs="Arial"/>
-          <w:b/>
-          <w:bCs/>
-        </w:rPr>
-        <w:t>rhinitis</w:t>
-      </w:r>
-      <w:r>
-        <w:rPr>
-          <w:rFonts w:ascii="Arial" w:hAnsi="Arial" w:cs="Arial"/>
+        <w:t></w:t>
+      </w:r>
+      <w:r>
+        <w:rPr>
+          <w:rFonts w:ascii="GWIPA" w:hAnsi="GWIPA" w:cs="Arial"/>
+          <w:color w:val="202122"/>
+          <w:sz w:val="23"/>
+          <w:szCs w:val="23"/>
+          <w:shd w:val="clear" w:color="auto" w:fill="FFFFFF"/>
+        </w:rPr>
+        <w:t></w:t>
+      </w:r>
+      <w:r>
+        <w:rPr>
+          <w:rFonts w:ascii="GWIPA" w:hAnsi="GWIPA" w:cs="Arial"/>
+          <w:color w:val="202122"/>
+          <w:sz w:val="23"/>
+          <w:szCs w:val="23"/>
+          <w:shd w:val="clear" w:color="auto" w:fill="FFFFFF"/>
+        </w:rPr>
+        <w:t></w:t>
+      </w:r>
+      <w:r>
+        <w:rPr>
+          <w:rFonts w:ascii="GWIPA" w:hAnsi="GWIPA" w:cs="Arial"/>
+          <w:color w:val="202122"/>
+          <w:sz w:val="23"/>
+          <w:szCs w:val="23"/>
+          <w:shd w:val="clear" w:color="auto" w:fill="FFFFFF"/>
+        </w:rPr>
+        <w:t></w:t>
+      </w:r>
+      <w:r>
+        <w:rPr>
+          <w:rFonts w:ascii="GWIPA" w:hAnsi="GWIPA" w:cs="Arial"/>
+          <w:color w:val="202122"/>
+          <w:sz w:val="23"/>
+          <w:szCs w:val="23"/>
+          <w:shd w:val="clear" w:color="auto" w:fill="FFFFFF"/>
+        </w:rPr>
+        <w:t></w:t>
+      </w:r>
+      <w:r>
+        <w:rPr>
+          <w:rFonts w:ascii="GWIPA" w:hAnsi="GWIPA" w:cs="Arial"/>
+          <w:color w:val="202122"/>
+          <w:sz w:val="23"/>
+          <w:szCs w:val="23"/>
+          <w:shd w:val="clear" w:color="auto" w:fill="FFFFFF"/>
+        </w:rPr>
+        <w:t></w:t>
+      </w:r>
+      <w:r>
+        <w:rPr>
+          <w:rFonts w:ascii="GWIPA" w:hAnsi="GWIPA" w:cs="Arial"/>
+          <w:color w:val="202122"/>
+          <w:sz w:val="23"/>
+          <w:szCs w:val="23"/>
+          <w:shd w:val="clear" w:color="auto" w:fill="FFFFFF"/>
+        </w:rPr>
+        <w:t></w:t>
+      </w:r>
+      <w:r>
+        <w:rPr>
+          <w:rFonts w:ascii="GWIPA" w:hAnsi="GWIPA" w:cs="Arial"/>
+          <w:color w:val="202122"/>
+          <w:sz w:val="23"/>
+          <w:szCs w:val="23"/>
+          <w:shd w:val="clear" w:color="auto" w:fill="FFFFFF"/>
+        </w:rPr>
+        <w:t></w:t>
+      </w:r>
+      <w:r>
+        <w:rPr>
+          <w:rFonts w:ascii="GWIPA" w:hAnsi="GWIPA" w:cs="Arial"/>
+          <w:color w:val="202122"/>
+          <w:sz w:val="23"/>
+          <w:szCs w:val="23"/>
+          <w:shd w:val="clear" w:color="auto" w:fill="FFFFFF"/>
+        </w:rPr>
+        <w:t></w:t>
+      </w:r>
+      <w:r>
+        <w:rPr>
+          <w:rFonts w:ascii="Arial" w:hAnsi="Arial" w:cs="Arial" w:hint="eastAsia"/>
+          <w:color w:val="202122"/>
+          <w:sz w:val="23"/>
+          <w:szCs w:val="23"/>
+          <w:shd w:val="clear" w:color="auto" w:fill="FFFFFF"/>
+        </w:rPr>
+        <w:t>/</w:t>
+      </w:r>
+      <w:r>
+        <w:rPr>
+          <w:rFonts w:ascii="Arial" w:hAnsi="Arial" w:cs="Arial" w:hint="eastAsia"/>
+          <w:color w:val="202122"/>
+          <w:sz w:val="23"/>
+          <w:szCs w:val="23"/>
+          <w:shd w:val="clear" w:color="auto" w:fill="FFFFFF"/>
+        </w:rPr>
+        <w:t xml:space="preserve">: </w:t>
+      </w:r>
+      <w:r>
+        <w:rPr>
+          <w:rFonts w:ascii="Arial" w:hAnsi="Arial" w:cs="Arial" w:hint="eastAsia"/>
+          <w:color w:val="202122"/>
+          <w:sz w:val="23"/>
+          <w:szCs w:val="23"/>
+          <w:shd w:val="clear" w:color="auto" w:fill="FFFFFF"/>
+        </w:rPr>
+        <w:t>量角器</w:t>
+      </w:r>
+      <w:r>
+        <w:rPr>
+          <w:rFonts w:ascii="Arial" w:hAnsi="Arial" w:cs="Arial" w:hint="eastAsia"/>
+          <w:color w:val="202122"/>
+          <w:sz w:val="23"/>
+          <w:szCs w:val="23"/>
+          <w:shd w:val="clear" w:color="auto" w:fill="FFFFFF"/>
+        </w:rPr>
+        <w:t>(</w:t>
+      </w:r>
+      <w:r>
+        <w:rPr>
+          <w:rFonts w:ascii="Arial" w:hAnsi="Arial" w:cs="Arial" w:hint="eastAsia"/>
+          <w:color w:val="202122"/>
+          <w:sz w:val="23"/>
+          <w:szCs w:val="23"/>
+          <w:shd w:val="clear" w:color="auto" w:fill="FFFFFF"/>
+        </w:rPr>
+        <w:t>半圆形</w:t>
+      </w:r>
+      <w:r>
+        <w:rPr>
+          <w:rFonts w:ascii="Arial" w:hAnsi="Arial" w:cs="Arial" w:hint="eastAsia"/>
+          <w:color w:val="202122"/>
+          <w:sz w:val="23"/>
+          <w:szCs w:val="23"/>
+          <w:shd w:val="clear" w:color="auto" w:fill="FFFFFF"/>
+        </w:rPr>
+        <w:t>)</w:t>
+      </w:r>
+    </w:p>
+    <w:p>
+      <w:pPr>
+        <w:rPr>
+          <w:rFonts w:ascii="Arial" w:hAnsi="Arial" w:cs="Arial"/>
+          <w:color w:val="202122"/>
+          <w:sz w:val="23"/>
+          <w:szCs w:val="23"/>
+          <w:shd w:val="clear" w:color="auto" w:fill="FFFFFF"/>
+        </w:rPr>
+      </w:pPr>
+    </w:p>
+    <w:p>
+      <w:pPr>
+        <w:outlineLvl w:val="0"/>
+        <w:rPr>
+          <w:rStyle w:val="pron"/>
+          <w:rFonts w:ascii="Arial" w:hAnsi="Arial" w:cs="Arial"/>
+          <w:b/>
+          <w:bCs/>
+        </w:rPr>
+      </w:pPr>
+      <w:r>
+        <w:rPr>
+          <w:rStyle w:val="pron"/>
+          <w:rFonts w:ascii="Arial" w:hAnsi="Arial" w:cs="Arial"/>
+          <w:b/>
+          <w:bCs/>
+        </w:rPr>
+        <w:t xml:space="preserve">4, </w:t>
+      </w:r>
+      <w:r>
+        <w:rPr>
+          <w:rStyle w:val="pron"/>
+          <w:rFonts w:ascii="Arial" w:hAnsi="Arial" w:cs="Arial" w:hint="eastAsia"/>
+          <w:b/>
+          <w:bCs/>
+        </w:rPr>
+        <w:t xml:space="preserve">Medicine, </w:t>
+      </w:r>
+      <w:r>
+        <w:rPr>
+          <w:rStyle w:val="pron"/>
+          <w:rFonts w:ascii="Arial" w:hAnsi="Arial" w:cs="Arial" w:hint="eastAsia"/>
+          <w:b/>
+          <w:bCs/>
+        </w:rPr>
+        <w:t>Healthy and D</w:t>
+      </w:r>
+      <w:r>
+        <w:rPr>
+          <w:rStyle w:val="pron"/>
+          <w:rFonts w:ascii="Arial" w:hAnsi="Arial" w:cs="Arial"/>
+          <w:b/>
+          <w:bCs/>
+        </w:rPr>
+        <w:t xml:space="preserve">isease: </w:t>
+      </w:r>
+      <w:r>
+        <w:rPr>
+          <w:rStyle w:val="pron"/>
+          <w:rFonts w:ascii="Arial" w:hAnsi="Arial" w:cs="Arial"/>
+          <w:b/>
+          <w:bCs/>
+        </w:rPr>
+        <w:t>疾病</w:t>
+      </w:r>
+    </w:p>
+    <w:p>
+      <w:pPr>
+        <w:rPr>
+          <w:rFonts w:ascii="Arial" w:hAnsi="Arial" w:cs="Arial"/>
+          <w:color w:val="202122"/>
+          <w:sz w:val="23"/>
+          <w:szCs w:val="23"/>
+          <w:shd w:val="clear" w:color="auto" w:fill="FFFFFF"/>
+        </w:rPr>
+      </w:pPr>
+      <w:r>
+        <w:rPr>
+          <w:rFonts w:ascii="Arial" w:hAnsi="Arial" w:cs="Arial"/>
+          <w:b/>
+          <w:bCs/>
+          <w:color w:val="202122"/>
+          <w:sz w:val="23"/>
+          <w:szCs w:val="23"/>
+          <w:shd w:val="clear" w:color="auto" w:fill="FFFFFF"/>
+        </w:rPr>
+        <w:t>diabetes</w:t>
+      </w:r>
+      <w:r>
+        <w:rPr>
+          <w:rFonts w:ascii="Arial" w:hAnsi="Arial" w:cs="Arial"/>
+          <w:color w:val="202122"/>
+          <w:sz w:val="23"/>
+          <w:szCs w:val="23"/>
+          <w:shd w:val="clear" w:color="auto" w:fill="FFFFFF"/>
         </w:rPr>
         <w:t xml:space="preserve"> </w:t>
       </w:r>
@@ -1305,27 +1407,20 @@
           <w:rFonts w:ascii="Arial" w:hAnsi="Arial" w:cs="Arial"/>
         </w:rPr>
         <w:t>/</w:t>
-      </w:r>
-      <w:r>
-        <w:rPr>
-          <w:rStyle w:val="ipa"/>
-          <w:rFonts w:ascii="Arial" w:hAnsi="Arial" w:cs="Arial"/>
-        </w:rPr>
-        <w:t>ra</w:t>
       </w:r>
       <w:r>
         <w:rPr>
           <w:rStyle w:val="ipa"/>
           <w:rFonts w:ascii="Arial" w:eastAsia="MS Gothic" w:hAnsi="Arial" w:cs="Arial"/>
         </w:rPr>
-        <w:t>ɪˈ</w:t>
+        <w:t>ˌ</w:t>
       </w:r>
       <w:r>
         <w:rPr>
           <w:rStyle w:val="ipa"/>
           <w:rFonts w:ascii="Arial" w:hAnsi="Arial" w:cs="Arial"/>
         </w:rPr>
-        <w:t>na</w:t>
+        <w:t>da</w:t>
       </w:r>
       <w:r>
         <w:rPr>
@@ -1339,13 +1434,104 @@
           <w:rStyle w:val="ipa"/>
           <w:rFonts w:ascii="Arial" w:hAnsi="Arial" w:cs="Arial"/>
         </w:rPr>
-        <w:t>.t</w:t>
+        <w:t>.</w:t>
       </w:r>
       <w:r>
         <w:rPr>
           <w:rStyle w:val="ipa"/>
           <w:rFonts w:ascii="Arial" w:eastAsia="MS Gothic" w:hAnsi="Arial" w:cs="Arial"/>
         </w:rPr>
+        <w:t>əˈ</w:t>
+      </w:r>
+      <w:r>
+        <w:rPr>
+          <w:rStyle w:val="ipa"/>
+          <w:rFonts w:ascii="Arial" w:hAnsi="Arial" w:cs="Arial"/>
+        </w:rPr>
+        <w:t>biː.tiːz</w:t>
+      </w:r>
+      <w:r>
+        <w:rPr>
+          <w:rStyle w:val="pron"/>
+          <w:rFonts w:ascii="Arial" w:hAnsi="Arial" w:cs="Arial"/>
+        </w:rPr>
+        <w:t>/</w:t>
+      </w:r>
+      <w:r>
+        <w:rPr>
+          <w:rFonts w:ascii="Arial" w:hAnsi="Arial" w:cs="Arial"/>
+          <w:color w:val="202122"/>
+          <w:sz w:val="23"/>
+          <w:szCs w:val="23"/>
+          <w:shd w:val="clear" w:color="auto" w:fill="FFFFFF"/>
+        </w:rPr>
+        <w:t xml:space="preserve"> : </w:t>
+      </w:r>
+      <w:r>
+        <w:rPr>
+          <w:rFonts w:ascii="Arial" w:hAnsi="Arial" w:cs="Arial"/>
+          <w:color w:val="202122"/>
+          <w:sz w:val="23"/>
+          <w:szCs w:val="23"/>
+          <w:shd w:val="clear" w:color="auto" w:fill="FFFFFF"/>
+        </w:rPr>
+        <w:t>糖尿病</w:t>
+      </w:r>
+    </w:p>
+    <w:p>
+      <w:pPr>
+        <w:rPr>
+          <w:rStyle w:val="pron"/>
+          <w:rFonts w:ascii="Arial" w:hAnsi="Arial" w:cs="Arial"/>
+        </w:rPr>
+      </w:pPr>
+      <w:r>
+        <w:rPr>
+          <w:rFonts w:ascii="Arial" w:hAnsi="Arial" w:cs="Arial"/>
+          <w:b/>
+          <w:bCs/>
+        </w:rPr>
+        <w:t>rhinitis</w:t>
+      </w:r>
+      <w:r>
+        <w:rPr>
+          <w:rFonts w:ascii="Arial" w:hAnsi="Arial" w:cs="Arial"/>
+        </w:rPr>
+        <w:t xml:space="preserve"> </w:t>
+      </w:r>
+      <w:r>
+        <w:rPr>
+          <w:rStyle w:val="pron"/>
+          <w:rFonts w:ascii="Arial" w:hAnsi="Arial" w:cs="Arial"/>
+        </w:rPr>
+        <w:t>/</w:t>
+      </w:r>
+      <w:r>
+        <w:rPr>
+          <w:rStyle w:val="ipa"/>
+          <w:rFonts w:ascii="Arial" w:hAnsi="Arial" w:cs="Arial"/>
+        </w:rPr>
+        <w:t>ra</w:t>
+      </w:r>
+      <w:r>
+        <w:rPr>
+          <w:rStyle w:val="ipa"/>
+          <w:rFonts w:ascii="Arial" w:eastAsia="MS Gothic" w:hAnsi="Arial" w:cs="Arial"/>
+        </w:rPr>
+        <w:t>ɪˈ</w:t>
+      </w:r>
+      <w:r>
+        <w:rPr>
+          <w:rStyle w:val="ipa"/>
+          <w:rFonts w:ascii="Arial" w:hAnsi="Arial" w:cs="Arial"/>
+        </w:rPr>
+        <w:t>na</w:t>
+      </w:r>
+      <w:r>
+        <w:rPr>
+          <w:rStyle w:val="ipa"/>
+          <w:rFonts w:ascii="Arial" w:eastAsia="MS Gothic" w:hAnsi="Arial" w:cs="Arial"/>
+        </w:rPr>
         <w:t>ɪ</w:t>
       </w:r>
       <w:r>
@@ -1353,6 +1539,20 @@
           <w:rStyle w:val="ipa"/>
           <w:rFonts w:ascii="Arial" w:hAnsi="Arial" w:cs="Arial"/>
         </w:rPr>
+        <w:t>.t</w:t>
+      </w:r>
+      <w:r>
+        <w:rPr>
+          <w:rStyle w:val="ipa"/>
+          <w:rFonts w:ascii="Arial" w:eastAsia="MS Gothic" w:hAnsi="Arial" w:cs="Arial"/>
+        </w:rPr>
+        <w:t>ɪ</w:t>
+      </w:r>
+      <w:r>
+        <w:rPr>
+          <w:rStyle w:val="ipa"/>
+          <w:rFonts w:ascii="Arial" w:hAnsi="Arial" w:cs="Arial"/>
+        </w:rPr>
         <w:t>s</w:t>
       </w:r>
       <w:r>
@@ -1593,9 +1793,51 @@
       <w:r>
         <w:rPr>
           <w:rStyle w:val="pron"/>
-          <w:rFonts w:ascii="GWIPA" w:hAnsi="GWIPA" w:cs="Arial" w:hint="eastAsia"/>
-        </w:rPr>
-        <w:t>Eu'bi:s</w:t>
+          <w:rFonts w:ascii="GWIPA" w:hAnsi="GWIPA" w:cs="Arial"/>
+        </w:rPr>
+        <w:t></w:t>
+      </w:r>
+      <w:r>
+        <w:rPr>
+          <w:rStyle w:val="pron"/>
+          <w:rFonts w:ascii="GWIPA" w:hAnsi="GWIPA" w:cs="Arial"/>
+        </w:rPr>
+        <w:t></w:t>
+      </w:r>
+      <w:r>
+        <w:rPr>
+          <w:rStyle w:val="pron"/>
+          <w:rFonts w:ascii="GWIPA" w:hAnsi="GWIPA" w:cs="Arial"/>
+        </w:rPr>
+        <w:t></w:t>
+      </w:r>
+      <w:r>
+        <w:rPr>
+          <w:rStyle w:val="pron"/>
+          <w:rFonts w:ascii="GWIPA" w:hAnsi="GWIPA" w:cs="Arial"/>
+        </w:rPr>
+        <w:t></w:t>
+      </w:r>
+      <w:r>
+        <w:rPr>
+          <w:rStyle w:val="pron"/>
+          <w:rFonts w:ascii="GWIPA" w:hAnsi="GWIPA" w:cs="Arial"/>
+        </w:rPr>
+        <w:t></w:t>
+      </w:r>
+      <w:r>
+        <w:rPr>
+          <w:rStyle w:val="pron"/>
+          <w:rFonts w:ascii="GWIPA" w:hAnsi="GWIPA" w:cs="Arial"/>
+        </w:rPr>
+        <w:t></w:t>
+      </w:r>
+      <w:r>
+        <w:rPr>
+          <w:rStyle w:val="pron"/>
+          <w:rFonts w:ascii="GWIPA" w:hAnsi="GWIPA" w:cs="Arial"/>
+        </w:rPr>
+        <w:t></w:t>
       </w:r>
       <w:r>
         <w:rPr>
@@ -1781,9 +2023,72 @@
       <w:r>
         <w:rPr>
           <w:rStyle w:val="pron"/>
-          <w:rFonts w:ascii="GWIPA" w:hAnsi="GWIPA" w:cs="Arial" w:hint="eastAsia"/>
-        </w:rPr>
-        <w:t>kEn'teIgEs</w:t>
+          <w:rFonts w:ascii="GWIPA" w:hAnsi="GWIPA" w:cs="Arial"/>
+        </w:rPr>
+        <w:t></w:t>
+      </w:r>
+      <w:r>
+        <w:rPr>
+          <w:rStyle w:val="pron"/>
+          <w:rFonts w:ascii="GWIPA" w:hAnsi="GWIPA" w:cs="Arial"/>
+        </w:rPr>
+        <w:t></w:t>
+      </w:r>
+      <w:r>
+        <w:rPr>
+          <w:rStyle w:val="pron"/>
+          <w:rFonts w:ascii="GWIPA" w:hAnsi="GWIPA" w:cs="Arial"/>
+        </w:rPr>
+        <w:t></w:t>
+      </w:r>
+      <w:r>
+        <w:rPr>
+          <w:rStyle w:val="pron"/>
+          <w:rFonts w:ascii="GWIPA" w:hAnsi="GWIPA" w:cs="Arial"/>
+        </w:rPr>
+        <w:t></w:t>
+      </w:r>
+      <w:r>
+        <w:rPr>
+          <w:rStyle w:val="pron"/>
+          <w:rFonts w:ascii="GWIPA" w:hAnsi="GWIPA" w:cs="Arial"/>
+        </w:rPr>
+        <w:t></w:t>
+      </w:r>
+      <w:r>
+        <w:rPr>
+          <w:rStyle w:val="pron"/>
+          <w:rFonts w:ascii="GWIPA" w:hAnsi="GWIPA" w:cs="Arial"/>
+        </w:rPr>
+        <w:t></w:t>
+      </w:r>
+      <w:r>
+        <w:rPr>
+          <w:rStyle w:val="pron"/>
+          <w:rFonts w:ascii="GWIPA" w:hAnsi="GWIPA" w:cs="Arial"/>
+        </w:rPr>
+        <w:t></w:t>
+      </w:r>
+      <w:r>
+        <w:rPr>
+          <w:rStyle w:val="pron"/>
+          <w:rFonts w:ascii="GWIPA" w:hAnsi="GWIPA" w:cs="Arial"/>
+        </w:rPr>
+        <w:t></w:t>
+      </w:r>
+      <w:r>
+        <w:rPr>
+          <w:rStyle w:val="pron"/>
+          <w:rFonts w:ascii="GWIPA" w:hAnsi="GWIPA" w:cs="Arial"/>
+        </w:rPr>
+        <w:t></w:t>
+      </w:r>
+      <w:r>
+        <w:rPr>
+          <w:rStyle w:val="pron"/>
+          <w:rFonts w:ascii="GWIPA" w:hAnsi="GWIPA" w:cs="Arial"/>
+        </w:rPr>
+        <w:t></w:t>
       </w:r>
       <w:r>
         <w:rPr>
@@ -2572,9 +2877,58 @@
       <w:r>
         <w:rPr>
           <w:rStyle w:val="pron"/>
-          <w:rFonts w:ascii="GWIPA" w:hAnsi="GWIPA" w:cs="Arial" w:hint="eastAsia"/>
-        </w:rPr>
-        <w:t>'tE:SEri</w:t>
+          <w:rFonts w:ascii="GWIPA" w:hAnsi="GWIPA" w:cs="Arial"/>
+        </w:rPr>
+        <w:t></w:t>
+      </w:r>
+      <w:r>
+        <w:rPr>
+          <w:rStyle w:val="pron"/>
+          <w:rFonts w:ascii="GWIPA" w:hAnsi="GWIPA" w:cs="Arial"/>
+        </w:rPr>
+        <w:t></w:t>
+      </w:r>
+      <w:r>
+        <w:rPr>
+          <w:rStyle w:val="pron"/>
+          <w:rFonts w:ascii="GWIPA" w:hAnsi="GWIPA" w:cs="Arial"/>
+        </w:rPr>
+        <w:t></w:t>
+      </w:r>
+      <w:r>
+        <w:rPr>
+          <w:rStyle w:val="pron"/>
+          <w:rFonts w:ascii="GWIPA" w:hAnsi="GWIPA" w:cs="Arial"/>
+        </w:rPr>
+        <w:t></w:t>
+      </w:r>
+      <w:r>
+        <w:rPr>
+          <w:rStyle w:val="pron"/>
+          <w:rFonts w:ascii="GWIPA" w:hAnsi="GWIPA" w:cs="Arial"/>
+        </w:rPr>
+        <w:t></w:t>
+      </w:r>
+      <w:r>
+        <w:rPr>
+          <w:rStyle w:val="pron"/>
+          <w:rFonts w:ascii="GWIPA" w:hAnsi="GWIPA" w:cs="Arial"/>
+        </w:rPr>
+        <w:t></w:t>
+      </w:r>
+      <w:r>
+        <w:rPr>
+          <w:rStyle w:val="pron"/>
+          <w:rFonts w:ascii="GWIPA" w:hAnsi="GWIPA" w:cs="Arial"/>
+        </w:rPr>
+        <w:t></w:t>
+      </w:r>
+      <w:r>
+        <w:rPr>
+          <w:rStyle w:val="pron"/>
+          <w:rFonts w:ascii="GWIPA" w:hAnsi="GWIPA" w:cs="Arial"/>
+        </w:rPr>
+        <w:t></w:t>
       </w:r>
       <w:r>
         <w:rPr>
@@ -2876,7 +3230,56 @@
           <w:rStyle w:val="pron"/>
           <w:rFonts w:ascii="GWIPA" w:hAnsi="GWIPA" w:cs="Arial"/>
         </w:rPr>
-        <w:t>E'presIv</w:t>
+        <w:t></w:t>
+      </w:r>
+      <w:r>
+        <w:rPr>
+          <w:rStyle w:val="pron"/>
+          <w:rFonts w:ascii="GWIPA" w:hAnsi="GWIPA" w:cs="Arial"/>
+        </w:rPr>
+        <w:t></w:t>
+      </w:r>
+      <w:r>
+        <w:rPr>
+          <w:rStyle w:val="pron"/>
+          <w:rFonts w:ascii="GWIPA" w:hAnsi="GWIPA" w:cs="Arial"/>
+        </w:rPr>
+        <w:t></w:t>
+      </w:r>
+      <w:r>
+        <w:rPr>
+          <w:rStyle w:val="pron"/>
+          <w:rFonts w:ascii="GWIPA" w:hAnsi="GWIPA" w:cs="Arial"/>
+        </w:rPr>
+        <w:t></w:t>
+      </w:r>
+      <w:r>
+        <w:rPr>
+          <w:rStyle w:val="pron"/>
+          <w:rFonts w:ascii="GWIPA" w:hAnsi="GWIPA" w:cs="Arial"/>
+        </w:rPr>
+        <w:t></w:t>
+      </w:r>
+      <w:r>
+        <w:rPr>
+          <w:rStyle w:val="pron"/>
+          <w:rFonts w:ascii="GWIPA" w:hAnsi="GWIPA" w:cs="Arial"/>
+        </w:rPr>
+        <w:t></w:t>
+      </w:r>
+      <w:r>
+        <w:rPr>
+          <w:rStyle w:val="pron"/>
+          <w:rFonts w:ascii="GWIPA" w:hAnsi="GWIPA" w:cs="Arial"/>
+        </w:rPr>
+        <w:t></w:t>
+      </w:r>
+      <w:r>
+        <w:rPr>
+          <w:rStyle w:val="pron"/>
+          <w:rFonts w:ascii="GWIPA" w:hAnsi="GWIPA" w:cs="Arial"/>
+        </w:rPr>
+        <w:t></w:t>
       </w:r>
       <w:r>
         <w:rPr>
@@ -4062,7 +4465,49 @@
           <w:rStyle w:val="pron"/>
           <w:rFonts w:ascii="GWIPA" w:hAnsi="GWIPA" w:cs="Arial"/>
         </w:rPr>
-        <w:t>'kOnJQk</w:t>
+        <w:t></w:t>
+      </w:r>
+      <w:r>
+        <w:rPr>
+          <w:rStyle w:val="pron"/>
+          <w:rFonts w:ascii="GWIPA" w:hAnsi="GWIPA" w:cs="Arial"/>
+        </w:rPr>
+        <w:t></w:t>
+      </w:r>
+      <w:r>
+        <w:rPr>
+          <w:rStyle w:val="pron"/>
+          <w:rFonts w:ascii="GWIPA" w:hAnsi="GWIPA" w:cs="Arial"/>
+        </w:rPr>
+        <w:t></w:t>
+      </w:r>
+      <w:r>
+        <w:rPr>
+          <w:rStyle w:val="pron"/>
+          <w:rFonts w:ascii="GWIPA" w:hAnsi="GWIPA" w:cs="Arial"/>
+        </w:rPr>
+        <w:t></w:t>
+      </w:r>
+      <w:r>
+        <w:rPr>
+          <w:rStyle w:val="pron"/>
+          <w:rFonts w:ascii="GWIPA" w:hAnsi="GWIPA" w:cs="Arial"/>
+        </w:rPr>
+        <w:t></w:t>
+      </w:r>
+      <w:r>
+        <w:rPr>
+          <w:rStyle w:val="pron"/>
+          <w:rFonts w:ascii="GWIPA" w:hAnsi="GWIPA" w:cs="Arial"/>
+        </w:rPr>
+        <w:t></w:t>
+      </w:r>
+      <w:r>
+        <w:rPr>
+          <w:rStyle w:val="pron"/>
+          <w:rFonts w:ascii="GWIPA" w:hAnsi="GWIPA" w:cs="Arial"/>
+        </w:rPr>
+        <w:t></w:t>
       </w:r>
       <w:r>
         <w:rPr>
@@ -4903,7 +5348,7 @@
         <w:outlineLvl w:val="0"/>
         <w:rPr>
           <w:rStyle w:val="pron"/>
-          <w:rFonts w:ascii="Times New Roman" w:hAnsi="Times New Roman" w:cs="Times New Roman" w:hint="eastAsia"/>
+          <w:rFonts w:ascii="Times New Roman" w:hAnsi="Times New Roman" w:cs="Times New Roman"/>
           <w:b/>
           <w:bCs/>
           <w:sz w:val="32"/>
@@ -4966,8 +5411,16 @@
         <w:rPr>
           <w:rStyle w:val="pron"/>
           <w:rFonts w:ascii="Arial" w:hAnsi="Arial" w:cs="Arial"/>
-        </w:rPr>
-        <w:t xml:space="preserve">farm: </w:t>
+          <w:b/>
+        </w:rPr>
+        <w:t>farm</w:t>
+      </w:r>
+      <w:r>
+        <w:rPr>
+          <w:rStyle w:val="pron"/>
+          <w:rFonts w:ascii="Arial" w:hAnsi="Arial" w:cs="Arial"/>
+        </w:rPr>
+        <w:t xml:space="preserve">: </w:t>
       </w:r>
       <w:r>
         <w:rPr>
@@ -4988,6 +5441,7 @@
         <w:rPr>
           <w:rStyle w:val="pron"/>
           <w:rFonts w:ascii="Arial" w:hAnsi="Arial" w:cs="Arial"/>
+          <w:b/>
         </w:rPr>
         <w:t>orchard</w:t>
       </w:r>
@@ -5043,6 +5497,13 @@
       <w:r>
         <w:rPr>
           <w:rStyle w:val="pron"/>
+          <w:rFonts w:ascii="Arial" w:hAnsi="Arial" w:cs="Arial" w:hint="eastAsia"/>
+        </w:rPr>
+        <w:t xml:space="preserve"> </w:t>
+      </w:r>
+      <w:r>
+        <w:rPr>
+          <w:rStyle w:val="pron"/>
           <w:rFonts w:ascii="Arial" w:hAnsi="Arial" w:cs="Arial"/>
         </w:rPr>
         <w:t>果园</w:t>
@@ -5075,9 +5536,23 @@
       <w:r>
         <w:rPr>
           <w:rStyle w:val="pron"/>
-          <w:rFonts w:ascii="GWIPA" w:hAnsi="GWIPA" w:cs="Arial" w:hint="eastAsia"/>
-        </w:rPr>
-        <w:t>sEu</w:t>
+          <w:rFonts w:ascii="GWIPA" w:hAnsi="GWIPA" w:cs="Arial"/>
+        </w:rPr>
+        <w:t></w:t>
+      </w:r>
+      <w:r>
+        <w:rPr>
+          <w:rStyle w:val="pron"/>
+          <w:rFonts w:ascii="GWIPA" w:hAnsi="GWIPA" w:cs="Arial"/>
+        </w:rPr>
+        <w:t></w:t>
+      </w:r>
+      <w:r>
+        <w:rPr>
+          <w:rStyle w:val="pron"/>
+          <w:rFonts w:ascii="GWIPA" w:hAnsi="GWIPA" w:cs="Arial"/>
+        </w:rPr>
+        <w:t></w:t>
       </w:r>
       <w:r>
         <w:rPr>
@@ -5220,7 +5695,7 @@
       <w:pPr>
         <w:rPr>
           <w:rStyle w:val="pron"/>
-          <w:rFonts w:ascii="Arial" w:hAnsi="Arial" w:cs="Arial" w:hint="eastAsia"/>
+          <w:rFonts w:ascii="Arial" w:hAnsi="Arial" w:cs="Arial"/>
         </w:rPr>
       </w:pPr>
       <w:r>
@@ -5237,14 +5712,7 @@
           <w:rStyle w:val="pron"/>
           <w:rFonts w:ascii="Arial" w:hAnsi="Arial" w:cs="Arial" w:hint="eastAsia"/>
         </w:rPr>
-        <w:t xml:space="preserve"> </w:t>
-      </w:r>
-      <w:r>
-        <w:rPr>
-          <w:rStyle w:val="pron"/>
-          <w:rFonts w:ascii="Arial" w:hAnsi="Arial" w:cs="Arial" w:hint="eastAsia"/>
-        </w:rPr>
-        <w:t>(</w:t>
+        <w:t xml:space="preserve"> (</w:t>
       </w:r>
       <w:r>
         <w:rPr>
@@ -5274,7 +5742,21 @@
           <w:rStyle w:val="pron"/>
           <w:rFonts w:ascii="Arial" w:hAnsi="Arial" w:cs="Arial" w:hint="eastAsia"/>
         </w:rPr>
-        <w:t xml:space="preserve">to benefi or suffer as a direct result of sth that you have done. </w:t>
+        <w:t>to benefi</w:t>
+      </w:r>
+      <w:r>
+        <w:rPr>
+          <w:rStyle w:val="pron"/>
+          <w:rFonts w:ascii="Arial" w:hAnsi="Arial" w:cs="Arial" w:hint="eastAsia"/>
+        </w:rPr>
+        <w:t>t</w:t>
+      </w:r>
+      <w:r>
+        <w:rPr>
+          <w:rStyle w:val="pron"/>
+          <w:rFonts w:ascii="Arial" w:hAnsi="Arial" w:cs="Arial" w:hint="eastAsia"/>
+        </w:rPr>
+        <w:t xml:space="preserve"> or suffer as a direct result of sth that you have done. </w:t>
       </w:r>
       <w:r>
         <w:rPr>
@@ -5313,20 +5795,43 @@
           <w:sz w:val="32"/>
           <w:szCs w:val="36"/>
         </w:rPr>
-        <w:t xml:space="preserve">23, war </w:t>
-      </w:r>
-    </w:p>
-    <w:p>
-      <w:pPr>
-        <w:rPr>
-          <w:rStyle w:val="pron"/>
-          <w:rFonts w:ascii="Arial" w:hAnsi="Arial" w:cs="Arial"/>
-        </w:rPr>
-      </w:pPr>
-      <w:r>
-        <w:rPr>
-          <w:rStyle w:val="pron"/>
-          <w:rFonts w:ascii="Arial" w:hAnsi="Arial" w:cs="Arial"/>
+        <w:t xml:space="preserve">23, </w:t>
+      </w:r>
+      <w:r>
+        <w:rPr>
+          <w:rStyle w:val="pron"/>
+          <w:rFonts w:ascii="Times New Roman" w:hAnsi="Times New Roman" w:cs="Times New Roman" w:hint="eastAsia"/>
+          <w:b/>
+          <w:bCs/>
+          <w:sz w:val="32"/>
+          <w:szCs w:val="36"/>
+        </w:rPr>
+        <w:t>W</w:t>
+      </w:r>
+      <w:r>
+        <w:rPr>
+          <w:rStyle w:val="pron"/>
+          <w:rFonts w:ascii="Times New Roman" w:hAnsi="Times New Roman" w:cs="Times New Roman"/>
+          <w:b/>
+          <w:bCs/>
+          <w:sz w:val="32"/>
+          <w:szCs w:val="36"/>
+        </w:rPr>
+        <w:t xml:space="preserve">ar </w:t>
+      </w:r>
+    </w:p>
+    <w:p>
+      <w:pPr>
+        <w:rPr>
+          <w:rStyle w:val="pron"/>
+          <w:rFonts w:ascii="Arial" w:hAnsi="Arial" w:cs="Arial"/>
+        </w:rPr>
+      </w:pPr>
+      <w:r>
+        <w:rPr>
+          <w:rStyle w:val="pron"/>
+          <w:rFonts w:ascii="Arial" w:hAnsi="Arial" w:cs="Arial"/>
+          <w:b/>
         </w:rPr>
         <w:t>ceasefire</w:t>
       </w:r>
@@ -5407,13 +5912,23 @@
           <w:rFonts w:ascii="Arial" w:hAnsi="Arial" w:cs="Arial"/>
         </w:rPr>
       </w:pPr>
-      <w:r>
-        <w:rPr>
-          <w:rStyle w:val="pron"/>
-          <w:rFonts w:ascii="Arial" w:hAnsi="Arial" w:cs="Arial"/>
-        </w:rPr>
-        <w:t xml:space="preserve">holocaust </w:t>
-      </w:r>
+      <w:bookmarkStart w:id="0" w:name="_GoBack"/>
+      <w:r>
+        <w:rPr>
+          <w:rStyle w:val="pron"/>
+          <w:rFonts w:ascii="Arial" w:hAnsi="Arial" w:cs="Arial"/>
+          <w:b/>
+        </w:rPr>
+        <w:t>holocaust</w:t>
+      </w:r>
+      <w:r>
+        <w:rPr>
+          <w:rStyle w:val="pron"/>
+          <w:rFonts w:ascii="Arial" w:hAnsi="Arial" w:cs="Arial"/>
+        </w:rPr>
+        <w:t xml:space="preserve"> </w:t>
+      </w:r>
+      <w:bookmarkEnd w:id="0"/>
       <w:r>
         <w:rPr>
           <w:rFonts w:ascii="Arial" w:hAnsi="Arial" w:cs="Arial"/>
@@ -5828,15 +6343,10 @@
       </w:r>
     </w:p>
     <w:p>
-      <w:pPr>
-        <w:rPr>
-          <w:rFonts w:hint="eastAsia"/>
-        </w:rPr>
-      </w:pPr>
-      <w:hyperlink r:id="rId6" w:history="1">
+      <w:hyperlink r:id="rId7" w:history="1">
         <w:r>
           <w:rPr>
-            <w:rStyle w:val="a7"/>
+            <w:rStyle w:val="a5"/>
             <w:rFonts w:ascii="Arial" w:hAnsi="Arial" w:cs="Arial"/>
           </w:rPr>
           <w:t>images of words\bedroom.jpg</w:t>
@@ -5866,9 +6376,51 @@
       </w:r>
       <w:r>
         <w:rPr>
-          <w:rFonts w:ascii="GWIPA" w:hAnsi="GWIPA" w:hint="eastAsia"/>
-        </w:rPr>
-        <w:t>;O'swi:t</w:t>
+          <w:rFonts w:ascii="GWIPA" w:hAnsi="GWIPA"/>
+        </w:rPr>
+        <w:t></w:t>
+      </w:r>
+      <w:r>
+        <w:rPr>
+          <w:rFonts w:ascii="GWIPA" w:hAnsi="GWIPA"/>
+        </w:rPr>
+        <w:t></w:t>
+      </w:r>
+      <w:r>
+        <w:rPr>
+          <w:rFonts w:ascii="GWIPA" w:hAnsi="GWIPA"/>
+        </w:rPr>
+        <w:t></w:t>
+      </w:r>
+      <w:r>
+        <w:rPr>
+          <w:rFonts w:ascii="GWIPA" w:hAnsi="GWIPA"/>
+        </w:rPr>
+        <w:t></w:t>
+      </w:r>
+      <w:r>
+        <w:rPr>
+          <w:rFonts w:ascii="GWIPA" w:hAnsi="GWIPA"/>
+        </w:rPr>
+        <w:t></w:t>
+      </w:r>
+      <w:r>
+        <w:rPr>
+          <w:rFonts w:ascii="GWIPA" w:hAnsi="GWIPA"/>
+        </w:rPr>
+        <w:t></w:t>
+      </w:r>
+      <w:r>
+        <w:rPr>
+          <w:rFonts w:ascii="GWIPA" w:hAnsi="GWIPA"/>
+        </w:rPr>
+        <w:t></w:t>
+      </w:r>
+      <w:r>
+        <w:rPr>
+          <w:rFonts w:ascii="GWIPA" w:hAnsi="GWIPA"/>
+        </w:rPr>
+        <w:t></w:t>
       </w:r>
       <w:r>
         <w:rPr>
@@ -6033,10 +6585,10 @@
           <w:rFonts w:ascii="Arial" w:hAnsi="Arial" w:cs="Arial"/>
         </w:rPr>
       </w:pPr>
-      <w:hyperlink r:id="rId7" w:history="1">
+      <w:hyperlink r:id="rId8" w:history="1">
         <w:r>
           <w:rPr>
-            <w:rStyle w:val="a7"/>
+            <w:rStyle w:val="a5"/>
             <w:rFonts w:ascii="Arial" w:hAnsi="Arial" w:cs="Arial"/>
           </w:rPr>
           <w:t>images of words\flowers.jpg</w:t>
@@ -6071,7 +6623,7 @@
       <w:pPr>
         <w:rPr>
           <w:rStyle w:val="pron"/>
-          <w:rFonts w:ascii="Arial" w:hAnsi="Arial" w:cs="Arial"/>
+          <w:rFonts w:ascii="Arial" w:hAnsi="Arial" w:cs="Arial" w:hint="eastAsia"/>
         </w:rPr>
       </w:pPr>
       <w:r>
@@ -6093,16 +6645,78 @@
       <w:pPr>
         <w:rPr>
           <w:rStyle w:val="pron"/>
-          <w:rFonts w:ascii="Arial" w:hAnsi="Arial" w:cs="Arial" w:hint="eastAsia"/>
-        </w:rPr>
-      </w:pPr>
-      <w:r>
-        <w:rPr>
-          <w:rStyle w:val="pron"/>
-          <w:rFonts w:ascii="Arial" w:hAnsi="Arial" w:cs="Arial" w:hint="eastAsia"/>
+          <w:rFonts w:ascii="Arial" w:hAnsi="Arial" w:cs="Arial"/>
+        </w:rPr>
+      </w:pPr>
+      <w:r>
+        <w:rPr>
+          <w:rStyle w:val="pron"/>
+          <w:rFonts w:ascii="Arial" w:hAnsi="Arial" w:cs="Arial" w:hint="eastAsia"/>
+          <w:b/>
         </w:rPr>
         <w:lastRenderedPageBreak/>
-        <w:t xml:space="preserve">25.3 </w:t>
+        <w:t xml:space="preserve">oak </w:t>
+      </w:r>
+      <w:r>
+        <w:rPr>
+          <w:rStyle w:val="pron"/>
+          <w:rFonts w:ascii="Arial" w:hAnsi="Arial" w:cs="Arial" w:hint="eastAsia"/>
+        </w:rPr>
+        <w:t xml:space="preserve">: </w:t>
+      </w:r>
+      <w:r>
+        <w:rPr>
+          <w:rStyle w:val="pron"/>
+          <w:rFonts w:ascii="Arial" w:hAnsi="Arial" w:cs="Arial" w:hint="eastAsia"/>
+        </w:rPr>
+        <w:t>橡树</w:t>
+      </w:r>
+      <w:r>
+        <w:rPr>
+          <w:rStyle w:val="pron"/>
+          <w:rFonts w:ascii="Arial" w:hAnsi="Arial" w:cs="Arial"/>
+        </w:rPr>
+        <w:br/>
+      </w:r>
+      <w:r>
+        <w:rPr>
+          <w:noProof/>
+        </w:rPr>
+        <w:drawing>
+          <wp:inline distT="0" distB="0" distL="0" distR="0" wp14:anchorId="49BA7F4F" wp14:editId="1F186F82">
+            <wp:extent cx="1110343" cy="1371600"/>
+            <wp:effectExtent l="0" t="0" r="0" b="0"/>
+            <wp:docPr id="1" name="图片 1"/>
+            <wp:cNvGraphicFramePr>
+              <a:graphicFrameLocks xmlns:a="http://schemas.openxmlformats.org/drawingml/2006/main" noChangeAspect="1"/>
+            </wp:cNvGraphicFramePr>
+            <a:graphic xmlns:a="http://schemas.openxmlformats.org/drawingml/2006/main">
+              <a:graphicData uri="http://schemas.openxmlformats.org/drawingml/2006/picture">
+                <pic:pic xmlns:pic="http://schemas.openxmlformats.org/drawingml/2006/picture">
+                  <pic:nvPicPr>
+                    <pic:cNvPr id="0" name=""/>
+                    <pic:cNvPicPr/>
+                  </pic:nvPicPr>
+                  <pic:blipFill>
+                    <a:blip r:embed="rId9"/>
+                    <a:stretch>
+                      <a:fillRect/>
+                    </a:stretch>
+                  </pic:blipFill>
+                  <pic:spPr>
+                    <a:xfrm>
+                      <a:off x="0" y="0"/>
+                      <a:ext cx="1110204" cy="1371429"/>
+                    </a:xfrm>
+                    <a:prstGeom prst="rect">
+                      <a:avLst/>
+                    </a:prstGeom>
+                  </pic:spPr>
+                </pic:pic>
+              </a:graphicData>
+            </a:graphic>
+          </wp:inline>
+        </w:drawing>
       </w:r>
     </w:p>
     <w:p>
@@ -6176,9 +6790,65 @@
       <w:r>
         <w:rPr>
           <w:rStyle w:val="pron"/>
-          <w:rFonts w:ascii="GWIPA" w:hAnsi="GWIPA" w:cs="Arial" w:hint="eastAsia"/>
-        </w:rPr>
-        <w:t>mE'dZentE</w:t>
+          <w:rFonts w:ascii="GWIPA" w:hAnsi="GWIPA" w:cs="Arial"/>
+        </w:rPr>
+        <w:t></w:t>
+      </w:r>
+      <w:r>
+        <w:rPr>
+          <w:rStyle w:val="pron"/>
+          <w:rFonts w:ascii="GWIPA" w:hAnsi="GWIPA" w:cs="Arial"/>
+        </w:rPr>
+        <w:t></w:t>
+      </w:r>
+      <w:r>
+        <w:rPr>
+          <w:rStyle w:val="pron"/>
+          <w:rFonts w:ascii="GWIPA" w:hAnsi="GWIPA" w:cs="Arial"/>
+        </w:rPr>
+        <w:t></w:t>
+      </w:r>
+      <w:r>
+        <w:rPr>
+          <w:rStyle w:val="pron"/>
+          <w:rFonts w:ascii="GWIPA" w:hAnsi="GWIPA" w:cs="Arial"/>
+        </w:rPr>
+        <w:t></w:t>
+      </w:r>
+      <w:r>
+        <w:rPr>
+          <w:rStyle w:val="pron"/>
+          <w:rFonts w:ascii="GWIPA" w:hAnsi="GWIPA" w:cs="Arial"/>
+        </w:rPr>
+        <w:t></w:t>
+      </w:r>
+      <w:r>
+        <w:rPr>
+          <w:rStyle w:val="pron"/>
+          <w:rFonts w:ascii="GWIPA" w:hAnsi="GWIPA" w:cs="Arial"/>
+        </w:rPr>
+        <w:t></w:t>
+      </w:r>
+      <w:r>
+        <w:rPr>
+          <w:rStyle w:val="pron"/>
+          <w:rFonts w:ascii="GWIPA" w:hAnsi="GWIPA" w:cs="Arial"/>
+        </w:rPr>
+        <w:t></w:t>
+      </w:r>
+      <w:r>
+        <w:rPr>
+          <w:rStyle w:val="pron"/>
+          <w:rFonts w:ascii="GWIPA" w:hAnsi="GWIPA" w:cs="Arial"/>
+        </w:rPr>
+        <w:t></w:t>
+      </w:r>
+      <w:r>
+        <w:rPr>
+          <w:rStyle w:val="pron"/>
+          <w:rFonts w:ascii="GWIPA" w:hAnsi="GWIPA" w:cs="Arial"/>
+        </w:rPr>
+        <w:t></w:t>
       </w:r>
       <w:r>
         <w:rPr>
@@ -6267,8 +6937,16 @@
         <w:rPr>
           <w:rStyle w:val="pron"/>
           <w:rFonts w:ascii="Arial" w:hAnsi="Arial" w:cs="Arial" w:hint="eastAsia"/>
-        </w:rPr>
-        <w:t xml:space="preserve">fountain pen: </w:t>
+          <w:b/>
+        </w:rPr>
+        <w:t>fountain pen</w:t>
+      </w:r>
+      <w:r>
+        <w:rPr>
+          <w:rStyle w:val="pron"/>
+          <w:rFonts w:ascii="Arial" w:hAnsi="Arial" w:cs="Arial" w:hint="eastAsia"/>
+        </w:rPr>
+        <w:t xml:space="preserve">: </w:t>
       </w:r>
       <w:r>
         <w:rPr>
@@ -6521,9 +7199,44 @@
       <w:r>
         <w:rPr>
           <w:rStyle w:val="pron"/>
-          <w:rFonts w:ascii="GWIPA" w:hAnsi="GWIPA" w:cs="Arial" w:hint="eastAsia"/>
-        </w:rPr>
-        <w:t>'vi:lE</w:t>
+          <w:rFonts w:ascii="GWIPA" w:hAnsi="GWIPA" w:cs="Arial"/>
+        </w:rPr>
+        <w:t></w:t>
+      </w:r>
+      <w:r>
+        <w:rPr>
+          <w:rStyle w:val="pron"/>
+          <w:rFonts w:ascii="GWIPA" w:hAnsi="GWIPA" w:cs="Arial"/>
+        </w:rPr>
+        <w:t></w:t>
+      </w:r>
+      <w:r>
+        <w:rPr>
+          <w:rStyle w:val="pron"/>
+          <w:rFonts w:ascii="GWIPA" w:hAnsi="GWIPA" w:cs="Arial"/>
+        </w:rPr>
+        <w:t></w:t>
+      </w:r>
+      <w:r>
+        <w:rPr>
+          <w:rStyle w:val="pron"/>
+          <w:rFonts w:ascii="GWIPA" w:hAnsi="GWIPA" w:cs="Arial"/>
+        </w:rPr>
+        <w:t></w:t>
+      </w:r>
+      <w:r>
+        <w:rPr>
+          <w:rStyle w:val="pron"/>
+          <w:rFonts w:ascii="GWIPA" w:hAnsi="GWIPA" w:cs="Arial"/>
+        </w:rPr>
+        <w:t></w:t>
+      </w:r>
+      <w:r>
+        <w:rPr>
+          <w:rStyle w:val="pron"/>
+          <w:rFonts w:ascii="GWIPA" w:hAnsi="GWIPA" w:cs="Arial"/>
+        </w:rPr>
+        <w:t></w:t>
       </w:r>
       <w:r>
         <w:rPr>
@@ -6535,9 +7248,44 @@
       <w:r>
         <w:rPr>
           <w:rStyle w:val="pron"/>
-          <w:rFonts w:ascii="GWIPA" w:hAnsi="GWIPA" w:cs="Arial" w:hint="eastAsia"/>
-        </w:rPr>
-        <w:t>'neIzl</w:t>
+          <w:rFonts w:ascii="GWIPA" w:hAnsi="GWIPA" w:cs="Arial"/>
+        </w:rPr>
+        <w:t></w:t>
+      </w:r>
+      <w:r>
+        <w:rPr>
+          <w:rStyle w:val="pron"/>
+          <w:rFonts w:ascii="GWIPA" w:hAnsi="GWIPA" w:cs="Arial"/>
+        </w:rPr>
+        <w:t></w:t>
+      </w:r>
+      <w:r>
+        <w:rPr>
+          <w:rStyle w:val="pron"/>
+          <w:rFonts w:ascii="GWIPA" w:hAnsi="GWIPA" w:cs="Arial"/>
+        </w:rPr>
+        <w:t></w:t>
+      </w:r>
+      <w:r>
+        <w:rPr>
+          <w:rStyle w:val="pron"/>
+          <w:rFonts w:ascii="GWIPA" w:hAnsi="GWIPA" w:cs="Arial"/>
+        </w:rPr>
+        <w:t></w:t>
+      </w:r>
+      <w:r>
+        <w:rPr>
+          <w:rStyle w:val="pron"/>
+          <w:rFonts w:ascii="GWIPA" w:hAnsi="GWIPA" w:cs="Arial"/>
+        </w:rPr>
+        <w:t></w:t>
+      </w:r>
+      <w:r>
+        <w:rPr>
+          <w:rStyle w:val="pron"/>
+          <w:rFonts w:ascii="GWIPA" w:hAnsi="GWIPA" w:cs="Arial"/>
+        </w:rPr>
+        <w:t></w:t>
       </w:r>
       <w:r>
         <w:rPr>
@@ -6732,7 +7480,6 @@
     <w:p>
       <w:pPr>
         <w:rPr>
-          <w:rFonts w:hint="eastAsia"/>
           <w:lang w:val="en-GB"/>
         </w:rPr>
       </w:pPr>
@@ -6754,7 +7501,43 @@
         <w:rPr>
           <w:rFonts w:ascii="GWIPA" w:hAnsi="GWIPA" w:cs="Arial"/>
         </w:rPr>
-        <w:t>'dIfTON</w:t>
+        <w:t></w:t>
+      </w:r>
+      <w:r>
+        <w:rPr>
+          <w:rFonts w:ascii="GWIPA" w:hAnsi="GWIPA" w:cs="Arial"/>
+        </w:rPr>
+        <w:t></w:t>
+      </w:r>
+      <w:r>
+        <w:rPr>
+          <w:rFonts w:ascii="GWIPA" w:hAnsi="GWIPA" w:cs="Arial"/>
+        </w:rPr>
+        <w:t></w:t>
+      </w:r>
+      <w:r>
+        <w:rPr>
+          <w:rFonts w:ascii="GWIPA" w:hAnsi="GWIPA" w:cs="Arial"/>
+        </w:rPr>
+        <w:t></w:t>
+      </w:r>
+      <w:r>
+        <w:rPr>
+          <w:rFonts w:ascii="GWIPA" w:hAnsi="GWIPA" w:cs="Arial"/>
+        </w:rPr>
+        <w:t></w:t>
+      </w:r>
+      <w:r>
+        <w:rPr>
+          <w:rFonts w:ascii="GWIPA" w:hAnsi="GWIPA" w:cs="Arial"/>
+        </w:rPr>
+        <w:t></w:t>
+      </w:r>
+      <w:r>
+        <w:rPr>
+          <w:rFonts w:ascii="GWIPA" w:hAnsi="GWIPA" w:cs="Arial"/>
+        </w:rPr>
+        <w:t></w:t>
       </w:r>
       <w:r>
         <w:rPr>
@@ -7274,7 +8057,6 @@
         <w:rPr>
           <w:rFonts w:ascii="Arial" w:hAnsi="Arial" w:cs="Arial" w:hint="eastAsia"/>
         </w:rPr>
-        <w:lastRenderedPageBreak/>
         <w:t xml:space="preserve">The four main cardinal directions, or cardinal points, are the four main compass directions: north, south, east, </w:t>
       </w:r>
       <w:r>
@@ -7393,11 +8175,67 @@
       </w:r>
       <w:r>
         <w:rPr>
-          <w:rFonts w:ascii="GWIPA" w:hAnsi="GWIPA" w:cs="Arial" w:hint="eastAsia"/>
-          <w:sz w:val="22"/>
-          <w:szCs w:val="24"/>
-        </w:rPr>
-        <w:t>'reptaIl</w:t>
+          <w:rFonts w:ascii="GWIPA" w:hAnsi="GWIPA" w:cs="Arial"/>
+          <w:sz w:val="22"/>
+          <w:szCs w:val="24"/>
+        </w:rPr>
+        <w:t></w:t>
+      </w:r>
+      <w:r>
+        <w:rPr>
+          <w:rFonts w:ascii="GWIPA" w:hAnsi="GWIPA" w:cs="Arial"/>
+          <w:sz w:val="22"/>
+          <w:szCs w:val="24"/>
+        </w:rPr>
+        <w:t></w:t>
+      </w:r>
+      <w:r>
+        <w:rPr>
+          <w:rFonts w:ascii="GWIPA" w:hAnsi="GWIPA" w:cs="Arial"/>
+          <w:sz w:val="22"/>
+          <w:szCs w:val="24"/>
+        </w:rPr>
+        <w:t></w:t>
+      </w:r>
+      <w:r>
+        <w:rPr>
+          <w:rFonts w:ascii="GWIPA" w:hAnsi="GWIPA" w:cs="Arial"/>
+          <w:sz w:val="22"/>
+          <w:szCs w:val="24"/>
+        </w:rPr>
+        <w:t></w:t>
+      </w:r>
+      <w:r>
+        <w:rPr>
+          <w:rFonts w:ascii="GWIPA" w:hAnsi="GWIPA" w:cs="Arial"/>
+          <w:sz w:val="22"/>
+          <w:szCs w:val="24"/>
+        </w:rPr>
+        <w:t></w:t>
+      </w:r>
+      <w:r>
+        <w:rPr>
+          <w:rFonts w:ascii="GWIPA" w:hAnsi="GWIPA" w:cs="Arial"/>
+          <w:sz w:val="22"/>
+          <w:szCs w:val="24"/>
+        </w:rPr>
+        <w:t></w:t>
+      </w:r>
+      <w:r>
+        <w:rPr>
+          <w:rFonts w:ascii="GWIPA" w:hAnsi="GWIPA" w:cs="Arial"/>
+          <w:sz w:val="22"/>
+          <w:szCs w:val="24"/>
+        </w:rPr>
+        <w:t></w:t>
+      </w:r>
+      <w:r>
+        <w:rPr>
+          <w:rFonts w:ascii="GWIPA" w:hAnsi="GWIPA" w:cs="Arial"/>
+          <w:sz w:val="22"/>
+          <w:szCs w:val="24"/>
+        </w:rPr>
+        <w:t></w:t>
       </w:r>
       <w:r>
         <w:rPr>
@@ -7636,11 +8474,91 @@
       </w:r>
       <w:r>
         <w:rPr>
-          <w:rFonts w:ascii="GWIPA" w:hAnsi="GWIPA" w:cs="Arial" w:hint="eastAsia"/>
-          <w:sz w:val="22"/>
-          <w:szCs w:val="24"/>
-        </w:rPr>
-        <w:t>fIzi'OlEdZi</w:t>
+          <w:rFonts w:ascii="GWIPA" w:hAnsi="GWIPA" w:cs="Arial"/>
+          <w:sz w:val="22"/>
+          <w:szCs w:val="24"/>
+        </w:rPr>
+        <w:t></w:t>
+      </w:r>
+      <w:r>
+        <w:rPr>
+          <w:rFonts w:ascii="GWIPA" w:hAnsi="GWIPA" w:cs="Arial"/>
+          <w:sz w:val="22"/>
+          <w:szCs w:val="24"/>
+        </w:rPr>
+        <w:t></w:t>
+      </w:r>
+      <w:r>
+        <w:rPr>
+          <w:rFonts w:ascii="GWIPA" w:hAnsi="GWIPA" w:cs="Arial"/>
+          <w:sz w:val="22"/>
+          <w:szCs w:val="24"/>
+        </w:rPr>
+        <w:t></w:t>
+      </w:r>
+      <w:r>
+        <w:rPr>
+          <w:rFonts w:ascii="GWIPA" w:hAnsi="GWIPA" w:cs="Arial"/>
+          <w:sz w:val="22"/>
+          <w:szCs w:val="24"/>
+        </w:rPr>
+        <w:t></w:t>
+      </w:r>
+      <w:r>
+        <w:rPr>
+          <w:rFonts w:ascii="GWIPA" w:hAnsi="GWIPA" w:cs="Arial"/>
+          <w:sz w:val="22"/>
+          <w:szCs w:val="24"/>
+        </w:rPr>
+        <w:t></w:t>
+      </w:r>
+      <w:r>
+        <w:rPr>
+          <w:rFonts w:ascii="GWIPA" w:hAnsi="GWIPA" w:cs="Arial"/>
+          <w:sz w:val="22"/>
+          <w:szCs w:val="24"/>
+        </w:rPr>
+        <w:t></w:t>
+      </w:r>
+      <w:r>
+        <w:rPr>
+          <w:rFonts w:ascii="GWIPA" w:hAnsi="GWIPA" w:cs="Arial"/>
+          <w:sz w:val="22"/>
+          <w:szCs w:val="24"/>
+        </w:rPr>
+        <w:t></w:t>
+      </w:r>
+      <w:r>
+        <w:rPr>
+          <w:rFonts w:ascii="GWIPA" w:hAnsi="GWIPA" w:cs="Arial"/>
+          <w:sz w:val="22"/>
+          <w:szCs w:val="24"/>
+        </w:rPr>
+        <w:t></w:t>
+      </w:r>
+      <w:r>
+        <w:rPr>
+          <w:rFonts w:ascii="GWIPA" w:hAnsi="GWIPA" w:cs="Arial"/>
+          <w:sz w:val="22"/>
+          <w:szCs w:val="24"/>
+        </w:rPr>
+        <w:t></w:t>
+      </w:r>
+      <w:r>
+        <w:rPr>
+          <w:rFonts w:ascii="GWIPA" w:hAnsi="GWIPA" w:cs="Arial"/>
+          <w:sz w:val="22"/>
+          <w:szCs w:val="24"/>
+        </w:rPr>
+        <w:t></w:t>
+      </w:r>
+      <w:r>
+        <w:rPr>
+          <w:rFonts w:ascii="GWIPA" w:hAnsi="GWIPA" w:cs="Arial"/>
+          <w:sz w:val="22"/>
+          <w:szCs w:val="24"/>
+        </w:rPr>
+        <w:t></w:t>
       </w:r>
       <w:r>
         <w:rPr>
@@ -7761,11 +8679,107 @@
       </w:r>
       <w:r>
         <w:rPr>
-          <w:rFonts w:ascii="GWIPA" w:hAnsi="GWIPA" w:cs="Arial" w:hint="eastAsia"/>
-          <w:sz w:val="22"/>
-          <w:szCs w:val="24"/>
-        </w:rPr>
-        <w:t>;A:kI'pelEgEu</w:t>
+          <w:rFonts w:ascii="GWIPA" w:hAnsi="GWIPA" w:cs="Arial"/>
+          <w:sz w:val="22"/>
+          <w:szCs w:val="24"/>
+        </w:rPr>
+        <w:t></w:t>
+      </w:r>
+      <w:r>
+        <w:rPr>
+          <w:rFonts w:ascii="GWIPA" w:hAnsi="GWIPA" w:cs="Arial"/>
+          <w:sz w:val="22"/>
+          <w:szCs w:val="24"/>
+        </w:rPr>
+        <w:t></w:t>
+      </w:r>
+      <w:r>
+        <w:rPr>
+          <w:rFonts w:ascii="GWIPA" w:hAnsi="GWIPA" w:cs="Arial"/>
+          <w:sz w:val="22"/>
+          <w:szCs w:val="24"/>
+        </w:rPr>
+        <w:t></w:t>
+      </w:r>
+      <w:r>
+        <w:rPr>
+          <w:rFonts w:ascii="GWIPA" w:hAnsi="GWIPA" w:cs="Arial"/>
+          <w:sz w:val="22"/>
+          <w:szCs w:val="24"/>
+        </w:rPr>
+        <w:t></w:t>
+      </w:r>
+      <w:r>
+        <w:rPr>
+          <w:rFonts w:ascii="GWIPA" w:hAnsi="GWIPA" w:cs="Arial"/>
+          <w:sz w:val="22"/>
+          <w:szCs w:val="24"/>
+        </w:rPr>
+        <w:t></w:t>
+      </w:r>
+      <w:r>
+        <w:rPr>
+          <w:rFonts w:ascii="GWIPA" w:hAnsi="GWIPA" w:cs="Arial"/>
+          <w:sz w:val="22"/>
+          <w:szCs w:val="24"/>
+        </w:rPr>
+        <w:t></w:t>
+      </w:r>
+      <w:r>
+        <w:rPr>
+          <w:rFonts w:ascii="GWIPA" w:hAnsi="GWIPA" w:cs="Arial"/>
+          <w:sz w:val="22"/>
+          <w:szCs w:val="24"/>
+        </w:rPr>
+        <w:t></w:t>
+      </w:r>
+      <w:r>
+        <w:rPr>
+          <w:rFonts w:ascii="GWIPA" w:hAnsi="GWIPA" w:cs="Arial"/>
+          <w:sz w:val="22"/>
+          <w:szCs w:val="24"/>
+        </w:rPr>
+        <w:t></w:t>
+      </w:r>
+      <w:r>
+        <w:rPr>
+          <w:rFonts w:ascii="GWIPA" w:hAnsi="GWIPA" w:cs="Arial"/>
+          <w:sz w:val="22"/>
+          <w:szCs w:val="24"/>
+        </w:rPr>
+        <w:t></w:t>
+      </w:r>
+      <w:r>
+        <w:rPr>
+          <w:rFonts w:ascii="GWIPA" w:hAnsi="GWIPA" w:cs="Arial"/>
+          <w:sz w:val="22"/>
+          <w:szCs w:val="24"/>
+        </w:rPr>
+        <w:t></w:t>
+      </w:r>
+      <w:r>
+        <w:rPr>
+          <w:rFonts w:ascii="GWIPA" w:hAnsi="GWIPA" w:cs="Arial"/>
+          <w:sz w:val="22"/>
+          <w:szCs w:val="24"/>
+        </w:rPr>
+        <w:t></w:t>
+      </w:r>
+      <w:r>
+        <w:rPr>
+          <w:rFonts w:ascii="GWIPA" w:hAnsi="GWIPA" w:cs="Arial"/>
+          <w:sz w:val="22"/>
+          <w:szCs w:val="24"/>
+        </w:rPr>
+        <w:t></w:t>
+      </w:r>
+      <w:r>
+        <w:rPr>
+          <w:rFonts w:ascii="GWIPA" w:hAnsi="GWIPA" w:cs="Arial"/>
+          <w:sz w:val="22"/>
+          <w:szCs w:val="24"/>
+        </w:rPr>
+        <w:t></w:t>
       </w:r>
       <w:r>
         <w:rPr>
@@ -7868,11 +8882,59 @@
       </w:r>
       <w:r>
         <w:rPr>
-          <w:rFonts w:ascii="GWIPA" w:hAnsi="GWIPA" w:cs="Arial" w:hint="eastAsia"/>
-          <w:sz w:val="22"/>
-          <w:szCs w:val="24"/>
-        </w:rPr>
-        <w:t>'sQfaIE</w:t>
+          <w:rFonts w:ascii="GWIPA" w:hAnsi="GWIPA" w:cs="Arial"/>
+          <w:sz w:val="22"/>
+          <w:szCs w:val="24"/>
+        </w:rPr>
+        <w:t></w:t>
+      </w:r>
+      <w:r>
+        <w:rPr>
+          <w:rFonts w:ascii="GWIPA" w:hAnsi="GWIPA" w:cs="Arial"/>
+          <w:sz w:val="22"/>
+          <w:szCs w:val="24"/>
+        </w:rPr>
+        <w:t></w:t>
+      </w:r>
+      <w:r>
+        <w:rPr>
+          <w:rFonts w:ascii="GWIPA" w:hAnsi="GWIPA" w:cs="Arial"/>
+          <w:sz w:val="22"/>
+          <w:szCs w:val="24"/>
+        </w:rPr>
+        <w:t></w:t>
+      </w:r>
+      <w:r>
+        <w:rPr>
+          <w:rFonts w:ascii="GWIPA" w:hAnsi="GWIPA" w:cs="Arial"/>
+          <w:sz w:val="22"/>
+          <w:szCs w:val="24"/>
+        </w:rPr>
+        <w:t></w:t>
+      </w:r>
+      <w:r>
+        <w:rPr>
+          <w:rFonts w:ascii="GWIPA" w:hAnsi="GWIPA" w:cs="Arial"/>
+          <w:sz w:val="22"/>
+          <w:szCs w:val="24"/>
+        </w:rPr>
+        <w:t></w:t>
+      </w:r>
+      <w:r>
+        <w:rPr>
+          <w:rFonts w:ascii="GWIPA" w:hAnsi="GWIPA" w:cs="Arial"/>
+          <w:sz w:val="22"/>
+          <w:szCs w:val="24"/>
+        </w:rPr>
+        <w:t></w:t>
+      </w:r>
+      <w:r>
+        <w:rPr>
+          <w:rFonts w:ascii="GWIPA" w:hAnsi="GWIPA" w:cs="Arial"/>
+          <w:sz w:val="22"/>
+          <w:szCs w:val="24"/>
+        </w:rPr>
+        <w:t></w:t>
       </w:r>
       <w:r>
         <w:rPr>
@@ -7935,11 +8997,59 @@
       </w:r>
       <w:r>
         <w:rPr>
-          <w:rFonts w:ascii="GWIPA" w:hAnsi="GWIPA" w:cs="Arial" w:hint="eastAsia"/>
-          <w:sz w:val="22"/>
-          <w:szCs w:val="24"/>
-        </w:rPr>
-        <w:t>'plQtEu</w:t>
+          <w:rFonts w:ascii="GWIPA" w:hAnsi="GWIPA" w:cs="Arial"/>
+          <w:sz w:val="22"/>
+          <w:szCs w:val="24"/>
+        </w:rPr>
+        <w:t></w:t>
+      </w:r>
+      <w:r>
+        <w:rPr>
+          <w:rFonts w:ascii="GWIPA" w:hAnsi="GWIPA" w:cs="Arial"/>
+          <w:sz w:val="22"/>
+          <w:szCs w:val="24"/>
+        </w:rPr>
+        <w:t></w:t>
+      </w:r>
+      <w:r>
+        <w:rPr>
+          <w:rFonts w:ascii="GWIPA" w:hAnsi="GWIPA" w:cs="Arial"/>
+          <w:sz w:val="22"/>
+          <w:szCs w:val="24"/>
+        </w:rPr>
+        <w:t></w:t>
+      </w:r>
+      <w:r>
+        <w:rPr>
+          <w:rFonts w:ascii="GWIPA" w:hAnsi="GWIPA" w:cs="Arial"/>
+          <w:sz w:val="22"/>
+          <w:szCs w:val="24"/>
+        </w:rPr>
+        <w:t></w:t>
+      </w:r>
+      <w:r>
+        <w:rPr>
+          <w:rFonts w:ascii="GWIPA" w:hAnsi="GWIPA" w:cs="Arial"/>
+          <w:sz w:val="22"/>
+          <w:szCs w:val="24"/>
+        </w:rPr>
+        <w:t></w:t>
+      </w:r>
+      <w:r>
+        <w:rPr>
+          <w:rFonts w:ascii="GWIPA" w:hAnsi="GWIPA" w:cs="Arial"/>
+          <w:sz w:val="22"/>
+          <w:szCs w:val="24"/>
+        </w:rPr>
+        <w:t></w:t>
+      </w:r>
+      <w:r>
+        <w:rPr>
+          <w:rFonts w:ascii="GWIPA" w:hAnsi="GWIPA" w:cs="Arial"/>
+          <w:sz w:val="22"/>
+          <w:szCs w:val="24"/>
+        </w:rPr>
+        <w:t></w:t>
       </w:r>
       <w:r>
         <w:rPr>
@@ -8125,6 +9235,7 @@
           <w:b/>
           <w:bCs/>
         </w:rPr>
+        <w:lastRenderedPageBreak/>
         <w:t>environmental degradation</w:t>
       </w:r>
       <w:r>
@@ -8246,7 +9357,6 @@
           <w:rStyle w:val="pron"/>
           <w:rFonts w:ascii="Arial" w:hAnsi="Arial" w:cs="Arial" w:hint="eastAsia"/>
         </w:rPr>
-        <w:lastRenderedPageBreak/>
         <w:t xml:space="preserve">[n.C.U.] a strong feeling of wanting sth/sb. </w:t>
       </w:r>
       <w:r>
@@ -8335,9 +9445,58 @@
       <w:r>
         <w:rPr>
           <w:rStyle w:val="pron"/>
-          <w:rFonts w:ascii="GWIPA" w:hAnsi="GWIPA" w:cs="Arial" w:hint="eastAsia"/>
-        </w:rPr>
-        <w:t>mE'tE:nl</w:t>
+          <w:rFonts w:ascii="GWIPA" w:hAnsi="GWIPA" w:cs="Arial"/>
+        </w:rPr>
+        <w:t></w:t>
+      </w:r>
+      <w:r>
+        <w:rPr>
+          <w:rStyle w:val="pron"/>
+          <w:rFonts w:ascii="GWIPA" w:hAnsi="GWIPA" w:cs="Arial"/>
+        </w:rPr>
+        <w:t></w:t>
+      </w:r>
+      <w:r>
+        <w:rPr>
+          <w:rStyle w:val="pron"/>
+          <w:rFonts w:ascii="GWIPA" w:hAnsi="GWIPA" w:cs="Arial"/>
+        </w:rPr>
+        <w:t></w:t>
+      </w:r>
+      <w:r>
+        <w:rPr>
+          <w:rStyle w:val="pron"/>
+          <w:rFonts w:ascii="GWIPA" w:hAnsi="GWIPA" w:cs="Arial"/>
+        </w:rPr>
+        <w:t></w:t>
+      </w:r>
+      <w:r>
+        <w:rPr>
+          <w:rStyle w:val="pron"/>
+          <w:rFonts w:ascii="GWIPA" w:hAnsi="GWIPA" w:cs="Arial"/>
+        </w:rPr>
+        <w:t></w:t>
+      </w:r>
+      <w:r>
+        <w:rPr>
+          <w:rStyle w:val="pron"/>
+          <w:rFonts w:ascii="GWIPA" w:hAnsi="GWIPA" w:cs="Arial"/>
+        </w:rPr>
+        <w:t></w:t>
+      </w:r>
+      <w:r>
+        <w:rPr>
+          <w:rStyle w:val="pron"/>
+          <w:rFonts w:ascii="GWIPA" w:hAnsi="GWIPA" w:cs="Arial"/>
+        </w:rPr>
+        <w:t></w:t>
+      </w:r>
+      <w:r>
+        <w:rPr>
+          <w:rStyle w:val="pron"/>
+          <w:rFonts w:ascii="GWIPA" w:hAnsi="GWIPA" w:cs="Arial"/>
+        </w:rPr>
+        <w:t></w:t>
       </w:r>
       <w:r>
         <w:rPr>
@@ -8442,9 +9601,58 @@
       <w:r>
         <w:rPr>
           <w:rStyle w:val="pron"/>
-          <w:rFonts w:ascii="GWIPA" w:hAnsi="GWIPA" w:cs="Arial" w:hint="eastAsia"/>
-        </w:rPr>
-        <w:t>pE'tE:nl</w:t>
+          <w:rFonts w:ascii="GWIPA" w:hAnsi="GWIPA" w:cs="Arial"/>
+        </w:rPr>
+        <w:t></w:t>
+      </w:r>
+      <w:r>
+        <w:rPr>
+          <w:rStyle w:val="pron"/>
+          <w:rFonts w:ascii="GWIPA" w:hAnsi="GWIPA" w:cs="Arial"/>
+        </w:rPr>
+        <w:t></w:t>
+      </w:r>
+      <w:r>
+        <w:rPr>
+          <w:rStyle w:val="pron"/>
+          <w:rFonts w:ascii="GWIPA" w:hAnsi="GWIPA" w:cs="Arial"/>
+        </w:rPr>
+        <w:t></w:t>
+      </w:r>
+      <w:r>
+        <w:rPr>
+          <w:rStyle w:val="pron"/>
+          <w:rFonts w:ascii="GWIPA" w:hAnsi="GWIPA" w:cs="Arial"/>
+        </w:rPr>
+        <w:t></w:t>
+      </w:r>
+      <w:r>
+        <w:rPr>
+          <w:rStyle w:val="pron"/>
+          <w:rFonts w:ascii="GWIPA" w:hAnsi="GWIPA" w:cs="Arial"/>
+        </w:rPr>
+        <w:t></w:t>
+      </w:r>
+      <w:r>
+        <w:rPr>
+          <w:rStyle w:val="pron"/>
+          <w:rFonts w:ascii="GWIPA" w:hAnsi="GWIPA" w:cs="Arial"/>
+        </w:rPr>
+        <w:t></w:t>
+      </w:r>
+      <w:r>
+        <w:rPr>
+          <w:rStyle w:val="pron"/>
+          <w:rFonts w:ascii="GWIPA" w:hAnsi="GWIPA" w:cs="Arial"/>
+        </w:rPr>
+        <w:t></w:t>
+      </w:r>
+      <w:r>
+        <w:rPr>
+          <w:rStyle w:val="pron"/>
+          <w:rFonts w:ascii="GWIPA" w:hAnsi="GWIPA" w:cs="Arial"/>
+        </w:rPr>
+        <w:t></w:t>
       </w:r>
       <w:r>
         <w:rPr>
@@ -8624,14 +9832,9 @@
 </file>
 
 <file path=word/endnotes.xml><?xml version="1.0" encoding="utf-8"?>
-<w:endnotes xmlns:wpc="http://schemas.microsoft.com/office/word/2010/wordprocessingCanvas" xmlns:cx="http://schemas.microsoft.com/office/drawing/2014/chartex" xmlns:cx1="http://schemas.microsoft.com/office/drawing/2015/9/8/chartex" xmlns:cx2="http://schemas.microsoft.com/office/drawing/2015/10/21/chartex" xmlns:cx3="http://schemas.microsoft.com/office/drawing/2016/5/9/chartex" xmlns:cx4="http://schemas.microsoft.com/office/drawing/2016/5/10/chartex" xmlns:cx5="http://schemas.microsoft.com/office/drawing/2016/5/11/chartex" xmlns:cx6="http://schemas.microsoft.com/office/drawing/2016/5/12/chartex" xmlns:cx7="http://schemas.microsoft.com/office/drawing/2016/5/13/chartex" xmlns:cx8="http://schemas.microsoft.com/office/drawing/2016/5/14/chartex" xmlns:mc="http://schemas.openxmlformats.org/markup-compatibility/2006" xmlns:aink="http://schemas.microsoft.com/office/drawing/2016/ink" xmlns:am3d="http://schemas.microsoft.com/office/drawing/2017/model3d" xmlns:o="urn:schemas-microsoft-com:office:office" xmlns:oel="http://schemas.microsoft.com/office/2019/extlst" xmlns:r="http://schemas.openxmlformats.org/officeDocument/2006/relationships" xmlns:m="http://schemas.openxmlformats.org/officeDocument/2006/math" xmlns:v="urn:schemas-microsoft-com:vml" xmlns:wp14="http://schemas.microsoft.com/office/word/2010/wordprocessingDrawing" xmlns:wp="http://schemas.openxmlformats.org/drawingml/2006/wordprocessingDrawing" xmlns:w10="urn:schemas-microsoft-com:office:word" xmlns:w="http://schemas.openxmlformats.org/wordprocessingml/2006/main" xmlns:w14="http://schemas.microsoft.com/office/word/2010/wordml" xmlns:w15="http://schemas.microsoft.com/office/word/2012/wordml" xmlns:w16cex="http://schemas.microsoft.com/office/word/2018/wordml/cex" xmlns:w16cid="http://schemas.microsoft.com/office/word/2016/wordml/cid" xmlns:w16="http://schemas.microsoft.com/office/word/2018/wordml" xmlns:w16du="http://schemas.microsoft.com/office/word/2023/wordml/word16du" xmlns:w16sdtdh="http://schemas.microsoft.com/office/word/2020/wordml/sdtdatahash" xmlns:w16sdtfl="http://schemas.microsoft.com/office/word/2024/wordml/sdtformatlock" xmlns:w16se="http://schemas.microsoft.com/office/word/2015/wordml/symex" xmlns:wpg="http://schemas.microsoft.com/office/word/2010/wordprocessingGroup" xmlns:wpi="http://schemas.microsoft.com/office/word/2010/wordprocessingInk" xmlns:wne="http://schemas.microsoft.com/office/word/2006/wordml" xmlns:wps="http://schemas.microsoft.com/office/word/2010/wordprocessingShape" mc:Ignorable="w14 w15 w16se w16cid w16 w16cex w16sdtdh w16sdtfl w16du wp14">
+<w:endnotes xmlns:wpc="http://schemas.microsoft.com/office/word/2010/wordprocessingCanvas" xmlns:mc="http://schemas.openxmlformats.org/markup-compatibility/2006" xmlns:o="urn:schemas-microsoft-com:office:office" xmlns:r="http://schemas.openxmlformats.org/officeDocument/2006/relationships" xmlns:m="http://schemas.openxmlformats.org/officeDocument/2006/math" xmlns:v="urn:schemas-microsoft-com:vml" xmlns:wp14="http://schemas.microsoft.com/office/word/2010/wordprocessingDrawing" xmlns:wp="http://schemas.openxmlformats.org/drawingml/2006/wordprocessingDrawing" xmlns:w10="urn:schemas-microsoft-com:office:word" xmlns:w="http://schemas.openxmlformats.org/wordprocessingml/2006/main" xmlns:w14="http://schemas.microsoft.com/office/word/2010/wordml" xmlns:wpg="http://schemas.microsoft.com/office/word/2010/wordprocessingGroup" xmlns:wpi="http://schemas.microsoft.com/office/word/2010/wordprocessingInk" xmlns:wne="http://schemas.microsoft.com/office/word/2006/wordml" xmlns:wps="http://schemas.microsoft.com/office/word/2010/wordprocessingShape" mc:Ignorable="w14 wp14">
   <w:endnote w:type="separator" w:id="-1">
     <w:p>
-      <w:pPr>
-        <w:rPr>
-          <w:rFonts w:hint="eastAsia"/>
-        </w:rPr>
-      </w:pPr>
       <w:r>
         <w:separator/>
       </w:r>
@@ -8639,11 +9842,6 @@
   </w:endnote>
   <w:endnote w:type="continuationSeparator" w:id="0">
     <w:p>
-      <w:pPr>
-        <w:rPr>
-          <w:rFonts w:hint="eastAsia"/>
-        </w:rPr>
-      </w:pPr>
       <w:r>
         <w:continuationSeparator/>
       </w:r>
@@ -8653,14 +9851,9 @@
 </file>
 
 <file path=word/footnotes.xml><?xml version="1.0" encoding="utf-8"?>
-<w:footnotes xmlns:wpc="http://schemas.microsoft.com/office/word/2010/wordprocessingCanvas" xmlns:cx="http://schemas.microsoft.com/office/drawing/2014/chartex" xmlns:cx1="http://schemas.microsoft.com/office/drawing/2015/9/8/chartex" xmlns:cx2="http://schemas.microsoft.com/office/drawing/2015/10/21/chartex" xmlns:cx3="http://schemas.microsoft.com/office/drawing/2016/5/9/chartex" xmlns:cx4="http://schemas.microsoft.com/office/drawing/2016/5/10/chartex" xmlns:cx5="http://schemas.microsoft.com/office/drawing/2016/5/11/chartex" xmlns:cx6="http://schemas.microsoft.com/office/drawing/2016/5/12/chartex" xmlns:cx7="http://schemas.microsoft.com/office/drawing/2016/5/13/chartex" xmlns:cx8="http://schemas.microsoft.com/office/drawing/2016/5/14/chartex" xmlns:mc="http://schemas.openxmlformats.org/markup-compatibility/2006" xmlns:aink="http://schemas.microsoft.com/office/drawing/2016/ink" xmlns:am3d="http://schemas.microsoft.com/office/drawing/2017/model3d" xmlns:o="urn:schemas-microsoft-com:office:office" xmlns:oel="http://schemas.microsoft.com/office/2019/extlst" xmlns:r="http://schemas.openxmlformats.org/officeDocument/2006/relationships" xmlns:m="http://schemas.openxmlformats.org/officeDocument/2006/math" xmlns:v="urn:schemas-microsoft-com:vml" xmlns:wp14="http://schemas.microsoft.com/office/word/2010/wordprocessingDrawing" xmlns:wp="http://schemas.openxmlformats.org/drawingml/2006/wordprocessingDrawing" xmlns:w10="urn:schemas-microsoft-com:office:word" xmlns:w="http://schemas.openxmlformats.org/wordprocessingml/2006/main" xmlns:w14="http://schemas.microsoft.com/office/word/2010/wordml" xmlns:w15="http://schemas.microsoft.com/office/word/2012/wordml" xmlns:w16cex="http://schemas.microsoft.com/office/word/2018/wordml/cex" xmlns:w16cid="http://schemas.microsoft.com/office/word/2016/wordml/cid" xmlns:w16="http://schemas.microsoft.com/office/word/2018/wordml" xmlns:w16du="http://schemas.microsoft.com/office/word/2023/wordml/word16du" xmlns:w16sdtdh="http://schemas.microsoft.com/office/word/2020/wordml/sdtdatahash" xmlns:w16sdtfl="http://schemas.microsoft.com/office/word/2024/wordml/sdtformatlock" xmlns:w16se="http://schemas.microsoft.com/office/word/2015/wordml/symex" xmlns:wpg="http://schemas.microsoft.com/office/word/2010/wordprocessingGroup" xmlns:wpi="http://schemas.microsoft.com/office/word/2010/wordprocessingInk" xmlns:wne="http://schemas.microsoft.com/office/word/2006/wordml" xmlns:wps="http://schemas.microsoft.com/office/word/2010/wordprocessingShape" mc:Ignorable="w14 w15 w16se w16cid w16 w16cex w16sdtdh w16sdtfl w16du wp14">
+<w:footnotes xmlns:wpc="http://schemas.microsoft.com/office/word/2010/wordprocessingCanvas" xmlns:mc="http://schemas.openxmlformats.org/markup-compatibility/2006" xmlns:o="urn:schemas-microsoft-com:office:office" xmlns:r="http://schemas.openxmlformats.org/officeDocument/2006/relationships" xmlns:m="http://schemas.openxmlformats.org/officeDocument/2006/math" xmlns:v="urn:schemas-microsoft-com:vml" xmlns:wp14="http://schemas.microsoft.com/office/word/2010/wordprocessingDrawing" xmlns:wp="http://schemas.openxmlformats.org/drawingml/2006/wordprocessingDrawing" xmlns:w10="urn:schemas-microsoft-com:office:word" xmlns:w="http://schemas.openxmlformats.org/wordprocessingml/2006/main" xmlns:w14="http://schemas.microsoft.com/office/word/2010/wordml" xmlns:wpg="http://schemas.microsoft.com/office/word/2010/wordprocessingGroup" xmlns:wpi="http://schemas.microsoft.com/office/word/2010/wordprocessingInk" xmlns:wne="http://schemas.microsoft.com/office/word/2006/wordml" xmlns:wps="http://schemas.microsoft.com/office/word/2010/wordprocessingShape" mc:Ignorable="w14 wp14">
   <w:footnote w:type="separator" w:id="-1">
     <w:p>
-      <w:pPr>
-        <w:rPr>
-          <w:rFonts w:hint="eastAsia"/>
-        </w:rPr>
-      </w:pPr>
       <w:r>
         <w:separator/>
       </w:r>
@@ -8668,11 +9861,6 @@
   </w:footnote>
   <w:footnote w:type="continuationSeparator" w:id="0">
     <w:p>
-      <w:pPr>
-        <w:rPr>
-          <w:rFonts w:hint="eastAsia"/>
-        </w:rPr>
-      </w:pPr>
       <w:r>
         <w:continuationSeparator/>
       </w:r>
@@ -8682,7 +9870,7 @@
 </file>
 
 <file path=word/styles.xml><?xml version="1.0" encoding="utf-8"?>
-<w:styles xmlns:mc="http://schemas.openxmlformats.org/markup-compatibility/2006" xmlns:r="http://schemas.openxmlformats.org/officeDocument/2006/relationships" xmlns:w="http://schemas.openxmlformats.org/wordprocessingml/2006/main" xmlns:w14="http://schemas.microsoft.com/office/word/2010/wordml" xmlns:w15="http://schemas.microsoft.com/office/word/2012/wordml" xmlns:w16cex="http://schemas.microsoft.com/office/word/2018/wordml/cex" xmlns:w16cid="http://schemas.microsoft.com/office/word/2016/wordml/cid" xmlns:w16="http://schemas.microsoft.com/office/word/2018/wordml" xmlns:w16du="http://schemas.microsoft.com/office/word/2023/wordml/word16du" xmlns:w16sdtdh="http://schemas.microsoft.com/office/word/2020/wordml/sdtdatahash" xmlns:w16sdtfl="http://schemas.microsoft.com/office/word/2024/wordml/sdtformatlock" xmlns:w16se="http://schemas.microsoft.com/office/word/2015/wordml/symex" mc:Ignorable="w14 w15 w16se w16cid w16 w16cex w16sdtdh w16sdtfl w16du">
+<w:styles xmlns:mc="http://schemas.openxmlformats.org/markup-compatibility/2006" xmlns:r="http://schemas.openxmlformats.org/officeDocument/2006/relationships" xmlns:w="http://schemas.openxmlformats.org/wordprocessingml/2006/main" xmlns:w14="http://schemas.microsoft.com/office/word/2010/wordml" mc:Ignorable="w14">
   <w:docDefaults>
     <w:rPrDefault>
       <w:rPr>
@@ -8695,383 +9883,144 @@
     </w:rPrDefault>
     <w:pPrDefault/>
   </w:docDefaults>
-  <w:latentStyles w:defLockedState="0" w:defUIPriority="99" w:defSemiHidden="0" w:defUnhideWhenUsed="0" w:defQFormat="0" w:count="376">
-    <w:lsdException w:name="Normal" w:uiPriority="0" w:qFormat="1"/>
-    <w:lsdException w:name="heading 1" w:uiPriority="9" w:qFormat="1"/>
-    <w:lsdException w:name="heading 2" w:semiHidden="1" w:uiPriority="9" w:unhideWhenUsed="1" w:qFormat="1"/>
-    <w:lsdException w:name="heading 3" w:semiHidden="1" w:uiPriority="9" w:unhideWhenUsed="1" w:qFormat="1"/>
-    <w:lsdException w:name="heading 4" w:semiHidden="1" w:uiPriority="9" w:unhideWhenUsed="1" w:qFormat="1"/>
-    <w:lsdException w:name="heading 5" w:semiHidden="1" w:uiPriority="9" w:unhideWhenUsed="1" w:qFormat="1"/>
-    <w:lsdException w:name="heading 6" w:semiHidden="1" w:uiPriority="9" w:unhideWhenUsed="1" w:qFormat="1"/>
-    <w:lsdException w:name="heading 7" w:semiHidden="1" w:uiPriority="9" w:unhideWhenUsed="1" w:qFormat="1"/>
-    <w:lsdException w:name="heading 8" w:semiHidden="1" w:uiPriority="9" w:unhideWhenUsed="1" w:qFormat="1"/>
-    <w:lsdException w:name="heading 9" w:semiHidden="1" w:uiPriority="9" w:unhideWhenUsed="1" w:qFormat="1"/>
-    <w:lsdException w:name="index 1" w:semiHidden="1" w:unhideWhenUsed="1"/>
-    <w:lsdException w:name="index 2" w:semiHidden="1" w:unhideWhenUsed="1"/>
-    <w:lsdException w:name="index 3" w:semiHidden="1" w:unhideWhenUsed="1"/>
-    <w:lsdException w:name="index 4" w:semiHidden="1" w:unhideWhenUsed="1"/>
-    <w:lsdException w:name="index 5" w:semiHidden="1" w:unhideWhenUsed="1"/>
-    <w:lsdException w:name="index 6" w:semiHidden="1" w:unhideWhenUsed="1"/>
-    <w:lsdException w:name="index 7" w:semiHidden="1" w:unhideWhenUsed="1"/>
-    <w:lsdException w:name="index 8" w:semiHidden="1" w:unhideWhenUsed="1"/>
-    <w:lsdException w:name="index 9" w:semiHidden="1" w:unhideWhenUsed="1"/>
-    <w:lsdException w:name="toc 1" w:semiHidden="1" w:uiPriority="39" w:unhideWhenUsed="1"/>
-    <w:lsdException w:name="toc 2" w:semiHidden="1" w:uiPriority="39" w:unhideWhenUsed="1"/>
-    <w:lsdException w:name="toc 3" w:semiHidden="1" w:uiPriority="39" w:unhideWhenUsed="1"/>
-    <w:lsdException w:name="toc 4" w:semiHidden="1" w:uiPriority="39" w:unhideWhenUsed="1"/>
-    <w:lsdException w:name="toc 5" w:semiHidden="1" w:uiPriority="39" w:unhideWhenUsed="1"/>
-    <w:lsdException w:name="toc 6" w:semiHidden="1" w:uiPriority="39" w:unhideWhenUsed="1"/>
-    <w:lsdException w:name="toc 7" w:semiHidden="1" w:uiPriority="39" w:unhideWhenUsed="1"/>
-    <w:lsdException w:name="toc 8" w:semiHidden="1" w:uiPriority="39" w:unhideWhenUsed="1"/>
-    <w:lsdException w:name="toc 9" w:semiHidden="1" w:uiPriority="39" w:unhideWhenUsed="1"/>
-    <w:lsdException w:name="Normal Indent" w:semiHidden="1" w:unhideWhenUsed="1"/>
-    <w:lsdException w:name="footnote text" w:semiHidden="1" w:unhideWhenUsed="1"/>
-    <w:lsdException w:name="annotation text" w:semiHidden="1" w:unhideWhenUsed="1"/>
-    <w:lsdException w:name="header" w:semiHidden="1" w:unhideWhenUsed="1"/>
-    <w:lsdException w:name="footer" w:semiHidden="1" w:unhideWhenUsed="1"/>
-    <w:lsdException w:name="index heading" w:semiHidden="1" w:unhideWhenUsed="1"/>
-    <w:lsdException w:name="caption" w:semiHidden="1" w:uiPriority="35" w:unhideWhenUsed="1" w:qFormat="1"/>
-    <w:lsdException w:name="table of figures" w:semiHidden="1" w:unhideWhenUsed="1"/>
-    <w:lsdException w:name="envelope address" w:semiHidden="1" w:unhideWhenUsed="1"/>
-    <w:lsdException w:name="envelope return" w:semiHidden="1" w:unhideWhenUsed="1"/>
-    <w:lsdException w:name="footnote reference" w:semiHidden="1" w:unhideWhenUsed="1"/>
-    <w:lsdException w:name="annotation reference" w:semiHidden="1" w:unhideWhenUsed="1"/>
-    <w:lsdException w:name="line number" w:semiHidden="1" w:unhideWhenUsed="1"/>
-    <w:lsdException w:name="page number" w:semiHidden="1" w:unhideWhenUsed="1"/>
-    <w:lsdException w:name="endnote reference" w:semiHidden="1" w:unhideWhenUsed="1"/>
-    <w:lsdException w:name="endnote text" w:semiHidden="1" w:unhideWhenUsed="1"/>
-    <w:lsdException w:name="table of authorities" w:semiHidden="1" w:unhideWhenUsed="1"/>
-    <w:lsdException w:name="macro" w:semiHidden="1" w:unhideWhenUsed="1"/>
-    <w:lsdException w:name="toa heading" w:semiHidden="1" w:unhideWhenUsed="1"/>
-    <w:lsdException w:name="List" w:semiHidden="1" w:unhideWhenUsed="1"/>
-    <w:lsdException w:name="List Bullet" w:semiHidden="1" w:unhideWhenUsed="1"/>
-    <w:lsdException w:name="List Number" w:semiHidden="1" w:unhideWhenUsed="1"/>
-    <w:lsdException w:name="List 2" w:semiHidden="1" w:unhideWhenUsed="1"/>
-    <w:lsdException w:name="List 3" w:semiHidden="1" w:unhideWhenUsed="1"/>
-    <w:lsdException w:name="List 4" w:semiHidden="1" w:unhideWhenUsed="1"/>
-    <w:lsdException w:name="List 5" w:semiHidden="1" w:unhideWhenUsed="1"/>
-    <w:lsdException w:name="List Bullet 2" w:semiHidden="1" w:unhideWhenUsed="1"/>
-    <w:lsdException w:name="List Bullet 3" w:semiHidden="1" w:unhideWhenUsed="1"/>
-    <w:lsdException w:name="List Bullet 4" w:semiHidden="1" w:unhideWhenUsed="1"/>
-    <w:lsdException w:name="List Bullet 5" w:semiHidden="1" w:unhideWhenUsed="1"/>
-    <w:lsdException w:name="List Number 2" w:semiHidden="1" w:unhideWhenUsed="1"/>
-    <w:lsdException w:name="List Number 3" w:semiHidden="1" w:unhideWhenUsed="1"/>
-    <w:lsdException w:name="List Number 4" w:semiHidden="1" w:unhideWhenUsed="1"/>
-    <w:lsdException w:name="List Number 5" w:semiHidden="1" w:unhideWhenUsed="1"/>
-    <w:lsdException w:name="Title" w:uiPriority="10" w:qFormat="1"/>
-    <w:lsdException w:name="Closing" w:semiHidden="1" w:unhideWhenUsed="1"/>
-    <w:lsdException w:name="Signature" w:semiHidden="1" w:unhideWhenUsed="1"/>
-    <w:lsdException w:name="Default Paragraph Font" w:semiHidden="1" w:uiPriority="1" w:unhideWhenUsed="1"/>
-    <w:lsdException w:name="Body Text" w:semiHidden="1" w:unhideWhenUsed="1"/>
-    <w:lsdException w:name="Body Text Indent" w:semiHidden="1" w:unhideWhenUsed="1"/>
-    <w:lsdException w:name="List Continue" w:semiHidden="1" w:unhideWhenUsed="1"/>
-    <w:lsdException w:name="List Continue 2" w:semiHidden="1" w:unhideWhenUsed="1"/>
-    <w:lsdException w:name="List Continue 3" w:semiHidden="1" w:unhideWhenUsed="1"/>
-    <w:lsdException w:name="List Continue 4" w:semiHidden="1" w:unhideWhenUsed="1"/>
-    <w:lsdException w:name="List Continue 5" w:semiHidden="1" w:unhideWhenUsed="1"/>
-    <w:lsdException w:name="Message Header" w:semiHidden="1" w:unhideWhenUsed="1"/>
-    <w:lsdException w:name="Subtitle" w:uiPriority="11" w:qFormat="1"/>
-    <w:lsdException w:name="Salutation" w:semiHidden="1" w:unhideWhenUsed="1"/>
-    <w:lsdException w:name="Date" w:semiHidden="1" w:unhideWhenUsed="1"/>
-    <w:lsdException w:name="Body Text First Indent" w:semiHidden="1" w:unhideWhenUsed="1"/>
-    <w:lsdException w:name="Body Text First Indent 2" w:semiHidden="1" w:unhideWhenUsed="1"/>
-    <w:lsdException w:name="Note Heading" w:semiHidden="1" w:unhideWhenUsed="1"/>
-    <w:lsdException w:name="Body Text 2" w:semiHidden="1" w:unhideWhenUsed="1"/>
-    <w:lsdException w:name="Body Text 3" w:semiHidden="1" w:unhideWhenUsed="1"/>
-    <w:lsdException w:name="Body Text Indent 2" w:semiHidden="1" w:unhideWhenUsed="1"/>
-    <w:lsdException w:name="Body Text Indent 3" w:semiHidden="1" w:unhideWhenUsed="1"/>
-    <w:lsdException w:name="Block Text" w:semiHidden="1" w:unhideWhenUsed="1"/>
-    <w:lsdException w:name="Hyperlink" w:semiHidden="1" w:unhideWhenUsed="1"/>
-    <w:lsdException w:name="FollowedHyperlink" w:semiHidden="1" w:unhideWhenUsed="1"/>
-    <w:lsdException w:name="Strong" w:uiPriority="22" w:qFormat="1"/>
-    <w:lsdException w:name="Emphasis" w:uiPriority="20" w:qFormat="1"/>
-    <w:lsdException w:name="Document Map" w:semiHidden="1" w:unhideWhenUsed="1"/>
-    <w:lsdException w:name="Plain Text" w:semiHidden="1" w:unhideWhenUsed="1"/>
-    <w:lsdException w:name="E-mail Signature" w:semiHidden="1" w:unhideWhenUsed="1"/>
-    <w:lsdException w:name="HTML Top of Form" w:semiHidden="1" w:unhideWhenUsed="1"/>
-    <w:lsdException w:name="HTML Bottom of Form" w:semiHidden="1" w:unhideWhenUsed="1"/>
-    <w:lsdException w:name="Normal (Web)" w:semiHidden="1" w:unhideWhenUsed="1"/>
-    <w:lsdException w:name="HTML Acronym" w:semiHidden="1" w:unhideWhenUsed="1"/>
-    <w:lsdException w:name="HTML Address" w:semiHidden="1" w:unhideWhenUsed="1"/>
-    <w:lsdException w:name="HTML Cite" w:semiHidden="1" w:unhideWhenUsed="1"/>
-    <w:lsdException w:name="HTML Code" w:semiHidden="1" w:unhideWhenUsed="1"/>
-    <w:lsdException w:name="HTML Definition" w:semiHidden="1" w:unhideWhenUsed="1"/>
-    <w:lsdException w:name="HTML Keyboard" w:semiHidden="1" w:unhideWhenUsed="1"/>
-    <w:lsdException w:name="HTML Preformatted" w:semiHidden="1" w:unhideWhenUsed="1"/>
-    <w:lsdException w:name="HTML Sample" w:semiHidden="1" w:unhideWhenUsed="1"/>
-    <w:lsdException w:name="HTML Typewriter" w:semiHidden="1" w:unhideWhenUsed="1"/>
-    <w:lsdException w:name="HTML Variable" w:semiHidden="1" w:unhideWhenUsed="1"/>
-    <w:lsdException w:name="Normal Table" w:semiHidden="1" w:unhideWhenUsed="1"/>
-    <w:lsdException w:name="annotation subject" w:semiHidden="1" w:unhideWhenUsed="1"/>
-    <w:lsdException w:name="No List" w:semiHidden="1" w:unhideWhenUsed="1"/>
-    <w:lsdException w:name="Outline List 1" w:semiHidden="1" w:unhideWhenUsed="1"/>
-    <w:lsdException w:name="Outline List 2" w:semiHidden="1" w:unhideWhenUsed="1"/>
-    <w:lsdException w:name="Outline List 3" w:semiHidden="1" w:unhideWhenUsed="1"/>
-    <w:lsdException w:name="Table Simple 1" w:semiHidden="1" w:unhideWhenUsed="1"/>
-    <w:lsdException w:name="Table Simple 2" w:semiHidden="1" w:unhideWhenUsed="1"/>
-    <w:lsdException w:name="Table Simple 3" w:semiHidden="1" w:unhideWhenUsed="1"/>
-    <w:lsdException w:name="Table Classic 1" w:semiHidden="1" w:unhideWhenUsed="1"/>
-    <w:lsdException w:name="Table Classic 2" w:semiHidden="1" w:unhideWhenUsed="1"/>
-    <w:lsdException w:name="Table Classic 3" w:semiHidden="1" w:unhideWhenUsed="1"/>
-    <w:lsdException w:name="Table Classic 4" w:semiHidden="1" w:unhideWhenUsed="1"/>
-    <w:lsdException w:name="Table Colorful 1" w:semiHidden="1" w:unhideWhenUsed="1"/>
-    <w:lsdException w:name="Table Colorful 2" w:semiHidden="1" w:unhideWhenUsed="1"/>
-    <w:lsdException w:name="Table Colorful 3" w:semiHidden="1" w:unhideWhenUsed="1"/>
-    <w:lsdException w:name="Table Columns 1" w:semiHidden="1" w:unhideWhenUsed="1"/>
-    <w:lsdException w:name="Table Columns 2" w:semiHidden="1" w:unhideWhenUsed="1"/>
-    <w:lsdException w:name="Table Columns 3" w:semiHidden="1" w:unhideWhenUsed="1"/>
-    <w:lsdException w:name="Table Columns 4" w:semiHidden="1" w:unhideWhenUsed="1"/>
-    <w:lsdException w:name="Table Columns 5" w:semiHidden="1" w:unhideWhenUsed="1"/>
-    <w:lsdException w:name="Table Grid 1" w:semiHidden="1" w:unhideWhenUsed="1"/>
-    <w:lsdException w:name="Table Grid 2" w:semiHidden="1" w:unhideWhenUsed="1"/>
-    <w:lsdException w:name="Table Grid 3" w:semiHidden="1" w:unhideWhenUsed="1"/>
-    <w:lsdException w:name="Table Grid 4" w:semiHidden="1" w:unhideWhenUsed="1"/>
-    <w:lsdException w:name="Table Grid 5" w:semiHidden="1" w:unhideWhenUsed="1"/>
-    <w:lsdException w:name="Table Grid 6" w:semiHidden="1" w:unhideWhenUsed="1"/>
-    <w:lsdException w:name="Table Grid 7" w:semiHidden="1" w:unhideWhenUsed="1"/>
-    <w:lsdException w:name="Table Grid 8" w:semiHidden="1" w:unhideWhenUsed="1"/>
-    <w:lsdException w:name="Table List 1" w:semiHidden="1" w:unhideWhenUsed="1"/>
-    <w:lsdException w:name="Table List 2" w:semiHidden="1" w:unhideWhenUsed="1"/>
-    <w:lsdException w:name="Table List 3" w:semiHidden="1" w:unhideWhenUsed="1"/>
-    <w:lsdException w:name="Table List 4" w:semiHidden="1" w:unhideWhenUsed="1"/>
-    <w:lsdException w:name="Table List 5" w:semiHidden="1" w:unhideWhenUsed="1"/>
-    <w:lsdException w:name="Table List 6" w:semiHidden="1" w:unhideWhenUsed="1"/>
-    <w:lsdException w:name="Table List 7" w:semiHidden="1" w:unhideWhenUsed="1"/>
-    <w:lsdException w:name="Table List 8" w:semiHidden="1" w:unhideWhenUsed="1"/>
-    <w:lsdException w:name="Table 3D effects 1" w:semiHidden="1" w:unhideWhenUsed="1"/>
-    <w:lsdException w:name="Table 3D effects 2" w:semiHidden="1" w:unhideWhenUsed="1"/>
-    <w:lsdException w:name="Table 3D effects 3" w:semiHidden="1" w:unhideWhenUsed="1"/>
-    <w:lsdException w:name="Table Contemporary" w:semiHidden="1" w:unhideWhenUsed="1"/>
-    <w:lsdException w:name="Table Elegant" w:semiHidden="1" w:unhideWhenUsed="1"/>
-    <w:lsdException w:name="Table Professional" w:semiHidden="1" w:unhideWhenUsed="1"/>
-    <w:lsdException w:name="Table Subtle 1" w:semiHidden="1" w:unhideWhenUsed="1"/>
-    <w:lsdException w:name="Table Subtle 2" w:semiHidden="1" w:unhideWhenUsed="1"/>
-    <w:lsdException w:name="Table Web 1" w:semiHidden="1" w:unhideWhenUsed="1"/>
-    <w:lsdException w:name="Table Web 2" w:semiHidden="1" w:unhideWhenUsed="1"/>
-    <w:lsdException w:name="Table Web 3" w:semiHidden="1" w:unhideWhenUsed="1"/>
-    <w:lsdException w:name="Balloon Text" w:semiHidden="1" w:unhideWhenUsed="1"/>
-    <w:lsdException w:name="Table Grid" w:uiPriority="39"/>
-    <w:lsdException w:name="Table Theme" w:semiHidden="1" w:unhideWhenUsed="1"/>
-    <w:lsdException w:name="Placeholder Text" w:semiHidden="1"/>
-    <w:lsdException w:name="No Spacing" w:uiPriority="1" w:qFormat="1"/>
-    <w:lsdException w:name="Light Shading" w:uiPriority="60"/>
-    <w:lsdException w:name="Light List" w:uiPriority="61"/>
-    <w:lsdException w:name="Light Grid" w:uiPriority="62"/>
-    <w:lsdException w:name="Medium Shading 1" w:uiPriority="63"/>
-    <w:lsdException w:name="Medium Shading 2" w:uiPriority="64"/>
-    <w:lsdException w:name="Medium List 1" w:uiPriority="65"/>
-    <w:lsdException w:name="Medium List 2" w:uiPriority="66"/>
-    <w:lsdException w:name="Medium Grid 1" w:uiPriority="67"/>
-    <w:lsdException w:name="Medium Grid 2" w:uiPriority="68"/>
-    <w:lsdException w:name="Medium Grid 3" w:uiPriority="69"/>
-    <w:lsdException w:name="Dark List" w:uiPriority="70"/>
-    <w:lsdException w:name="Colorful Shading" w:uiPriority="71"/>
-    <w:lsdException w:name="Colorful List" w:uiPriority="72"/>
-    <w:lsdException w:name="Colorful Grid" w:uiPriority="73"/>
-    <w:lsdException w:name="Light Shading Accent 1" w:uiPriority="60"/>
-    <w:lsdException w:name="Light List Accent 1" w:uiPriority="61"/>
-    <w:lsdException w:name="Light Grid Accent 1" w:uiPriority="62"/>
-    <w:lsdException w:name="Medium Shading 1 Accent 1" w:uiPriority="63"/>
-    <w:lsdException w:name="Medium Shading 2 Accent 1" w:uiPriority="64"/>
-    <w:lsdException w:name="Medium List 1 Accent 1" w:uiPriority="65"/>
-    <w:lsdException w:name="Revision" w:semiHidden="1"/>
-    <w:lsdException w:name="List Paragraph" w:uiPriority="34" w:qFormat="1"/>
-    <w:lsdException w:name="Quote" w:uiPriority="29" w:qFormat="1"/>
-    <w:lsdException w:name="Intense Quote" w:uiPriority="30" w:qFormat="1"/>
-    <w:lsdException w:name="Medium List 2 Accent 1" w:uiPriority="66"/>
-    <w:lsdException w:name="Medium Grid 1 Accent 1" w:uiPriority="67"/>
-    <w:lsdException w:name="Medium Grid 2 Accent 1" w:uiPriority="68"/>
-    <w:lsdException w:name="Medium Grid 3 Accent 1" w:uiPriority="69"/>
-    <w:lsdException w:name="Dark List Accent 1" w:uiPriority="70"/>
-    <w:lsdException w:name="Colorful Shading Accent 1" w:uiPriority="71"/>
-    <w:lsdException w:name="Colorful List Accent 1" w:uiPriority="72"/>
-    <w:lsdException w:name="Colorful Grid Accent 1" w:uiPriority="73"/>
-    <w:lsdException w:name="Light Shading Accent 2" w:uiPriority="60"/>
-    <w:lsdException w:name="Light List Accent 2" w:uiPriority="61"/>
-    <w:lsdException w:name="Light Grid Accent 2" w:uiPriority="62"/>
-    <w:lsdException w:name="Medium Shading 1 Accent 2" w:uiPriority="63"/>
-    <w:lsdException w:name="Medium Shading 2 Accent 2" w:uiPriority="64"/>
-    <w:lsdException w:name="Medium List 1 Accent 2" w:uiPriority="65"/>
-    <w:lsdException w:name="Medium List 2 Accent 2" w:uiPriority="66"/>
-    <w:lsdException w:name="Medium Grid 1 Accent 2" w:uiPriority="67"/>
-    <w:lsdException w:name="Medium Grid 2 Accent 2" w:uiPriority="68"/>
-    <w:lsdException w:name="Medium Grid 3 Accent 2" w:uiPriority="69"/>
-    <w:lsdException w:name="Dark List Accent 2" w:uiPriority="70"/>
-    <w:lsdException w:name="Colorful Shading Accent 2" w:uiPriority="71"/>
-    <w:lsdException w:name="Colorful List Accent 2" w:uiPriority="72"/>
-    <w:lsdException w:name="Colorful Grid Accent 2" w:uiPriority="73"/>
-    <w:lsdException w:name="Light Shading Accent 3" w:uiPriority="60"/>
-    <w:lsdException w:name="Light List Accent 3" w:uiPriority="61"/>
-    <w:lsdException w:name="Light Grid Accent 3" w:uiPriority="62"/>
-    <w:lsdException w:name="Medium Shading 1 Accent 3" w:uiPriority="63"/>
-    <w:lsdException w:name="Medium Shading 2 Accent 3" w:uiPriority="64"/>
-    <w:lsdException w:name="Medium List 1 Accent 3" w:uiPriority="65"/>
-    <w:lsdException w:name="Medium List 2 Accent 3" w:uiPriority="66"/>
-    <w:lsdException w:name="Medium Grid 1 Accent 3" w:uiPriority="67"/>
-    <w:lsdException w:name="Medium Grid 2 Accent 3" w:uiPriority="68"/>
-    <w:lsdException w:name="Medium Grid 3 Accent 3" w:uiPriority="69"/>
-    <w:lsdException w:name="Dark List Accent 3" w:uiPriority="70"/>
-    <w:lsdException w:name="Colorful Shading Accent 3" w:uiPriority="71"/>
-    <w:lsdException w:name="Colorful List Accent 3" w:uiPriority="72"/>
-    <w:lsdException w:name="Colorful Grid Accent 3" w:uiPriority="73"/>
-    <w:lsdException w:name="Light Shading Accent 4" w:uiPriority="60"/>
-    <w:lsdException w:name="Light List Accent 4" w:uiPriority="61"/>
-    <w:lsdException w:name="Light Grid Accent 4" w:uiPriority="62"/>
-    <w:lsdException w:name="Medium Shading 1 Accent 4" w:uiPriority="63"/>
-    <w:lsdException w:name="Medium Shading 2 Accent 4" w:uiPriority="64"/>
-    <w:lsdException w:name="Medium List 1 Accent 4" w:uiPriority="65"/>
-    <w:lsdException w:name="Medium List 2 Accent 4" w:uiPriority="66"/>
-    <w:lsdException w:name="Medium Grid 1 Accent 4" w:uiPriority="67"/>
-    <w:lsdException w:name="Medium Grid 2 Accent 4" w:uiPriority="68"/>
-    <w:lsdException w:name="Medium Grid 3 Accent 4" w:uiPriority="69"/>
-    <w:lsdException w:name="Dark List Accent 4" w:uiPriority="70"/>
-    <w:lsdException w:name="Colorful Shading Accent 4" w:uiPriority="71"/>
-    <w:lsdException w:name="Colorful List Accent 4" w:uiPriority="72"/>
-    <w:lsdException w:name="Colorful Grid Accent 4" w:uiPriority="73"/>
-    <w:lsdException w:name="Light Shading Accent 5" w:uiPriority="60"/>
-    <w:lsdException w:name="Light List Accent 5" w:uiPriority="61"/>
-    <w:lsdException w:name="Light Grid Accent 5" w:uiPriority="62"/>
-    <w:lsdException w:name="Medium Shading 1 Accent 5" w:uiPriority="63"/>
-    <w:lsdException w:name="Medium Shading 2 Accent 5" w:uiPriority="64"/>
-    <w:lsdException w:name="Medium List 1 Accent 5" w:uiPriority="65"/>
-    <w:lsdException w:name="Medium List 2 Accent 5" w:uiPriority="66"/>
-    <w:lsdException w:name="Medium Grid 1 Accent 5" w:uiPriority="67"/>
-    <w:lsdException w:name="Medium Grid 2 Accent 5" w:uiPriority="68"/>
-    <w:lsdException w:name="Medium Grid 3 Accent 5" w:uiPriority="69"/>
-    <w:lsdException w:name="Dark List Accent 5" w:uiPriority="70"/>
-    <w:lsdException w:name="Colorful Shading Accent 5" w:uiPriority="71"/>
-    <w:lsdException w:name="Colorful List Accent 5" w:uiPriority="72"/>
-    <w:lsdException w:name="Colorful Grid Accent 5" w:uiPriority="73"/>
-    <w:lsdException w:name="Light Shading Accent 6" w:uiPriority="60"/>
-    <w:lsdException w:name="Light List Accent 6" w:uiPriority="61"/>
-    <w:lsdException w:name="Light Grid Accent 6" w:uiPriority="62"/>
-    <w:lsdException w:name="Medium Shading 1 Accent 6" w:uiPriority="63"/>
-    <w:lsdException w:name="Medium Shading 2 Accent 6" w:uiPriority="64"/>
-    <w:lsdException w:name="Medium List 1 Accent 6" w:uiPriority="65"/>
-    <w:lsdException w:name="Medium List 2 Accent 6" w:uiPriority="66"/>
-    <w:lsdException w:name="Medium Grid 1 Accent 6" w:uiPriority="67"/>
-    <w:lsdException w:name="Medium Grid 2 Accent 6" w:uiPriority="68"/>
-    <w:lsdException w:name="Medium Grid 3 Accent 6" w:uiPriority="69"/>
-    <w:lsdException w:name="Dark List Accent 6" w:uiPriority="70"/>
-    <w:lsdException w:name="Colorful Shading Accent 6" w:uiPriority="71"/>
-    <w:lsdException w:name="Colorful List Accent 6" w:uiPriority="72"/>
-    <w:lsdException w:name="Colorful Grid Accent 6" w:uiPriority="73"/>
-    <w:lsdException w:name="Subtle Emphasis" w:uiPriority="19" w:qFormat="1"/>
-    <w:lsdException w:name="Intense Emphasis" w:uiPriority="21" w:qFormat="1"/>
-    <w:lsdException w:name="Subtle Reference" w:uiPriority="31" w:qFormat="1"/>
-    <w:lsdException w:name="Intense Reference" w:uiPriority="32" w:qFormat="1"/>
-    <w:lsdException w:name="Book Title" w:uiPriority="33" w:qFormat="1"/>
-    <w:lsdException w:name="Bibliography" w:semiHidden="1" w:uiPriority="37" w:unhideWhenUsed="1"/>
-    <w:lsdException w:name="TOC Heading" w:semiHidden="1" w:uiPriority="39" w:unhideWhenUsed="1" w:qFormat="1"/>
-    <w:lsdException w:name="Plain Table 1" w:uiPriority="41"/>
-    <w:lsdException w:name="Plain Table 2" w:uiPriority="42"/>
-    <w:lsdException w:name="Plain Table 3" w:uiPriority="43"/>
-    <w:lsdException w:name="Plain Table 4" w:uiPriority="44"/>
-    <w:lsdException w:name="Plain Table 5" w:uiPriority="45"/>
-    <w:lsdException w:name="Grid Table Light" w:uiPriority="40"/>
-    <w:lsdException w:name="Grid Table 1 Light" w:uiPriority="46"/>
-    <w:lsdException w:name="Grid Table 2" w:uiPriority="47"/>
-    <w:lsdException w:name="Grid Table 3" w:uiPriority="48"/>
-    <w:lsdException w:name="Grid Table 4" w:uiPriority="49"/>
-    <w:lsdException w:name="Grid Table 5 Dark" w:uiPriority="50"/>
-    <w:lsdException w:name="Grid Table 6 Colorful" w:uiPriority="51"/>
-    <w:lsdException w:name="Grid Table 7 Colorful" w:uiPriority="52"/>
-    <w:lsdException w:name="Grid Table 1 Light Accent 1" w:uiPriority="46"/>
-    <w:lsdException w:name="Grid Table 2 Accent 1" w:uiPriority="47"/>
-    <w:lsdException w:name="Grid Table 3 Accent 1" w:uiPriority="48"/>
-    <w:lsdException w:name="Grid Table 4 Accent 1" w:uiPriority="49"/>
-    <w:lsdException w:name="Grid Table 5 Dark Accent 1" w:uiPriority="50"/>
-    <w:lsdException w:name="Grid Table 6 Colorful Accent 1" w:uiPriority="51"/>
-    <w:lsdException w:name="Grid Table 7 Colorful Accent 1" w:uiPriority="52"/>
-    <w:lsdException w:name="Grid Table 1 Light Accent 2" w:uiPriority="46"/>
-    <w:lsdException w:name="Grid Table 2 Accent 2" w:uiPriority="47"/>
-    <w:lsdException w:name="Grid Table 3 Accent 2" w:uiPriority="48"/>
-    <w:lsdException w:name="Grid Table 4 Accent 2" w:uiPriority="49"/>
-    <w:lsdException w:name="Grid Table 5 Dark Accent 2" w:uiPriority="50"/>
-    <w:lsdException w:name="Grid Table 6 Colorful Accent 2" w:uiPriority="51"/>
-    <w:lsdException w:name="Grid Table 7 Colorful Accent 2" w:uiPriority="52"/>
-    <w:lsdException w:name="Grid Table 1 Light Accent 3" w:uiPriority="46"/>
-    <w:lsdException w:name="Grid Table 2 Accent 3" w:uiPriority="47"/>
-    <w:lsdException w:name="Grid Table 3 Accent 3" w:uiPriority="48"/>
-    <w:lsdException w:name="Grid Table 4 Accent 3" w:uiPriority="49"/>
-    <w:lsdException w:name="Grid Table 5 Dark Accent 3" w:uiPriority="50"/>
-    <w:lsdException w:name="Grid Table 6 Colorful Accent 3" w:uiPriority="51"/>
-    <w:lsdException w:name="Grid Table 7 Colorful Accent 3" w:uiPriority="52"/>
-    <w:lsdException w:name="Grid Table 1 Light Accent 4" w:uiPriority="46"/>
-    <w:lsdException w:name="Grid Table 2 Accent 4" w:uiPriority="47"/>
-    <w:lsdException w:name="Grid Table 3 Accent 4" w:uiPriority="48"/>
-    <w:lsdException w:name="Grid Table 4 Accent 4" w:uiPriority="49"/>
-    <w:lsdException w:name="Grid Table 5 Dark Accent 4" w:uiPriority="50"/>
-    <w:lsdException w:name="Grid Table 6 Colorful Accent 4" w:uiPriority="51"/>
-    <w:lsdException w:name="Grid Table 7 Colorful Accent 4" w:uiPriority="52"/>
-    <w:lsdException w:name="Grid Table 1 Light Accent 5" w:uiPriority="46"/>
-    <w:lsdException w:name="Grid Table 2 Accent 5" w:uiPriority="47"/>
-    <w:lsdException w:name="Grid Table 3 Accent 5" w:uiPriority="48"/>
-    <w:lsdException w:name="Grid Table 4 Accent 5" w:uiPriority="49"/>
-    <w:lsdException w:name="Grid Table 5 Dark Accent 5" w:uiPriority="50"/>
-    <w:lsdException w:name="Grid Table 6 Colorful Accent 5" w:uiPriority="51"/>
-    <w:lsdException w:name="Grid Table 7 Colorful Accent 5" w:uiPriority="52"/>
-    <w:lsdException w:name="Grid Table 1 Light Accent 6" w:uiPriority="46"/>
-    <w:lsdException w:name="Grid Table 2 Accent 6" w:uiPriority="47"/>
-    <w:lsdException w:name="Grid Table 3 Accent 6" w:uiPriority="48"/>
-    <w:lsdException w:name="Grid Table 4 Accent 6" w:uiPriority="49"/>
-    <w:lsdException w:name="Grid Table 5 Dark Accent 6" w:uiPriority="50"/>
-    <w:lsdException w:name="Grid Table 6 Colorful Accent 6" w:uiPriority="51"/>
-    <w:lsdException w:name="Grid Table 7 Colorful Accent 6" w:uiPriority="52"/>
-    <w:lsdException w:name="List Table 1 Light" w:uiPriority="46"/>
-    <w:lsdException w:name="List Table 2" w:uiPriority="47"/>
-    <w:lsdException w:name="List Table 3" w:uiPriority="48"/>
-    <w:lsdException w:name="List Table 4" w:uiPriority="49"/>
-    <w:lsdException w:name="List Table 5 Dark" w:uiPriority="50"/>
-    <w:lsdException w:name="List Table 6 Colorful" w:uiPriority="51"/>
-    <w:lsdException w:name="List Table 7 Colorful" w:uiPriority="52"/>
-    <w:lsdException w:name="List Table 1 Light Accent 1" w:uiPriority="46"/>
-    <w:lsdException w:name="List Table 2 Accent 1" w:uiPriority="47"/>
-    <w:lsdException w:name="List Table 3 Accent 1" w:uiPriority="48"/>
-    <w:lsdException w:name="List Table 4 Accent 1" w:uiPriority="49"/>
-    <w:lsdException w:name="List Table 5 Dark Accent 1" w:uiPriority="50"/>
-    <w:lsdException w:name="List Table 6 Colorful Accent 1" w:uiPriority="51"/>
-    <w:lsdException w:name="List Table 7 Colorful Accent 1" w:uiPriority="52"/>
-    <w:lsdException w:name="List Table 1 Light Accent 2" w:uiPriority="46"/>
-    <w:lsdException w:name="List Table 2 Accent 2" w:uiPriority="47"/>
-    <w:lsdException w:name="List Table 3 Accent 2" w:uiPriority="48"/>
-    <w:lsdException w:name="List Table 4 Accent 2" w:uiPriority="49"/>
-    <w:lsdException w:name="List Table 5 Dark Accent 2" w:uiPriority="50"/>
-    <w:lsdException w:name="List Table 6 Colorful Accent 2" w:uiPriority="51"/>
-    <w:lsdException w:name="List Table 7 Colorful Accent 2" w:uiPriority="52"/>
-    <w:lsdException w:name="List Table 1 Light Accent 3" w:uiPriority="46"/>
-    <w:lsdException w:name="List Table 2 Accent 3" w:uiPriority="47"/>
-    <w:lsdException w:name="List Table 3 Accent 3" w:uiPriority="48"/>
-    <w:lsdException w:name="List Table 4 Accent 3" w:uiPriority="49"/>
-    <w:lsdException w:name="List Table 5 Dark Accent 3" w:uiPriority="50"/>
-    <w:lsdException w:name="List Table 6 Colorful Accent 3" w:uiPriority="51"/>
-    <w:lsdException w:name="List Table 7 Colorful Accent 3" w:uiPriority="52"/>
-    <w:lsdException w:name="List Table 1 Light Accent 4" w:uiPriority="46"/>
-    <w:lsdException w:name="List Table 2 Accent 4" w:uiPriority="47"/>
-    <w:lsdException w:name="List Table 3 Accent 4" w:uiPriority="48"/>
-    <w:lsdException w:name="List Table 4 Accent 4" w:uiPriority="49"/>
-    <w:lsdException w:name="List Table 5 Dark Accent 4" w:uiPriority="50"/>
-    <w:lsdException w:name="List Table 6 Colorful Accent 4" w:uiPriority="51"/>
-    <w:lsdException w:name="List Table 7 Colorful Accent 4" w:uiPriority="52"/>
-    <w:lsdException w:name="List Table 1 Light Accent 5" w:uiPriority="46"/>
-    <w:lsdException w:name="List Table 2 Accent 5" w:uiPriority="47"/>
-    <w:lsdException w:name="List Table 3 Accent 5" w:uiPriority="48"/>
-    <w:lsdException w:name="List Table 4 Accent 5" w:uiPriority="49"/>
-    <w:lsdException w:name="List Table 5 Dark Accent 5" w:uiPriority="50"/>
-    <w:lsdException w:name="List Table 6 Colorful Accent 5" w:uiPriority="51"/>
-    <w:lsdException w:name="List Table 7 Colorful Accent 5" w:uiPriority="52"/>
-    <w:lsdException w:name="List Table 1 Light Accent 6" w:uiPriority="46"/>
-    <w:lsdException w:name="List Table 2 Accent 6" w:uiPriority="47"/>
-    <w:lsdException w:name="List Table 3 Accent 6" w:uiPriority="48"/>
-    <w:lsdException w:name="List Table 4 Accent 6" w:uiPriority="49"/>
-    <w:lsdException w:name="List Table 5 Dark Accent 6" w:uiPriority="50"/>
-    <w:lsdException w:name="List Table 6 Colorful Accent 6" w:uiPriority="51"/>
-    <w:lsdException w:name="List Table 7 Colorful Accent 6" w:uiPriority="52"/>
-    <w:lsdException w:name="Mention" w:semiHidden="1" w:unhideWhenUsed="1"/>
-    <w:lsdException w:name="Smart Hyperlink" w:semiHidden="1" w:unhideWhenUsed="1"/>
-    <w:lsdException w:name="Hashtag" w:semiHidden="1" w:unhideWhenUsed="1"/>
-    <w:lsdException w:name="Unresolved Mention" w:semiHidden="1" w:unhideWhenUsed="1"/>
-    <w:lsdException w:name="Smart Link" w:semiHidden="1" w:unhideWhenUsed="1"/>
+  <w:latentStyles w:defLockedState="0" w:defUIPriority="99" w:defSemiHidden="1" w:defUnhideWhenUsed="1" w:defQFormat="0" w:count="267">
+    <w:lsdException w:name="Normal" w:semiHidden="0" w:uiPriority="0" w:unhideWhenUsed="0" w:qFormat="1"/>
+    <w:lsdException w:name="heading 1" w:semiHidden="0" w:uiPriority="9" w:unhideWhenUsed="0" w:qFormat="1"/>
+    <w:lsdException w:name="heading 2" w:uiPriority="9" w:qFormat="1"/>
+    <w:lsdException w:name="heading 3" w:uiPriority="9" w:qFormat="1"/>
+    <w:lsdException w:name="heading 4" w:uiPriority="9" w:qFormat="1"/>
+    <w:lsdException w:name="heading 5" w:uiPriority="9" w:qFormat="1"/>
+    <w:lsdException w:name="heading 6" w:uiPriority="9" w:qFormat="1"/>
+    <w:lsdException w:name="heading 7" w:uiPriority="9" w:qFormat="1"/>
+    <w:lsdException w:name="heading 8" w:uiPriority="9" w:qFormat="1"/>
+    <w:lsdException w:name="heading 9" w:uiPriority="9" w:qFormat="1"/>
+    <w:lsdException w:name="toc 1" w:uiPriority="39"/>
+    <w:lsdException w:name="toc 2" w:uiPriority="39"/>
+    <w:lsdException w:name="toc 3" w:uiPriority="39"/>
+    <w:lsdException w:name="toc 4" w:uiPriority="39"/>
+    <w:lsdException w:name="toc 5" w:uiPriority="39"/>
+    <w:lsdException w:name="toc 6" w:uiPriority="39"/>
+    <w:lsdException w:name="toc 7" w:uiPriority="39"/>
+    <w:lsdException w:name="toc 8" w:uiPriority="39"/>
+    <w:lsdException w:name="toc 9" w:uiPriority="39"/>
+    <w:lsdException w:name="caption" w:uiPriority="35" w:qFormat="1"/>
+    <w:lsdException w:name="Title" w:semiHidden="0" w:uiPriority="10" w:unhideWhenUsed="0" w:qFormat="1"/>
+    <w:lsdException w:name="Default Paragraph Font" w:uiPriority="1"/>
+    <w:lsdException w:name="Subtitle" w:semiHidden="0" w:uiPriority="11" w:unhideWhenUsed="0" w:qFormat="1"/>
+    <w:lsdException w:name="Strong" w:semiHidden="0" w:uiPriority="22" w:unhideWhenUsed="0" w:qFormat="1"/>
+    <w:lsdException w:name="Emphasis" w:semiHidden="0" w:uiPriority="20" w:unhideWhenUsed="0" w:qFormat="1"/>
+    <w:lsdException w:name="Table Grid" w:semiHidden="0" w:uiPriority="39" w:unhideWhenUsed="0"/>
+    <w:lsdException w:name="Placeholder Text" w:unhideWhenUsed="0"/>
+    <w:lsdException w:name="No Spacing" w:semiHidden="0" w:uiPriority="1" w:unhideWhenUsed="0" w:qFormat="1"/>
+    <w:lsdException w:name="Light Shading" w:semiHidden="0" w:uiPriority="60" w:unhideWhenUsed="0"/>
+    <w:lsdException w:name="Light List" w:semiHidden="0" w:uiPriority="61" w:unhideWhenUsed="0"/>
+    <w:lsdException w:name="Light Grid" w:semiHidden="0" w:uiPriority="62" w:unhideWhenUsed="0"/>
+    <w:lsdException w:name="Medium Shading 1" w:semiHidden="0" w:uiPriority="63" w:unhideWhenUsed="0"/>
+    <w:lsdException w:name="Medium Shading 2" w:semiHidden="0" w:uiPriority="64" w:unhideWhenUsed="0"/>
+    <w:lsdException w:name="Medium List 1" w:semiHidden="0" w:uiPriority="65" w:unhideWhenUsed="0"/>
+    <w:lsdException w:name="Medium List 2" w:semiHidden="0" w:uiPriority="66" w:unhideWhenUsed="0"/>
+    <w:lsdException w:name="Medium Grid 1" w:semiHidden="0" w:uiPriority="67" w:unhideWhenUsed="0"/>
+    <w:lsdException w:name="Medium Grid 2" w:semiHidden="0" w:uiPriority="68" w:unhideWhenUsed="0"/>
+    <w:lsdException w:name="Medium Grid 3" w:semiHidden="0" w:uiPriority="69" w:unhideWhenUsed="0"/>
+    <w:lsdException w:name="Dark List" w:semiHidden="0" w:uiPriority="70" w:unhideWhenUsed="0"/>
+    <w:lsdException w:name="Colorful Shading" w:semiHidden="0" w:uiPriority="71" w:unhideWhenUsed="0"/>
+    <w:lsdException w:name="Colorful List" w:semiHidden="0" w:uiPriority="72" w:unhideWhenUsed="0"/>
+    <w:lsdException w:name="Colorful Grid" w:semiHidden="0" w:uiPriority="73" w:unhideWhenUsed="0"/>
+    <w:lsdException w:name="Light Shading Accent 1" w:semiHidden="0" w:uiPriority="60" w:unhideWhenUsed="0"/>
+    <w:lsdException w:name="Light List Accent 1" w:semiHidden="0" w:uiPriority="61" w:unhideWhenUsed="0"/>
+    <w:lsdException w:name="Light Grid Accent 1" w:semiHidden="0" w:uiPriority="62" w:unhideWhenUsed="0"/>
+    <w:lsdException w:name="Medium Shading 1 Accent 1" w:semiHidden="0" w:uiPriority="63" w:unhideWhenUsed="0"/>
+    <w:lsdException w:name="Medium Shading 2 Accent 1" w:semiHidden="0" w:uiPriority="64" w:unhideWhenUsed="0"/>
+    <w:lsdException w:name="Medium List 1 Accent 1" w:semiHidden="0" w:uiPriority="65" w:unhideWhenUsed="0"/>
+    <w:lsdException w:name="Revision" w:unhideWhenUsed="0"/>
+    <w:lsdException w:name="List Paragraph" w:semiHidden="0" w:uiPriority="34" w:unhideWhenUsed="0" w:qFormat="1"/>
+    <w:lsdException w:name="Quote" w:semiHidden="0" w:uiPriority="29" w:unhideWhenUsed="0" w:qFormat="1"/>
+    <w:lsdException w:name="Intense Quote" w:semiHidden="0" w:uiPriority="30" w:unhideWhenUsed="0" w:qFormat="1"/>
+    <w:lsdException w:name="Medium List 2 Accent 1" w:semiHidden="0" w:uiPriority="66" w:unhideWhenUsed="0"/>
+    <w:lsdException w:name="Medium Grid 1 Accent 1" w:semiHidden="0" w:uiPriority="67" w:unhideWhenUsed="0"/>
+    <w:lsdException w:name="Medium Grid 2 Accent 1" w:semiHidden="0" w:uiPriority="68" w:unhideWhenUsed="0"/>
+    <w:lsdException w:name="Medium Grid 3 Accent 1" w:semiHidden="0" w:uiPriority="69" w:unhideWhenUsed="0"/>
+    <w:lsdException w:name="Dark List Accent 1" w:semiHidden="0" w:uiPriority="70" w:unhideWhenUsed="0"/>
+    <w:lsdException w:name="Colorful Shading Accent 1" w:semiHidden="0" w:uiPriority="71" w:unhideWhenUsed="0"/>
+    <w:lsdException w:name="Colorful List Accent 1" w:semiHidden="0" w:uiPriority="72" w:unhideWhenUsed="0"/>
+    <w:lsdException w:name="Colorful Grid Accent 1" w:semiHidden="0" w:uiPriority="73" w:unhideWhenUsed="0"/>
+    <w:lsdException w:name="Light Shading Accent 2" w:semiHidden="0" w:uiPriority="60" w:unhideWhenUsed="0"/>
+    <w:lsdException w:name="Light List Accent 2" w:semiHidden="0" w:uiPriority="61" w:unhideWhenUsed="0"/>
+    <w:lsdException w:name="Light Grid Accent 2" w:semiHidden="0" w:uiPriority="62" w:unhideWhenUsed="0"/>
+    <w:lsdException w:name="Medium Shading 1 Accent 2" w:semiHidden="0" w:uiPriority="63" w:unhideWhenUsed="0"/>
+    <w:lsdException w:name="Medium Shading 2 Accent 2" w:semiHidden="0" w:uiPriority="64" w:unhideWhenUsed="0"/>
+    <w:lsdException w:name="Medium List 1 Accent 2" w:semiHidden="0" w:uiPriority="65" w:unhideWhenUsed="0"/>
+    <w:lsdException w:name="Medium List 2 Accent 2" w:semiHidden="0" w:uiPriority="66" w:unhideWhenUsed="0"/>
+    <w:lsdException w:name="Medium Grid 1 Accent 2" w:semiHidden="0" w:uiPriority="67" w:unhideWhenUsed="0"/>
+    <w:lsdException w:name="Medium Grid 2 Accent 2" w:semiHidden="0" w:uiPriority="68" w:unhideWhenUsed="0"/>
+    <w:lsdException w:name="Medium Grid 3 Accent 2" w:semiHidden="0" w:uiPriority="69" w:unhideWhenUsed="0"/>
+    <w:lsdException w:name="Dark List Accent 2" w:semiHidden="0" w:uiPriority="70" w:unhideWhenUsed="0"/>
+    <w:lsdException w:name="Colorful Shading Accent 2" w:semiHidden="0" w:uiPriority="71" w:unhideWhenUsed="0"/>
+    <w:lsdException w:name="Colorful List Accent 2" w:semiHidden="0" w:uiPriority="72" w:unhideWhenUsed="0"/>
+    <w:lsdException w:name="Colorful Grid Accent 2" w:semiHidden="0" w:uiPriority="73" w:unhideWhenUsed="0"/>
+    <w:lsdException w:name="Light Shading Accent 3" w:semiHidden="0" w:uiPriority="60" w:unhideWhenUsed="0"/>
+    <w:lsdException w:name="Light List Accent 3" w:semiHidden="0" w:uiPriority="61" w:unhideWhenUsed="0"/>
+    <w:lsdException w:name="Light Grid Accent 3" w:semiHidden="0" w:uiPriority="62" w:unhideWhenUsed="0"/>
+    <w:lsdException w:name="Medium Shading 1 Accent 3" w:semiHidden="0" w:uiPriority="63" w:unhideWhenUsed="0"/>
+    <w:lsdException w:name="Medium Shading 2 Accent 3" w:semiHidden="0" w:uiPriority="64" w:unhideWhenUsed="0"/>
+    <w:lsdException w:name="Medium List 1 Accent 3" w:semiHidden="0" w:uiPriority="65" w:unhideWhenUsed="0"/>
+    <w:lsdException w:name="Medium List 2 Accent 3" w:semiHidden="0" w:uiPriority="66" w:unhideWhenUsed="0"/>
+    <w:lsdException w:name="Medium Grid 1 Accent 3" w:semiHidden="0" w:uiPriority="67" w:unhideWhenUsed="0"/>
+    <w:lsdException w:name="Medium Grid 2 Accent 3" w:semiHidden="0" w:uiPriority="68" w:unhideWhenUsed="0"/>
+    <w:lsdException w:name="Medium Grid 3 Accent 3" w:semiHidden="0" w:uiPriority="69" w:unhideWhenUsed="0"/>
+    <w:lsdException w:name="Dark List Accent 3" w:semiHidden="0" w:uiPriority="70" w:unhideWhenUsed="0"/>
+    <w:lsdException w:name="Colorful Shading Accent 3" w:semiHidden="0" w:uiPriority="71" w:unhideWhenUsed="0"/>
+    <w:lsdException w:name="Colorful List Accent 3" w:semiHidden="0" w:uiPriority="72" w:unhideWhenUsed="0"/>
+    <w:lsdException w:name="Colorful Grid Accent 3" w:semiHidden="0" w:uiPriority="73" w:unhideWhenUsed="0"/>
+    <w:lsdException w:name="Light Shading Accent 4" w:semiHidden="0" w:uiPriority="60" w:unhideWhenUsed="0"/>
+    <w:lsdException w:name="Light List Accent 4" w:semiHidden="0" w:uiPriority="61" w:unhideWhenUsed="0"/>
+    <w:lsdException w:name="Light Grid Accent 4" w:semiHidden="0" w:uiPriority="62" w:unhideWhenUsed="0"/>
+    <w:lsdException w:name="Medium Shading 1 Accent 4" w:semiHidden="0" w:uiPriority="63" w:unhideWhenUsed="0"/>
+    <w:lsdException w:name="Medium Shading 2 Accent 4" w:semiHidden="0" w:uiPriority="64" w:unhideWhenUsed="0"/>
+    <w:lsdException w:name="Medium List 1 Accent 4" w:semiHidden="0" w:uiPriority="65" w:unhideWhenUsed="0"/>
+    <w:lsdException w:name="Medium List 2 Accent 4" w:semiHidden="0" w:uiPriority="66" w:unhideWhenUsed="0"/>
+    <w:lsdException w:name="Medium Grid 1 Accent 4" w:semiHidden="0" w:uiPriority="67" w:unhideWhenUsed="0"/>
+    <w:lsdException w:name="Medium Grid 2 Accent 4" w:semiHidden="0" w:uiPriority="68" w:unhideWhenUsed="0"/>
+    <w:lsdException w:name="Medium Grid 3 Accent 4" w:semiHidden="0" w:uiPriority="69" w:unhideWhenUsed="0"/>
+    <w:lsdException w:name="Dark List Accent 4" w:semiHidden="0" w:uiPriority="70" w:unhideWhenUsed="0"/>
+    <w:lsdException w:name="Colorful Shading Accent 4" w:semiHidden="0" w:uiPriority="71" w:unhideWhenUsed="0"/>
+    <w:lsdException w:name="Colorful List Accent 4" w:semiHidden="0" w:uiPriority="72" w:unhideWhenUsed="0"/>
+    <w:lsdException w:name="Colorful Grid Accent 4" w:semiHidden="0" w:uiPriority="73" w:unhideWhenUsed="0"/>
+    <w:lsdException w:name="Light Shading Accent 5" w:semiHidden="0" w:uiPriority="60" w:unhideWhenUsed="0"/>
+    <w:lsdException w:name="Light List Accent 5" w:semiHidden="0" w:uiPriority="61" w:unhideWhenUsed="0"/>
+    <w:lsdException w:name="Light Grid Accent 5" w:semiHidden="0" w:uiPriority="62" w:unhideWhenUsed="0"/>
+    <w:lsdException w:name="Medium Shading 1 Accent 5" w:semiHidden="0" w:uiPriority="63" w:unhideWhenUsed="0"/>
+    <w:lsdException w:name="Medium Shading 2 Accent 5" w:semiHidden="0" w:uiPriority="64" w:unhideWhenUsed="0"/>
+    <w:lsdException w:name="Medium List 1 Accent 5" w:semiHidden="0" w:uiPriority="65" w:unhideWhenUsed="0"/>
+    <w:lsdException w:name="Medium List 2 Accent 5" w:semiHidden="0" w:uiPriority="66" w:unhideWhenUsed="0"/>
+    <w:lsdException w:name="Medium Grid 1 Accent 5" w:semiHidden="0" w:uiPriority="67" w:unhideWhenUsed="0"/>
+    <w:lsdException w:name="Medium Grid 2 Accent 5" w:semiHidden="0" w:uiPriority="68" w:unhideWhenUsed="0"/>
+    <w:lsdException w:name="Medium Grid 3 Accent 5" w:semiHidden="0" w:uiPriority="69" w:unhideWhenUsed="0"/>
+    <w:lsdException w:name="Dark List Accent 5" w:semiHidden="0" w:uiPriority="70" w:unhideWhenUsed="0"/>
+    <w:lsdException w:name="Colorful Shading Accent 5" w:semiHidden="0" w:uiPriority="71" w:unhideWhenUsed="0"/>
+    <w:lsdException w:name="Colorful List Accent 5" w:semiHidden="0" w:uiPriority="72" w:unhideWhenUsed="0"/>
+    <w:lsdException w:name="Colorful Grid Accent 5" w:semiHidden="0" w:uiPriority="73" w:unhideWhenUsed="0"/>
+    <w:lsdException w:name="Light Shading Accent 6" w:semiHidden="0" w:uiPriority="60" w:unhideWhenUsed="0"/>
+    <w:lsdException w:name="Light List Accent 6" w:semiHidden="0" w:uiPriority="61" w:unhideWhenUsed="0"/>
+    <w:lsdException w:name="Light Grid Accent 6" w:semiHidden="0" w:uiPriority="62" w:unhideWhenUsed="0"/>
+    <w:lsdException w:name="Medium Shading 1 Accent 6" w:semiHidden="0" w:uiPriority="63" w:unhideWhenUsed="0"/>
+    <w:lsdException w:name="Medium Shading 2 Accent 6" w:semiHidden="0" w:uiPriority="64" w:unhideWhenUsed="0"/>
+    <w:lsdException w:name="Medium List 1 Accent 6" w:semiHidden="0" w:uiPriority="65" w:unhideWhenUsed="0"/>
+    <w:lsdException w:name="Medium List 2 Accent 6" w:semiHidden="0" w:uiPriority="66" w:unhideWhenUsed="0"/>
+    <w:lsdException w:name="Medium Grid 1 Accent 6" w:semiHidden="0" w:uiPriority="67" w:unhideWhenUsed="0"/>
+    <w:lsdException w:name="Medium Grid 2 Accent 6" w:semiHidden="0" w:uiPriority="68" w:unhideWhenUsed="0"/>
+    <w:lsdException w:name="Medium Grid 3 Accent 6" w:semiHidden="0" w:uiPriority="69" w:unhideWhenUsed="0"/>
+    <w:lsdException w:name="Dark List Accent 6" w:semiHidden="0" w:uiPriority="70" w:unhideWhenUsed="0"/>
+    <w:lsdException w:name="Colorful Shading Accent 6" w:semiHidden="0" w:uiPriority="71" w:unhideWhenUsed="0"/>
+    <w:lsdException w:name="Colorful List Accent 6" w:semiHidden="0" w:uiPriority="72" w:unhideWhenUsed="0"/>
+    <w:lsdException w:name="Colorful Grid Accent 6" w:semiHidden="0" w:uiPriority="73" w:unhideWhenUsed="0"/>
+    <w:lsdException w:name="Subtle Emphasis" w:semiHidden="0" w:uiPriority="19" w:unhideWhenUsed="0" w:qFormat="1"/>
+    <w:lsdException w:name="Intense Emphasis" w:semiHidden="0" w:uiPriority="21" w:unhideWhenUsed="0" w:qFormat="1"/>
+    <w:lsdException w:name="Subtle Reference" w:semiHidden="0" w:uiPriority="31" w:unhideWhenUsed="0" w:qFormat="1"/>
+    <w:lsdException w:name="Intense Reference" w:semiHidden="0" w:uiPriority="32" w:unhideWhenUsed="0" w:qFormat="1"/>
+    <w:lsdException w:name="Book Title" w:semiHidden="0" w:uiPriority="33" w:unhideWhenUsed="0" w:qFormat="1"/>
+    <w:lsdException w:name="Bibliography" w:uiPriority="37"/>
+    <w:lsdException w:name="TOC Heading" w:uiPriority="39" w:qFormat="1"/>
   </w:latentStyles>
   <w:style w:type="paragraph" w:default="1" w:styleId="a">
     <w:name w:val="Normal"/>
@@ -9142,7 +10091,7 @@
   <w:style w:type="paragraph" w:styleId="a3">
     <w:name w:val="header"/>
     <w:basedOn w:val="a"/>
-    <w:link w:val="a4"/>
+    <w:link w:val="Char"/>
     <w:uiPriority w:val="99"/>
     <w:unhideWhenUsed/>
     <w:rsid w:val="00C103F3"/>
@@ -9159,8 +10108,8 @@
       <w:szCs w:val="18"/>
     </w:rPr>
   </w:style>
-  <w:style w:type="character" w:customStyle="1" w:styleId="a4">
-    <w:name w:val="页眉 字符"/>
+  <w:style w:type="character" w:customStyle="1" w:styleId="Char">
+    <w:name w:val="页眉 Char"/>
     <w:basedOn w:val="a0"/>
     <w:link w:val="a3"/>
     <w:uiPriority w:val="99"/>
@@ -9170,10 +10119,10 @@
       <w:szCs w:val="18"/>
     </w:rPr>
   </w:style>
-  <w:style w:type="paragraph" w:styleId="a5">
+  <w:style w:type="paragraph" w:styleId="a4">
     <w:name w:val="footer"/>
     <w:basedOn w:val="a"/>
-    <w:link w:val="a6"/>
+    <w:link w:val="Char0"/>
     <w:uiPriority w:val="99"/>
     <w:unhideWhenUsed/>
     <w:rsid w:val="00C103F3"/>
@@ -9190,10 +10139,10 @@
       <w:szCs w:val="18"/>
     </w:rPr>
   </w:style>
-  <w:style w:type="character" w:customStyle="1" w:styleId="a6">
-    <w:name w:val="页脚 字符"/>
+  <w:style w:type="character" w:customStyle="1" w:styleId="Char0">
+    <w:name w:val="页脚 Char"/>
     <w:basedOn w:val="a0"/>
-    <w:link w:val="a5"/>
+    <w:link w:val="a4"/>
     <w:uiPriority w:val="99"/>
     <w:rsid w:val="00C103F3"/>
     <w:rPr>
@@ -9221,7 +10170,7 @@
     <w:basedOn w:val="a0"/>
     <w:rsid w:val="0002197C"/>
   </w:style>
-  <w:style w:type="character" w:styleId="a7">
+  <w:style w:type="character" w:styleId="a5">
     <w:name w:val="Hyperlink"/>
     <w:basedOn w:val="a0"/>
     <w:uiPriority w:val="99"/>
@@ -9232,7 +10181,7 @@
       <w:u w:val="single"/>
     </w:rPr>
   </w:style>
-  <w:style w:type="character" w:styleId="a8">
+  <w:style w:type="character" w:customStyle="1" w:styleId="UnresolvedMention">
     <w:name w:val="Unresolved Mention"/>
     <w:basedOn w:val="a0"/>
     <w:uiPriority w:val="99"/>
@@ -9249,7 +10198,7 @@
     <w:basedOn w:val="a0"/>
     <w:rsid w:val="00F07C7A"/>
   </w:style>
-  <w:style w:type="character" w:styleId="a9">
+  <w:style w:type="character" w:styleId="a6">
     <w:name w:val="FollowedHyperlink"/>
     <w:basedOn w:val="a0"/>
     <w:uiPriority w:val="99"/>
@@ -9259,6 +10208,404 @@
     <w:rPr>
       <w:color w:val="954F72" w:themeColor="followedHyperlink"/>
       <w:u w:val="single"/>
+    </w:rPr>
+  </w:style>
+  <w:style w:type="paragraph" w:styleId="a7">
+    <w:name w:val="Balloon Text"/>
+    <w:basedOn w:val="a"/>
+    <w:link w:val="Char1"/>
+    <w:uiPriority w:val="99"/>
+    <w:semiHidden/>
+    <w:unhideWhenUsed/>
+    <w:rsid w:val="00465E79"/>
+    <w:rPr>
+      <w:rFonts w:ascii="宋体" w:eastAsia="宋体"/>
+      <w:sz w:val="18"/>
+      <w:szCs w:val="18"/>
+    </w:rPr>
+  </w:style>
+  <w:style w:type="character" w:customStyle="1" w:styleId="Char1">
+    <w:name w:val="批注框文本 Char"/>
+    <w:basedOn w:val="a0"/>
+    <w:link w:val="a7"/>
+    <w:uiPriority w:val="99"/>
+    <w:semiHidden/>
+    <w:rsid w:val="00465E79"/>
+    <w:rPr>
+      <w:rFonts w:ascii="宋体" w:eastAsia="宋体"/>
+      <w:sz w:val="18"/>
+      <w:szCs w:val="18"/>
+    </w:rPr>
+  </w:style>
+</w:styles>
+</file>
+
+<file path=word/stylesWithEffects.xml><?xml version="1.0" encoding="utf-8"?>
+<w:styles xmlns:wpc="http://schemas.microsoft.com/office/word/2010/wordprocessingCanvas" xmlns:mc="http://schemas.openxmlformats.org/markup-compatibility/2006" xmlns:o="urn:schemas-microsoft-com:office:office" xmlns:r="http://schemas.openxmlformats.org/officeDocument/2006/relationships" xmlns:m="http://schemas.openxmlformats.org/officeDocument/2006/math" xmlns:v="urn:schemas-microsoft-com:vml" xmlns:wp14="http://schemas.microsoft.com/office/word/2010/wordprocessingDrawing" xmlns:wp="http://schemas.openxmlformats.org/drawingml/2006/wordprocessingDrawing" xmlns:w10="urn:schemas-microsoft-com:office:word" xmlns:w="http://schemas.openxmlformats.org/wordprocessingml/2006/main" xmlns:w14="http://schemas.microsoft.com/office/word/2010/wordml" xmlns:wpg="http://schemas.microsoft.com/office/word/2010/wordprocessingGroup" xmlns:wpi="http://schemas.microsoft.com/office/word/2010/wordprocessingInk" xmlns:wne="http://schemas.microsoft.com/office/word/2006/wordml" xmlns:wps="http://schemas.microsoft.com/office/word/2010/wordprocessingShape" mc:Ignorable="w14 wp14">
+  <w:docDefaults>
+    <w:rPrDefault>
+      <w:rPr>
+        <w:rFonts w:asciiTheme="minorHAnsi" w:eastAsiaTheme="minorEastAsia" w:hAnsiTheme="minorHAnsi" w:cstheme="minorBidi"/>
+        <w:kern w:val="2"/>
+        <w:sz w:val="21"/>
+        <w:szCs w:val="22"/>
+        <w:lang w:val="en-US" w:eastAsia="zh-CN" w:bidi="ar-SA"/>
+      </w:rPr>
+    </w:rPrDefault>
+    <w:pPrDefault/>
+  </w:docDefaults>
+  <w:latentStyles w:defLockedState="0" w:defUIPriority="99" w:defSemiHidden="1" w:defUnhideWhenUsed="1" w:defQFormat="0" w:count="267">
+    <w:lsdException w:name="Normal" w:semiHidden="0" w:uiPriority="0" w:unhideWhenUsed="0" w:qFormat="1"/>
+    <w:lsdException w:name="heading 1" w:semiHidden="0" w:uiPriority="9" w:unhideWhenUsed="0" w:qFormat="1"/>
+    <w:lsdException w:name="heading 2" w:uiPriority="9" w:qFormat="1"/>
+    <w:lsdException w:name="heading 3" w:uiPriority="9" w:qFormat="1"/>
+    <w:lsdException w:name="heading 4" w:uiPriority="9" w:qFormat="1"/>
+    <w:lsdException w:name="heading 5" w:uiPriority="9" w:qFormat="1"/>
+    <w:lsdException w:name="heading 6" w:uiPriority="9" w:qFormat="1"/>
+    <w:lsdException w:name="heading 7" w:uiPriority="9" w:qFormat="1"/>
+    <w:lsdException w:name="heading 8" w:uiPriority="9" w:qFormat="1"/>
+    <w:lsdException w:name="heading 9" w:uiPriority="9" w:qFormat="1"/>
+    <w:lsdException w:name="toc 1" w:uiPriority="39"/>
+    <w:lsdException w:name="toc 2" w:uiPriority="39"/>
+    <w:lsdException w:name="toc 3" w:uiPriority="39"/>
+    <w:lsdException w:name="toc 4" w:uiPriority="39"/>
+    <w:lsdException w:name="toc 5" w:uiPriority="39"/>
+    <w:lsdException w:name="toc 6" w:uiPriority="39"/>
+    <w:lsdException w:name="toc 7" w:uiPriority="39"/>
+    <w:lsdException w:name="toc 8" w:uiPriority="39"/>
+    <w:lsdException w:name="toc 9" w:uiPriority="39"/>
+    <w:lsdException w:name="caption" w:uiPriority="35" w:qFormat="1"/>
+    <w:lsdException w:name="Title" w:semiHidden="0" w:uiPriority="10" w:unhideWhenUsed="0" w:qFormat="1"/>
+    <w:lsdException w:name="Default Paragraph Font" w:uiPriority="1"/>
+    <w:lsdException w:name="Subtitle" w:semiHidden="0" w:uiPriority="11" w:unhideWhenUsed="0" w:qFormat="1"/>
+    <w:lsdException w:name="Strong" w:semiHidden="0" w:uiPriority="22" w:unhideWhenUsed="0" w:qFormat="1"/>
+    <w:lsdException w:name="Emphasis" w:semiHidden="0" w:uiPriority="20" w:unhideWhenUsed="0" w:qFormat="1"/>
+    <w:lsdException w:name="Table Grid" w:semiHidden="0" w:uiPriority="39" w:unhideWhenUsed="0"/>
+    <w:lsdException w:name="Placeholder Text" w:unhideWhenUsed="0"/>
+    <w:lsdException w:name="No Spacing" w:semiHidden="0" w:uiPriority="1" w:unhideWhenUsed="0" w:qFormat="1"/>
+    <w:lsdException w:name="Light Shading" w:semiHidden="0" w:uiPriority="60" w:unhideWhenUsed="0"/>
+    <w:lsdException w:name="Light List" w:semiHidden="0" w:uiPriority="61" w:unhideWhenUsed="0"/>
+    <w:lsdException w:name="Light Grid" w:semiHidden="0" w:uiPriority="62" w:unhideWhenUsed="0"/>
+    <w:lsdException w:name="Medium Shading 1" w:semiHidden="0" w:uiPriority="63" w:unhideWhenUsed="0"/>
+    <w:lsdException w:name="Medium Shading 2" w:semiHidden="0" w:uiPriority="64" w:unhideWhenUsed="0"/>
+    <w:lsdException w:name="Medium List 1" w:semiHidden="0" w:uiPriority="65" w:unhideWhenUsed="0"/>
+    <w:lsdException w:name="Medium List 2" w:semiHidden="0" w:uiPriority="66" w:unhideWhenUsed="0"/>
+    <w:lsdException w:name="Medium Grid 1" w:semiHidden="0" w:uiPriority="67" w:unhideWhenUsed="0"/>
+    <w:lsdException w:name="Medium Grid 2" w:semiHidden="0" w:uiPriority="68" w:unhideWhenUsed="0"/>
+    <w:lsdException w:name="Medium Grid 3" w:semiHidden="0" w:uiPriority="69" w:unhideWhenUsed="0"/>
+    <w:lsdException w:name="Dark List" w:semiHidden="0" w:uiPriority="70" w:unhideWhenUsed="0"/>
+    <w:lsdException w:name="Colorful Shading" w:semiHidden="0" w:uiPriority="71" w:unhideWhenUsed="0"/>
+    <w:lsdException w:name="Colorful List" w:semiHidden="0" w:uiPriority="72" w:unhideWhenUsed="0"/>
+    <w:lsdException w:name="Colorful Grid" w:semiHidden="0" w:uiPriority="73" w:unhideWhenUsed="0"/>
+    <w:lsdException w:name="Light Shading Accent 1" w:semiHidden="0" w:uiPriority="60" w:unhideWhenUsed="0"/>
+    <w:lsdException w:name="Light List Accent 1" w:semiHidden="0" w:uiPriority="61" w:unhideWhenUsed="0"/>
+    <w:lsdException w:name="Light Grid Accent 1" w:semiHidden="0" w:uiPriority="62" w:unhideWhenUsed="0"/>
+    <w:lsdException w:name="Medium Shading 1 Accent 1" w:semiHidden="0" w:uiPriority="63" w:unhideWhenUsed="0"/>
+    <w:lsdException w:name="Medium Shading 2 Accent 1" w:semiHidden="0" w:uiPriority="64" w:unhideWhenUsed="0"/>
+    <w:lsdException w:name="Medium List 1 Accent 1" w:semiHidden="0" w:uiPriority="65" w:unhideWhenUsed="0"/>
+    <w:lsdException w:name="Revision" w:unhideWhenUsed="0"/>
+    <w:lsdException w:name="List Paragraph" w:semiHidden="0" w:uiPriority="34" w:unhideWhenUsed="0" w:qFormat="1"/>
+    <w:lsdException w:name="Quote" w:semiHidden="0" w:uiPriority="29" w:unhideWhenUsed="0" w:qFormat="1"/>
+    <w:lsdException w:name="Intense Quote" w:semiHidden="0" w:uiPriority="30" w:unhideWhenUsed="0" w:qFormat="1"/>
+    <w:lsdException w:name="Medium List 2 Accent 1" w:semiHidden="0" w:uiPriority="66" w:unhideWhenUsed="0"/>
+    <w:lsdException w:name="Medium Grid 1 Accent 1" w:semiHidden="0" w:uiPriority="67" w:unhideWhenUsed="0"/>
+    <w:lsdException w:name="Medium Grid 2 Accent 1" w:semiHidden="0" w:uiPriority="68" w:unhideWhenUsed="0"/>
+    <w:lsdException w:name="Medium Grid 3 Accent 1" w:semiHidden="0" w:uiPriority="69" w:unhideWhenUsed="0"/>
+    <w:lsdException w:name="Dark List Accent 1" w:semiHidden="0" w:uiPriority="70" w:unhideWhenUsed="0"/>
+    <w:lsdException w:name="Colorful Shading Accent 1" w:semiHidden="0" w:uiPriority="71" w:unhideWhenUsed="0"/>
+    <w:lsdException w:name="Colorful List Accent 1" w:semiHidden="0" w:uiPriority="72" w:unhideWhenUsed="0"/>
+    <w:lsdException w:name="Colorful Grid Accent 1" w:semiHidden="0" w:uiPriority="73" w:unhideWhenUsed="0"/>
+    <w:lsdException w:name="Light Shading Accent 2" w:semiHidden="0" w:uiPriority="60" w:unhideWhenUsed="0"/>
+    <w:lsdException w:name="Light List Accent 2" w:semiHidden="0" w:uiPriority="61" w:unhideWhenUsed="0"/>
+    <w:lsdException w:name="Light Grid Accent 2" w:semiHidden="0" w:uiPriority="62" w:unhideWhenUsed="0"/>
+    <w:lsdException w:name="Medium Shading 1 Accent 2" w:semiHidden="0" w:uiPriority="63" w:unhideWhenUsed="0"/>
+    <w:lsdException w:name="Medium Shading 2 Accent 2" w:semiHidden="0" w:uiPriority="64" w:unhideWhenUsed="0"/>
+    <w:lsdException w:name="Medium List 1 Accent 2" w:semiHidden="0" w:uiPriority="65" w:unhideWhenUsed="0"/>
+    <w:lsdException w:name="Medium List 2 Accent 2" w:semiHidden="0" w:uiPriority="66" w:unhideWhenUsed="0"/>
+    <w:lsdException w:name="Medium Grid 1 Accent 2" w:semiHidden="0" w:uiPriority="67" w:unhideWhenUsed="0"/>
+    <w:lsdException w:name="Medium Grid 2 Accent 2" w:semiHidden="0" w:uiPriority="68" w:unhideWhenUsed="0"/>
+    <w:lsdException w:name="Medium Grid 3 Accent 2" w:semiHidden="0" w:uiPriority="69" w:unhideWhenUsed="0"/>
+    <w:lsdException w:name="Dark List Accent 2" w:semiHidden="0" w:uiPriority="70" w:unhideWhenUsed="0"/>
+    <w:lsdException w:name="Colorful Shading Accent 2" w:semiHidden="0" w:uiPriority="71" w:unhideWhenUsed="0"/>
+    <w:lsdException w:name="Colorful List Accent 2" w:semiHidden="0" w:uiPriority="72" w:unhideWhenUsed="0"/>
+    <w:lsdException w:name="Colorful Grid Accent 2" w:semiHidden="0" w:uiPriority="73" w:unhideWhenUsed="0"/>
+    <w:lsdException w:name="Light Shading Accent 3" w:semiHidden="0" w:uiPriority="60" w:unhideWhenUsed="0"/>
+    <w:lsdException w:name="Light List Accent 3" w:semiHidden="0" w:uiPriority="61" w:unhideWhenUsed="0"/>
+    <w:lsdException w:name="Light Grid Accent 3" w:semiHidden="0" w:uiPriority="62" w:unhideWhenUsed="0"/>
+    <w:lsdException w:name="Medium Shading 1 Accent 3" w:semiHidden="0" w:uiPriority="63" w:unhideWhenUsed="0"/>
+    <w:lsdException w:name="Medium Shading 2 Accent 3" w:semiHidden="0" w:uiPriority="64" w:unhideWhenUsed="0"/>
+    <w:lsdException w:name="Medium List 1 Accent 3" w:semiHidden="0" w:uiPriority="65" w:unhideWhenUsed="0"/>
+    <w:lsdException w:name="Medium List 2 Accent 3" w:semiHidden="0" w:uiPriority="66" w:unhideWhenUsed="0"/>
+    <w:lsdException w:name="Medium Grid 1 Accent 3" w:semiHidden="0" w:uiPriority="67" w:unhideWhenUsed="0"/>
+    <w:lsdException w:name="Medium Grid 2 Accent 3" w:semiHidden="0" w:uiPriority="68" w:unhideWhenUsed="0"/>
+    <w:lsdException w:name="Medium Grid 3 Accent 3" w:semiHidden="0" w:uiPriority="69" w:unhideWhenUsed="0"/>
+    <w:lsdException w:name="Dark List Accent 3" w:semiHidden="0" w:uiPriority="70" w:unhideWhenUsed="0"/>
+    <w:lsdException w:name="Colorful Shading Accent 3" w:semiHidden="0" w:uiPriority="71" w:unhideWhenUsed="0"/>
+    <w:lsdException w:name="Colorful List Accent 3" w:semiHidden="0" w:uiPriority="72" w:unhideWhenUsed="0"/>
+    <w:lsdException w:name="Colorful Grid Accent 3" w:semiHidden="0" w:uiPriority="73" w:unhideWhenUsed="0"/>
+    <w:lsdException w:name="Light Shading Accent 4" w:semiHidden="0" w:uiPriority="60" w:unhideWhenUsed="0"/>
+    <w:lsdException w:name="Light List Accent 4" w:semiHidden="0" w:uiPriority="61" w:unhideWhenUsed="0"/>
+    <w:lsdException w:name="Light Grid Accent 4" w:semiHidden="0" w:uiPriority="62" w:unhideWhenUsed="0"/>
+    <w:lsdException w:name="Medium Shading 1 Accent 4" w:semiHidden="0" w:uiPriority="63" w:unhideWhenUsed="0"/>
+    <w:lsdException w:name="Medium Shading 2 Accent 4" w:semiHidden="0" w:uiPriority="64" w:unhideWhenUsed="0"/>
+    <w:lsdException w:name="Medium List 1 Accent 4" w:semiHidden="0" w:uiPriority="65" w:unhideWhenUsed="0"/>
+    <w:lsdException w:name="Medium List 2 Accent 4" w:semiHidden="0" w:uiPriority="66" w:unhideWhenUsed="0"/>
+    <w:lsdException w:name="Medium Grid 1 Accent 4" w:semiHidden="0" w:uiPriority="67" w:unhideWhenUsed="0"/>
+    <w:lsdException w:name="Medium Grid 2 Accent 4" w:semiHidden="0" w:uiPriority="68" w:unhideWhenUsed="0"/>
+    <w:lsdException w:name="Medium Grid 3 Accent 4" w:semiHidden="0" w:uiPriority="69" w:unhideWhenUsed="0"/>
+    <w:lsdException w:name="Dark List Accent 4" w:semiHidden="0" w:uiPriority="70" w:unhideWhenUsed="0"/>
+    <w:lsdException w:name="Colorful Shading Accent 4" w:semiHidden="0" w:uiPriority="71" w:unhideWhenUsed="0"/>
+    <w:lsdException w:name="Colorful List Accent 4" w:semiHidden="0" w:uiPriority="72" w:unhideWhenUsed="0"/>
+    <w:lsdException w:name="Colorful Grid Accent 4" w:semiHidden="0" w:uiPriority="73" w:unhideWhenUsed="0"/>
+    <w:lsdException w:name="Light Shading Accent 5" w:semiHidden="0" w:uiPriority="60" w:unhideWhenUsed="0"/>
+    <w:lsdException w:name="Light List Accent 5" w:semiHidden="0" w:uiPriority="61" w:unhideWhenUsed="0"/>
+    <w:lsdException w:name="Light Grid Accent 5" w:semiHidden="0" w:uiPriority="62" w:unhideWhenUsed="0"/>
+    <w:lsdException w:name="Medium Shading 1 Accent 5" w:semiHidden="0" w:uiPriority="63" w:unhideWhenUsed="0"/>
+    <w:lsdException w:name="Medium Shading 2 Accent 5" w:semiHidden="0" w:uiPriority="64" w:unhideWhenUsed="0"/>
+    <w:lsdException w:name="Medium List 1 Accent 5" w:semiHidden="0" w:uiPriority="65" w:unhideWhenUsed="0"/>
+    <w:lsdException w:name="Medium List 2 Accent 5" w:semiHidden="0" w:uiPriority="66" w:unhideWhenUsed="0"/>
+    <w:lsdException w:name="Medium Grid 1 Accent 5" w:semiHidden="0" w:uiPriority="67" w:unhideWhenUsed="0"/>
+    <w:lsdException w:name="Medium Grid 2 Accent 5" w:semiHidden="0" w:uiPriority="68" w:unhideWhenUsed="0"/>
+    <w:lsdException w:name="Medium Grid 3 Accent 5" w:semiHidden="0" w:uiPriority="69" w:unhideWhenUsed="0"/>
+    <w:lsdException w:name="Dark List Accent 5" w:semiHidden="0" w:uiPriority="70" w:unhideWhenUsed="0"/>
+    <w:lsdException w:name="Colorful Shading Accent 5" w:semiHidden="0" w:uiPriority="71" w:unhideWhenUsed="0"/>
+    <w:lsdException w:name="Colorful List Accent 5" w:semiHidden="0" w:uiPriority="72" w:unhideWhenUsed="0"/>
+    <w:lsdException w:name="Colorful Grid Accent 5" w:semiHidden="0" w:uiPriority="73" w:unhideWhenUsed="0"/>
+    <w:lsdException w:name="Light Shading Accent 6" w:semiHidden="0" w:uiPriority="60" w:unhideWhenUsed="0"/>
+    <w:lsdException w:name="Light List Accent 6" w:semiHidden="0" w:uiPriority="61" w:unhideWhenUsed="0"/>
+    <w:lsdException w:name="Light Grid Accent 6" w:semiHidden="0" w:uiPriority="62" w:unhideWhenUsed="0"/>
+    <w:lsdException w:name="Medium Shading 1 Accent 6" w:semiHidden="0" w:uiPriority="63" w:unhideWhenUsed="0"/>
+    <w:lsdException w:name="Medium Shading 2 Accent 6" w:semiHidden="0" w:uiPriority="64" w:unhideWhenUsed="0"/>
+    <w:lsdException w:name="Medium List 1 Accent 6" w:semiHidden="0" w:uiPriority="65" w:unhideWhenUsed="0"/>
+    <w:lsdException w:name="Medium List 2 Accent 6" w:semiHidden="0" w:uiPriority="66" w:unhideWhenUsed="0"/>
+    <w:lsdException w:name="Medium Grid 1 Accent 6" w:semiHidden="0" w:uiPriority="67" w:unhideWhenUsed="0"/>
+    <w:lsdException w:name="Medium Grid 2 Accent 6" w:semiHidden="0" w:uiPriority="68" w:unhideWhenUsed="0"/>
+    <w:lsdException w:name="Medium Grid 3 Accent 6" w:semiHidden="0" w:uiPriority="69" w:unhideWhenUsed="0"/>
+    <w:lsdException w:name="Dark List Accent 6" w:semiHidden="0" w:uiPriority="70" w:unhideWhenUsed="0"/>
+    <w:lsdException w:name="Colorful Shading Accent 6" w:semiHidden="0" w:uiPriority="71" w:unhideWhenUsed="0"/>
+    <w:lsdException w:name="Colorful List Accent 6" w:semiHidden="0" w:uiPriority="72" w:unhideWhenUsed="0"/>
+    <w:lsdException w:name="Colorful Grid Accent 6" w:semiHidden="0" w:uiPriority="73" w:unhideWhenUsed="0"/>
+    <w:lsdException w:name="Subtle Emphasis" w:semiHidden="0" w:uiPriority="19" w:unhideWhenUsed="0" w:qFormat="1"/>
+    <w:lsdException w:name="Intense Emphasis" w:semiHidden="0" w:uiPriority="21" w:unhideWhenUsed="0" w:qFormat="1"/>
+    <w:lsdException w:name="Subtle Reference" w:semiHidden="0" w:uiPriority="31" w:unhideWhenUsed="0" w:qFormat="1"/>
+    <w:lsdException w:name="Intense Reference" w:semiHidden="0" w:uiPriority="32" w:unhideWhenUsed="0" w:qFormat="1"/>
+    <w:lsdException w:name="Book Title" w:semiHidden="0" w:uiPriority="33" w:unhideWhenUsed="0" w:qFormat="1"/>
+    <w:lsdException w:name="Bibliography" w:uiPriority="37"/>
+    <w:lsdException w:name="TOC Heading" w:uiPriority="39" w:qFormat="1"/>
+  </w:latentStyles>
+  <w:style w:type="paragraph" w:default="1" w:styleId="a">
+    <w:name w:val="Normal"/>
+    <w:qFormat/>
+    <w:rsid w:val="009A5213"/>
+    <w:pPr>
+      <w:widowControl w:val="0"/>
+      <w:jc w:val="both"/>
+    </w:pPr>
+  </w:style>
+  <w:style w:type="character" w:default="1" w:styleId="a0">
+    <w:name w:val="Default Paragraph Font"/>
+    <w:uiPriority w:val="1"/>
+    <w:semiHidden/>
+    <w:unhideWhenUsed/>
+  </w:style>
+  <w:style w:type="table" w:default="1" w:styleId="a1">
+    <w:name w:val="Normal Table"/>
+    <w:uiPriority w:val="99"/>
+    <w:semiHidden/>
+    <w:unhideWhenUsed/>
+    <w:tblPr>
+      <w:tblInd w:w="0" w:type="dxa"/>
+      <w:tblCellMar>
+        <w:top w:w="0" w:type="dxa"/>
+        <w:left w:w="108" w:type="dxa"/>
+        <w:bottom w:w="0" w:type="dxa"/>
+        <w:right w:w="108" w:type="dxa"/>
+      </w:tblCellMar>
+    </w:tblPr>
+  </w:style>
+  <w:style w:type="numbering" w:default="1" w:styleId="a2">
+    <w:name w:val="No List"/>
+    <w:uiPriority w:val="99"/>
+    <w:semiHidden/>
+    <w:unhideWhenUsed/>
+  </w:style>
+  <w:style w:type="character" w:customStyle="1" w:styleId="ei-g">
+    <w:name w:val="ei-g"/>
+    <w:basedOn w:val="a0"/>
+    <w:rsid w:val="00E1555D"/>
+  </w:style>
+  <w:style w:type="character" w:customStyle="1" w:styleId="phon-gb">
+    <w:name w:val="phon-gb"/>
+    <w:basedOn w:val="a0"/>
+    <w:rsid w:val="00E1555D"/>
+  </w:style>
+  <w:style w:type="character" w:customStyle="1" w:styleId="z">
+    <w:name w:val="z"/>
+    <w:basedOn w:val="a0"/>
+    <w:rsid w:val="00E1555D"/>
+  </w:style>
+  <w:style w:type="character" w:customStyle="1" w:styleId="zphon-us">
+    <w:name w:val="z_phon-us"/>
+    <w:basedOn w:val="a0"/>
+    <w:rsid w:val="00E1555D"/>
+  </w:style>
+  <w:style w:type="character" w:customStyle="1" w:styleId="phon-us">
+    <w:name w:val="phon-us"/>
+    <w:basedOn w:val="a0"/>
+    <w:rsid w:val="00E1555D"/>
+  </w:style>
+  <w:style w:type="character" w:customStyle="1" w:styleId="zei-g">
+    <w:name w:val="z_ei-g"/>
+    <w:basedOn w:val="a0"/>
+    <w:rsid w:val="00E1555D"/>
+  </w:style>
+  <w:style w:type="paragraph" w:styleId="a3">
+    <w:name w:val="header"/>
+    <w:basedOn w:val="a"/>
+    <w:link w:val="Char"/>
+    <w:uiPriority w:val="99"/>
+    <w:unhideWhenUsed/>
+    <w:rsid w:val="00C103F3"/>
+    <w:pPr>
+      <w:tabs>
+        <w:tab w:val="center" w:pos="4153"/>
+        <w:tab w:val="right" w:pos="8306"/>
+      </w:tabs>
+      <w:snapToGrid w:val="0"/>
+      <w:jc w:val="center"/>
+    </w:pPr>
+    <w:rPr>
+      <w:sz w:val="18"/>
+      <w:szCs w:val="18"/>
+    </w:rPr>
+  </w:style>
+  <w:style w:type="character" w:customStyle="1" w:styleId="Char">
+    <w:name w:val="页眉 Char"/>
+    <w:basedOn w:val="a0"/>
+    <w:link w:val="a3"/>
+    <w:uiPriority w:val="99"/>
+    <w:rsid w:val="00C103F3"/>
+    <w:rPr>
+      <w:sz w:val="18"/>
+      <w:szCs w:val="18"/>
+    </w:rPr>
+  </w:style>
+  <w:style w:type="paragraph" w:styleId="a4">
+    <w:name w:val="footer"/>
+    <w:basedOn w:val="a"/>
+    <w:link w:val="Char0"/>
+    <w:uiPriority w:val="99"/>
+    <w:unhideWhenUsed/>
+    <w:rsid w:val="00C103F3"/>
+    <w:pPr>
+      <w:tabs>
+        <w:tab w:val="center" w:pos="4153"/>
+        <w:tab w:val="right" w:pos="8306"/>
+      </w:tabs>
+      <w:snapToGrid w:val="0"/>
+      <w:jc w:val="left"/>
+    </w:pPr>
+    <w:rPr>
+      <w:sz w:val="18"/>
+      <w:szCs w:val="18"/>
+    </w:rPr>
+  </w:style>
+  <w:style w:type="character" w:customStyle="1" w:styleId="Char0">
+    <w:name w:val="页脚 Char"/>
+    <w:basedOn w:val="a0"/>
+    <w:link w:val="a4"/>
+    <w:uiPriority w:val="99"/>
+    <w:rsid w:val="00C103F3"/>
+    <w:rPr>
+      <w:sz w:val="18"/>
+      <w:szCs w:val="18"/>
+    </w:rPr>
+  </w:style>
+  <w:style w:type="character" w:customStyle="1" w:styleId="pron">
+    <w:name w:val="pron"/>
+    <w:basedOn w:val="a0"/>
+    <w:rsid w:val="004F218D"/>
+  </w:style>
+  <w:style w:type="character" w:customStyle="1" w:styleId="ipa">
+    <w:name w:val="ipa"/>
+    <w:basedOn w:val="a0"/>
+    <w:rsid w:val="004F218D"/>
+  </w:style>
+  <w:style w:type="character" w:customStyle="1" w:styleId="sp">
+    <w:name w:val="sp"/>
+    <w:basedOn w:val="a0"/>
+    <w:rsid w:val="008476B1"/>
+  </w:style>
+  <w:style w:type="character" w:customStyle="1" w:styleId="richtext">
+    <w:name w:val="richtext"/>
+    <w:basedOn w:val="a0"/>
+    <w:rsid w:val="0002197C"/>
+  </w:style>
+  <w:style w:type="character" w:styleId="a5">
+    <w:name w:val="Hyperlink"/>
+    <w:basedOn w:val="a0"/>
+    <w:uiPriority w:val="99"/>
+    <w:unhideWhenUsed/>
+    <w:rsid w:val="006E741E"/>
+    <w:rPr>
+      <w:color w:val="0563C1" w:themeColor="hyperlink"/>
+      <w:u w:val="single"/>
+    </w:rPr>
+  </w:style>
+  <w:style w:type="character" w:customStyle="1" w:styleId="UnresolvedMention">
+    <w:name w:val="Unresolved Mention"/>
+    <w:basedOn w:val="a0"/>
+    <w:uiPriority w:val="99"/>
+    <w:semiHidden/>
+    <w:unhideWhenUsed/>
+    <w:rsid w:val="006E741E"/>
+    <w:rPr>
+      <w:color w:val="605E5C"/>
+      <w:shd w:val="clear" w:color="auto" w:fill="E1DFDD"/>
+    </w:rPr>
+  </w:style>
+  <w:style w:type="character" w:customStyle="1" w:styleId="transcribedword">
+    <w:name w:val="transcribed_word"/>
+    <w:basedOn w:val="a0"/>
+    <w:rsid w:val="00F07C7A"/>
+  </w:style>
+  <w:style w:type="character" w:styleId="a6">
+    <w:name w:val="FollowedHyperlink"/>
+    <w:basedOn w:val="a0"/>
+    <w:uiPriority w:val="99"/>
+    <w:semiHidden/>
+    <w:unhideWhenUsed/>
+    <w:rsid w:val="00D67ADF"/>
+    <w:rPr>
+      <w:color w:val="954F72" w:themeColor="followedHyperlink"/>
+      <w:u w:val="single"/>
+    </w:rPr>
+  </w:style>
+  <w:style w:type="paragraph" w:styleId="a7">
+    <w:name w:val="Balloon Text"/>
+    <w:basedOn w:val="a"/>
+    <w:link w:val="Char1"/>
+    <w:uiPriority w:val="99"/>
+    <w:semiHidden/>
+    <w:unhideWhenUsed/>
+    <w:rsid w:val="00465E79"/>
+    <w:rPr>
+      <w:rFonts w:ascii="宋体" w:eastAsia="宋体"/>
+      <w:sz w:val="18"/>
+      <w:szCs w:val="18"/>
+    </w:rPr>
+  </w:style>
+  <w:style w:type="character" w:customStyle="1" w:styleId="Char1">
+    <w:name w:val="批注框文本 Char"/>
+    <w:basedOn w:val="a0"/>
+    <w:link w:val="a7"/>
+    <w:uiPriority w:val="99"/>
+    <w:semiHidden/>
+    <w:rsid w:val="00465E79"/>
+    <w:rPr>
+      <w:rFonts w:ascii="宋体" w:eastAsia="宋体"/>
+      <w:sz w:val="18"/>
+      <w:szCs w:val="18"/>
     </w:rPr>
   </w:style>
 </w:styles>
@@ -9307,7 +10654,7 @@
     </a:clrScheme>
     <a:fontScheme name="Office">
       <a:majorFont>
-        <a:latin typeface="等线 Light" panose="020F0302020204030204"/>
+        <a:latin typeface="等线 Light"/>
         <a:ea typeface=""/>
         <a:cs typeface=""/>
         <a:font script="Jpan" typeface="游ゴシック Light"/>
@@ -9359,7 +10706,7 @@
         <a:font script="Tfng" typeface="Ebrima"/>
       </a:majorFont>
       <a:minorFont>
-        <a:latin typeface="等线" panose="020F0502020204030204"/>
+        <a:latin typeface="等线"/>
         <a:ea typeface=""/>
         <a:cs typeface=""/>
         <a:font script="Jpan" typeface="游明朝"/>
@@ -9553,7 +10900,7 @@
   <a:extraClrSchemeLst/>
   <a:extLst>
     <a:ext uri="{05A4C25C-085E-4340-85A3-A5531E510DB2}">
-      <thm15:themeFamily xmlns:thm15="http://schemas.microsoft.com/office/thememl/2012/main" name="Office Theme" id="{62F939B6-93AF-4DB8-9C6B-D6C7DFDC589F}" vid="{4A3C46E8-61CC-4603-A589-7422A47A8E4A}"/>
+      <thm15:themeFamily xmlns:thm15="http://schemas.microsoft.com/office/thememl/2012/main" xmlns="" name="Office Theme" id="{62F939B6-93AF-4DB8-9C6B-D6C7DFDC589F}" vid="{4A3C46E8-61CC-4603-A589-7422A47A8E4A}"/>
     </a:ext>
   </a:extLst>
 </a:theme>

</xml_diff>

<commit_message>
udpate analyses of wrting
</commit_message>
<xml_diff>
--- a/Words/Categories of Collocations and Words.docx
+++ b/Words/Categories of Collocations and Words.docx
@@ -7984,7 +7984,7 @@
     <w:p>
       <w:pPr>
         <w:rPr>
-          <w:rFonts w:ascii="Arial" w:hAnsi="Arial" w:cs="Arial" w:hint="eastAsia"/>
+          <w:rFonts w:ascii="Arial" w:hAnsi="Arial" w:cs="Arial"/>
         </w:rPr>
       </w:pPr>
       <w:r>
@@ -8011,7 +8011,7 @@
     <w:p>
       <w:pPr>
         <w:rPr>
-          <w:rFonts w:ascii="Arial" w:hAnsi="Arial" w:cs="Arial"/>
+          <w:rFonts w:ascii="Arial" w:hAnsi="Arial" w:cs="Arial" w:hint="eastAsia"/>
           <w:i/>
         </w:rPr>
       </w:pPr>
@@ -8117,16 +8117,132 @@
           <w:i/>
         </w:rPr>
         <w:t>io</w:t>
+      </w:r>
+      <w:r>
+        <w:rPr>
+          <w:rFonts w:ascii="Arial" w:hAnsi="Arial" w:cs="Arial" w:hint="eastAsia"/>
+          <w:i/>
+        </w:rPr>
+        <w:t xml:space="preserve">n has increased. Consequesntly, the government is going to build more houses. </w:t>
+      </w:r>
+    </w:p>
+    <w:p>
+      <w:pPr>
+        <w:outlineLvl w:val="0"/>
+        <w:rPr>
+          <w:rStyle w:val="pron"/>
+          <w:rFonts w:ascii="Times New Roman" w:hAnsi="Times New Roman" w:cs="Times New Roman" w:hint="eastAsia"/>
+          <w:b/>
+          <w:bCs/>
+          <w:sz w:val="32"/>
+          <w:szCs w:val="36"/>
+        </w:rPr>
+      </w:pPr>
+      <w:r>
+        <w:rPr>
+          <w:rStyle w:val="pron"/>
+          <w:rFonts w:ascii="Times New Roman" w:hAnsi="Times New Roman" w:cs="Times New Roman" w:hint="eastAsia"/>
+          <w:b/>
+          <w:bCs/>
+          <w:sz w:val="32"/>
+          <w:szCs w:val="36"/>
+        </w:rPr>
+        <w:t>28, Punctuation</w:t>
+      </w:r>
+    </w:p>
+    <w:p>
+      <w:pPr>
+        <w:rPr>
+          <w:rFonts w:ascii="Arial" w:hAnsi="Arial" w:cs="Arial"/>
+        </w:rPr>
+      </w:pPr>
+      <w:r>
+        <w:rPr>
+          <w:rFonts w:ascii="Arial" w:hAnsi="Arial" w:cs="Arial" w:hint="eastAsia"/>
+          <w:b/>
+        </w:rPr>
+        <w:t>ellipsis/dots</w:t>
+      </w:r>
+      <w:r>
+        <w:rPr>
+          <w:rFonts w:ascii="Arial" w:hAnsi="Arial" w:cs="Arial" w:hint="eastAsia"/>
+        </w:rPr>
+        <w:t xml:space="preserve"> </w:t>
+      </w:r>
+      <w:r>
+        <w:rPr>
+          <w:rFonts w:ascii="Arial" w:hAnsi="Arial" w:cs="Arial"/>
+        </w:rPr>
+        <w:br/>
+      </w:r>
+      <w:r>
+        <w:rPr>
+          <w:rFonts w:ascii="Arial" w:hAnsi="Arial" w:cs="Arial" w:hint="eastAsia"/>
+        </w:rPr>
+        <w:t>[n.]</w:t>
+      </w:r>
+      <w:r>
+        <w:rPr>
+          <w:rFonts w:ascii="Arial" w:hAnsi="Arial" w:cs="Arial" w:hint="eastAsia"/>
+        </w:rPr>
+        <w:t>...</w:t>
+      </w:r>
+      <w:r>
+        <w:rPr>
+          <w:rFonts w:ascii="Arial" w:hAnsi="Arial" w:cs="Arial" w:hint="eastAsia"/>
+        </w:rPr>
+        <w:t xml:space="preserve">  (</w:t>
+      </w:r>
+      <w:r>
+        <w:rPr>
+          <w:rFonts w:ascii="Arial" w:hAnsi="Arial" w:cs="Arial" w:hint="eastAsia"/>
+        </w:rPr>
+        <w:t>省略号</w:t>
+      </w:r>
+      <w:r>
+        <w:rPr>
+          <w:rFonts w:ascii="Arial" w:hAnsi="Arial" w:cs="Arial" w:hint="eastAsia"/>
+        </w:rPr>
+        <w:t>)</w:t>
+      </w:r>
+      <w:r>
+        <w:rPr>
+          <w:rFonts w:ascii="Arial" w:hAnsi="Arial" w:cs="Arial"/>
+        </w:rPr>
+        <w:br/>
+      </w:r>
+      <w:r>
+        <w:rPr>
+          <w:rFonts w:ascii="Arial" w:hAnsi="Arial" w:cs="Arial" w:hint="eastAsia"/>
+        </w:rPr>
+        <w:t>...challenging the view that Britain...</w:t>
+      </w:r>
+      <w:r>
+        <w:rPr>
+          <w:rFonts w:ascii="Arial" w:hAnsi="Arial" w:cs="Arial"/>
+        </w:rPr>
+        <w:br/>
+      </w:r>
+      <w:r>
+        <w:rPr>
+          <w:rFonts w:ascii="Arial" w:hAnsi="Arial" w:cs="Arial" w:hint="eastAsia"/>
+        </w:rPr>
+        <w:t>There is no gap between the ell</w:t>
+      </w:r>
+      <w:r>
+        <w:rPr>
+          <w:rFonts w:ascii="Arial" w:hAnsi="Arial" w:cs="Arial" w:hint="eastAsia"/>
+        </w:rPr>
+        <w:t>ipsis and the words either preceded or followed it</w:t>
+      </w:r>
+      <w:r>
+        <w:rPr>
+          <w:rFonts w:ascii="Arial" w:hAnsi="Arial" w:cs="Arial" w:hint="eastAsia"/>
+        </w:rPr>
+        <w:t>.</w:t>
       </w:r>
       <w:bookmarkStart w:id="0" w:name="_GoBack"/>
       <w:bookmarkEnd w:id="0"/>
-      <w:r>
-        <w:rPr>
-          <w:rFonts w:ascii="Arial" w:hAnsi="Arial" w:cs="Arial" w:hint="eastAsia"/>
-          <w:i/>
-        </w:rPr>
-        <w:t xml:space="preserve">n has increased. Consequesntly, the government is going to build more houses. </w:t>
-      </w:r>
     </w:p>
     <w:p>
       <w:pPr>
@@ -8971,6 +9087,7 @@
           <w:sz w:val="22"/>
           <w:szCs w:val="24"/>
         </w:rPr>
+        <w:lastRenderedPageBreak/>
         <w:t xml:space="preserve">1. [n.] </w:t>
       </w:r>
       <w:r>
@@ -9176,7 +9293,6 @@
           <w:sz w:val="22"/>
           <w:szCs w:val="24"/>
         </w:rPr>
-        <w:lastRenderedPageBreak/>
         <w:t xml:space="preserve">[n. U.] the scientific study of the normal function of living things. </w:t>
       </w:r>
     </w:p>
@@ -10038,6 +10154,7 @@
           <w:rFonts w:ascii="Arial" w:hAnsi="Arial" w:cs="Arial" w:hint="eastAsia"/>
           <w:b/>
         </w:rPr>
+        <w:lastRenderedPageBreak/>
         <w:t>stylised</w:t>
       </w:r>
       <w:r>
@@ -11255,7 +11372,7 @@
   <a:extraClrSchemeLst/>
   <a:extLst>
     <a:ext uri="{05A4C25C-085E-4340-85A3-A5531E510DB2}">
-      <thm15:themeFamily xmlns:thm15="http://schemas.microsoft.com/office/thememl/2012/main" xmlns="" name="Office Theme" id="{62F939B6-93AF-4DB8-9C6B-D6C7DFDC589F}" vid="{4A3C46E8-61CC-4603-A589-7422A47A8E4A}"/>
+      <thm15:themeFamily xmlns="" xmlns:thm15="http://schemas.microsoft.com/office/thememl/2012/main" name="Office Theme" id="{62F939B6-93AF-4DB8-9C6B-D6C7DFDC589F}" vid="{4A3C46E8-61CC-4603-A589-7422A47A8E4A}"/>
     </a:ext>
   </a:extLst>
 </a:theme>

</xml_diff>

<commit_message>
vulgar fraction and decimal fraction
</commit_message>
<xml_diff>
--- a/Words/Categories of Collocations and Words.docx
+++ b/Words/Categories of Collocations and Words.docx
@@ -1133,7 +1133,7 @@
     <w:p>
       <w:pPr>
         <w:rPr>
-          <w:rFonts w:ascii="Arial" w:hAnsi="Arial" w:cs="Arial"/>
+          <w:rFonts w:ascii="Arial" w:hAnsi="Arial" w:cs="Arial" w:hint="eastAsia"/>
           <w:color w:val="202122"/>
           <w:sz w:val="23"/>
           <w:szCs w:val="23"/>
@@ -1160,157 +1160,165 @@
         </w:rPr>
         <w:t>分子</w:t>
       </w:r>
-      <w:r>
-        <w:rPr>
-          <w:rFonts w:ascii="Arial" w:hAnsi="Arial" w:cs="Arial"/>
+    </w:p>
+    <w:p>
+      <w:pPr>
+        <w:rPr>
+          <w:rFonts w:ascii="Arial" w:hAnsi="Arial" w:cs="Arial" w:hint="eastAsia"/>
           <w:color w:val="202122"/>
           <w:sz w:val="23"/>
           <w:szCs w:val="23"/>
           <w:shd w:val="clear" w:color="auto" w:fill="FFFFFF"/>
         </w:rPr>
-        <w:br/>
-      </w:r>
-      <w:r>
-        <w:rPr>
-          <w:rFonts w:ascii="Arial" w:hAnsi="Arial" w:cs="Arial"/>
+      </w:pPr>
+      <w:r>
+        <w:rPr>
+          <w:rFonts w:ascii="Arial" w:hAnsi="Arial" w:cs="Arial" w:hint="eastAsia"/>
           <w:color w:val="202122"/>
           <w:sz w:val="23"/>
           <w:szCs w:val="23"/>
           <w:shd w:val="clear" w:color="auto" w:fill="FFFFFF"/>
         </w:rPr>
-        <w:t>parenthesis</w:t>
-      </w:r>
-      <w:r>
-        <w:rPr>
-          <w:rFonts w:ascii="Arial" w:hAnsi="Arial" w:cs="Arial"/>
+        <w:t xml:space="preserve">fraction: </w:t>
+      </w:r>
+      <w:r>
+        <w:rPr>
+          <w:rFonts w:ascii="Arial" w:hAnsi="Arial" w:cs="Arial" w:hint="eastAsia"/>
           <w:color w:val="202122"/>
           <w:sz w:val="23"/>
           <w:szCs w:val="23"/>
           <w:shd w:val="clear" w:color="auto" w:fill="FFFFFF"/>
         </w:rPr>
-        <w:t xml:space="preserve"> /</w:t>
-      </w:r>
-      <w:r>
-        <w:rPr>
-          <w:rFonts w:ascii="GWIPA" w:hAnsi="GWIPA" w:cs="Arial"/>
+        <w:t>非整数（小数或分数）</w:t>
+      </w:r>
+    </w:p>
+    <w:p>
+      <w:pPr>
+        <w:rPr>
+          <w:rFonts w:ascii="Arial" w:hAnsi="Arial" w:cs="Arial" w:hint="eastAsia"/>
           <w:color w:val="202122"/>
           <w:sz w:val="23"/>
           <w:szCs w:val="23"/>
           <w:shd w:val="clear" w:color="auto" w:fill="FFFFFF"/>
         </w:rPr>
-        <w:t></w:t>
-      </w:r>
-      <w:r>
-        <w:rPr>
-          <w:rFonts w:ascii="GWIPA" w:hAnsi="GWIPA" w:cs="Arial"/>
+      </w:pPr>
+      <w:r>
+        <w:rPr>
+          <w:rFonts w:ascii="Arial" w:hAnsi="Arial" w:cs="Arial" w:hint="eastAsia"/>
           <w:color w:val="202122"/>
           <w:sz w:val="23"/>
           <w:szCs w:val="23"/>
           <w:shd w:val="clear" w:color="auto" w:fill="FFFFFF"/>
         </w:rPr>
-        <w:t></w:t>
-      </w:r>
-      <w:r>
-        <w:rPr>
-          <w:rFonts w:ascii="GWIPA" w:hAnsi="GWIPA" w:cs="Arial"/>
+        <w:t xml:space="preserve">vulgar fraction: </w:t>
+      </w:r>
+      <w:r>
+        <w:rPr>
+          <w:rFonts w:ascii="Arial" w:hAnsi="Arial" w:cs="Arial" w:hint="eastAsia"/>
           <w:color w:val="202122"/>
           <w:sz w:val="23"/>
           <w:szCs w:val="23"/>
           <w:shd w:val="clear" w:color="auto" w:fill="FFFFFF"/>
         </w:rPr>
-        <w:t></w:t>
-      </w:r>
-      <w:r>
-        <w:rPr>
-          <w:rFonts w:ascii="GWIPA" w:hAnsi="GWIPA" w:cs="Arial"/>
+        <w:t>分数</w:t>
+      </w:r>
+    </w:p>
+    <w:p>
+      <w:pPr>
+        <w:rPr>
+          <w:rFonts w:ascii="Arial" w:hAnsi="Arial" w:cs="Arial" w:hint="eastAsia"/>
           <w:color w:val="202122"/>
           <w:sz w:val="23"/>
           <w:szCs w:val="23"/>
           <w:shd w:val="clear" w:color="auto" w:fill="FFFFFF"/>
         </w:rPr>
-        <w:t></w:t>
-      </w:r>
-      <w:r>
-        <w:rPr>
-          <w:rFonts w:ascii="GWIPA" w:hAnsi="GWIPA" w:cs="Arial"/>
+      </w:pPr>
+      <w:r>
+        <w:rPr>
+          <w:rFonts w:ascii="Arial" w:hAnsi="Arial" w:cs="Arial" w:hint="eastAsia"/>
           <w:color w:val="202122"/>
           <w:sz w:val="23"/>
           <w:szCs w:val="23"/>
           <w:shd w:val="clear" w:color="auto" w:fill="FFFFFF"/>
         </w:rPr>
-        <w:t></w:t>
-      </w:r>
-      <w:r>
-        <w:rPr>
-          <w:rFonts w:ascii="GWIPA" w:hAnsi="GWIPA" w:cs="Arial"/>
+        <w:t xml:space="preserve">decimal fraction: </w:t>
+      </w:r>
+      <w:r>
+        <w:rPr>
+          <w:rFonts w:ascii="Arial" w:hAnsi="Arial" w:cs="Arial" w:hint="eastAsia"/>
           <w:color w:val="202122"/>
           <w:sz w:val="23"/>
           <w:szCs w:val="23"/>
           <w:shd w:val="clear" w:color="auto" w:fill="FFFFFF"/>
         </w:rPr>
-        <w:t></w:t>
-      </w:r>
-      <w:r>
-        <w:rPr>
-          <w:rFonts w:ascii="GWIPA" w:hAnsi="GWIPA" w:cs="Arial"/>
+        <w:t>小数</w:t>
+      </w:r>
+    </w:p>
+    <w:p>
+      <w:pPr>
+        <w:rPr>
+          <w:rFonts w:ascii="Arial" w:hAnsi="Arial" w:cs="Arial"/>
           <w:color w:val="202122"/>
           <w:sz w:val="23"/>
           <w:szCs w:val="23"/>
           <w:shd w:val="clear" w:color="auto" w:fill="FFFFFF"/>
         </w:rPr>
-        <w:t></w:t>
-      </w:r>
-      <w:r>
-        <w:rPr>
-          <w:rFonts w:ascii="GWIPA" w:hAnsi="GWIPA" w:cs="Arial"/>
+      </w:pPr>
+      <w:r>
+        <w:rPr>
+          <w:rFonts w:ascii="Arial" w:hAnsi="Arial" w:cs="Arial"/>
           <w:color w:val="202122"/>
           <w:sz w:val="23"/>
           <w:szCs w:val="23"/>
           <w:shd w:val="clear" w:color="auto" w:fill="FFFFFF"/>
         </w:rPr>
-        <w:t></w:t>
-      </w:r>
-      <w:r>
-        <w:rPr>
-          <w:rFonts w:ascii="GWIPA" w:hAnsi="GWIPA" w:cs="Arial"/>
+        <w:t>fractional</w:t>
+      </w:r>
+      <w:r>
+        <w:rPr>
+          <w:rFonts w:ascii="Arial" w:hAnsi="Arial" w:cs="Arial" w:hint="eastAsia"/>
           <w:color w:val="202122"/>
           <w:sz w:val="23"/>
           <w:szCs w:val="23"/>
           <w:shd w:val="clear" w:color="auto" w:fill="FFFFFF"/>
         </w:rPr>
-        <w:t></w:t>
-      </w:r>
-      <w:r>
-        <w:rPr>
-          <w:rFonts w:ascii="GWIPA" w:hAnsi="GWIPA" w:cs="Arial"/>
+        <w:t xml:space="preserve"> [adj.</w:t>
+      </w:r>
+      <w:bookmarkStart w:id="0" w:name="_GoBack"/>
+      <w:bookmarkEnd w:id="0"/>
+      <w:r>
+        <w:rPr>
+          <w:rFonts w:ascii="Arial" w:hAnsi="Arial" w:cs="Arial" w:hint="eastAsia"/>
           <w:color w:val="202122"/>
           <w:sz w:val="23"/>
           <w:szCs w:val="23"/>
           <w:shd w:val="clear" w:color="auto" w:fill="FFFFFF"/>
         </w:rPr>
-        <w:t></w:t>
-      </w:r>
-      <w:r>
-        <w:rPr>
-          <w:rFonts w:ascii="GWIPA" w:hAnsi="GWIPA" w:cs="Arial"/>
+        <w:t>]</w:t>
+      </w:r>
+      <w:r>
+        <w:rPr>
+          <w:rFonts w:ascii="Arial" w:hAnsi="Arial" w:cs="Arial"/>
           <w:color w:val="202122"/>
           <w:sz w:val="23"/>
           <w:szCs w:val="23"/>
           <w:shd w:val="clear" w:color="auto" w:fill="FFFFFF"/>
         </w:rPr>
-        <w:t></w:t>
-      </w:r>
-      <w:r>
-        <w:rPr>
-          <w:rFonts w:ascii="GWIPA" w:hAnsi="GWIPA" w:cs="Arial"/>
+        <w:t xml:space="preserve"> : </w:t>
+      </w:r>
+      <w:r>
+        <w:rPr>
+          <w:rFonts w:ascii="Arial" w:hAnsi="Arial" w:cs="Arial"/>
           <w:color w:val="202122"/>
           <w:sz w:val="23"/>
           <w:szCs w:val="23"/>
           <w:shd w:val="clear" w:color="auto" w:fill="FFFFFF"/>
         </w:rPr>
-        <w:t></w:t>
-      </w:r>
-      <w:r>
+        <w:t>分数，小数的</w:t>
+      </w:r>
+    </w:p>
+    <w:p>
+      <w:pPr>
         <w:rPr>
           <w:rFonts w:ascii="Arial" w:hAnsi="Arial" w:cs="Arial"/>
           <w:color w:val="202122"/>
@@ -1318,8 +1326,7 @@
           <w:szCs w:val="23"/>
           <w:shd w:val="clear" w:color="auto" w:fill="FFFFFF"/>
         </w:rPr>
-        <w:t>/</w:t>
-      </w:r>
+      </w:pPr>
       <w:r>
         <w:rPr>
           <w:rFonts w:ascii="Arial" w:hAnsi="Arial" w:cs="Arial"/>
@@ -1328,7 +1335,7 @@
           <w:szCs w:val="23"/>
           <w:shd w:val="clear" w:color="auto" w:fill="FFFFFF"/>
         </w:rPr>
-        <w:t xml:space="preserve">: [n. pl. parentheses] </w:t>
+        <w:br/>
       </w:r>
       <w:r>
         <w:rPr>
@@ -1338,11 +1345,9 @@
           <w:szCs w:val="23"/>
           <w:shd w:val="clear" w:color="auto" w:fill="FFFFFF"/>
         </w:rPr>
-        <w:t>括号</w:t>
-      </w:r>
-    </w:p>
-    <w:p>
-      <w:pPr>
+        <w:t>parenthesis</w:t>
+      </w:r>
+      <w:r>
         <w:rPr>
           <w:rFonts w:ascii="Arial" w:hAnsi="Arial" w:cs="Arial"/>
           <w:color w:val="202122"/>
@@ -1350,129 +1355,127 @@
           <w:szCs w:val="23"/>
           <w:shd w:val="clear" w:color="auto" w:fill="FFFFFF"/>
         </w:rPr>
-      </w:pPr>
-      <w:r>
-        <w:rPr>
-          <w:rFonts w:ascii="Arial" w:hAnsi="Arial" w:cs="Arial"/>
+        <w:t xml:space="preserve"> /</w:t>
+      </w:r>
+      <w:r>
+        <w:rPr>
+          <w:rFonts w:ascii="GWIPA" w:hAnsi="GWIPA" w:cs="Arial"/>
           <w:color w:val="202122"/>
           <w:sz w:val="23"/>
           <w:szCs w:val="23"/>
           <w:shd w:val="clear" w:color="auto" w:fill="FFFFFF"/>
         </w:rPr>
-        <w:t xml:space="preserve">brace: </w:t>
-      </w:r>
-      <w:r>
-        <w:rPr>
-          <w:rFonts w:ascii="Arial" w:hAnsi="Arial" w:cs="Arial"/>
+        <w:t></w:t>
+      </w:r>
+      <w:r>
+        <w:rPr>
+          <w:rFonts w:ascii="GWIPA" w:hAnsi="GWIPA" w:cs="Arial"/>
           <w:color w:val="202122"/>
           <w:sz w:val="23"/>
           <w:szCs w:val="23"/>
           <w:shd w:val="clear" w:color="auto" w:fill="FFFFFF"/>
         </w:rPr>
-        <w:t>大括号</w:t>
-      </w:r>
-      <w:r>
-        <w:rPr>
-          <w:rFonts w:ascii="Arial" w:hAnsi="Arial" w:cs="Arial"/>
+        <w:t></w:t>
+      </w:r>
+      <w:r>
+        <w:rPr>
+          <w:rFonts w:ascii="GWIPA" w:hAnsi="GWIPA" w:cs="Arial"/>
           <w:color w:val="202122"/>
           <w:sz w:val="23"/>
           <w:szCs w:val="23"/>
           <w:shd w:val="clear" w:color="auto" w:fill="FFFFFF"/>
         </w:rPr>
-        <w:t xml:space="preserve"> {}</w:t>
-      </w:r>
-    </w:p>
-    <w:p>
-      <w:pPr>
-        <w:rPr>
-          <w:rFonts w:ascii="Arial" w:hAnsi="Arial" w:cs="Arial"/>
+        <w:t></w:t>
+      </w:r>
+      <w:r>
+        <w:rPr>
+          <w:rFonts w:ascii="GWIPA" w:hAnsi="GWIPA" w:cs="Arial"/>
           <w:color w:val="202122"/>
           <w:sz w:val="23"/>
           <w:szCs w:val="23"/>
           <w:shd w:val="clear" w:color="auto" w:fill="FFFFFF"/>
         </w:rPr>
-      </w:pPr>
-      <w:r>
-        <w:rPr>
-          <w:rFonts w:ascii="Arial" w:hAnsi="Arial" w:cs="Arial"/>
+        <w:t></w:t>
+      </w:r>
+      <w:r>
+        <w:rPr>
+          <w:rFonts w:ascii="GWIPA" w:hAnsi="GWIPA" w:cs="Arial"/>
           <w:color w:val="202122"/>
           <w:sz w:val="23"/>
           <w:szCs w:val="23"/>
           <w:shd w:val="clear" w:color="auto" w:fill="FFFFFF"/>
         </w:rPr>
-        <w:t xml:space="preserve">bracket : </w:t>
-      </w:r>
-      <w:r>
-        <w:rPr>
-          <w:rFonts w:ascii="Arial" w:hAnsi="Arial" w:cs="Arial"/>
+        <w:t></w:t>
+      </w:r>
+      <w:r>
+        <w:rPr>
+          <w:rFonts w:ascii="GWIPA" w:hAnsi="GWIPA" w:cs="Arial"/>
           <w:color w:val="202122"/>
           <w:sz w:val="23"/>
           <w:szCs w:val="23"/>
           <w:shd w:val="clear" w:color="auto" w:fill="FFFFFF"/>
         </w:rPr>
-        <w:t>中括号</w:t>
-      </w:r>
-      <w:r>
-        <w:rPr>
-          <w:rFonts w:ascii="Arial" w:hAnsi="Arial" w:cs="Arial"/>
+        <w:t></w:t>
+      </w:r>
+      <w:r>
+        <w:rPr>
+          <w:rFonts w:ascii="GWIPA" w:hAnsi="GWIPA" w:cs="Arial"/>
           <w:color w:val="202122"/>
           <w:sz w:val="23"/>
           <w:szCs w:val="23"/>
           <w:shd w:val="clear" w:color="auto" w:fill="FFFFFF"/>
         </w:rPr>
-        <w:t>[]</w:t>
-      </w:r>
-    </w:p>
-    <w:p>
-      <w:pPr>
-        <w:rPr>
-          <w:rFonts w:ascii="Arial" w:hAnsi="Arial" w:cs="Arial"/>
+        <w:t></w:t>
+      </w:r>
+      <w:r>
+        <w:rPr>
+          <w:rFonts w:ascii="GWIPA" w:hAnsi="GWIPA" w:cs="Arial"/>
           <w:color w:val="202122"/>
           <w:sz w:val="23"/>
           <w:szCs w:val="23"/>
           <w:shd w:val="clear" w:color="auto" w:fill="FFFFFF"/>
         </w:rPr>
-      </w:pPr>
-      <w:r>
-        <w:rPr>
-          <w:rFonts w:ascii="Arial" w:hAnsi="Arial" w:cs="Arial"/>
+        <w:t></w:t>
+      </w:r>
+      <w:r>
+        <w:rPr>
+          <w:rFonts w:ascii="GWIPA" w:hAnsi="GWIPA" w:cs="Arial"/>
           <w:color w:val="202122"/>
           <w:sz w:val="23"/>
           <w:szCs w:val="23"/>
           <w:shd w:val="clear" w:color="auto" w:fill="FFFFFF"/>
         </w:rPr>
-        <w:t xml:space="preserve">scientific notation : </w:t>
-      </w:r>
-      <w:r>
-        <w:rPr>
-          <w:rFonts w:ascii="Arial" w:hAnsi="Arial" w:cs="Arial"/>
+        <w:t></w:t>
+      </w:r>
+      <w:r>
+        <w:rPr>
+          <w:rFonts w:ascii="GWIPA" w:hAnsi="GWIPA" w:cs="Arial"/>
           <w:color w:val="202122"/>
           <w:sz w:val="23"/>
           <w:szCs w:val="23"/>
           <w:shd w:val="clear" w:color="auto" w:fill="FFFFFF"/>
         </w:rPr>
-        <w:t>科学计数法</w:t>
-      </w:r>
-    </w:p>
-    <w:p>
-      <w:pPr>
-        <w:rPr>
-          <w:rFonts w:ascii="Arial" w:hAnsi="Arial" w:cs="Arial"/>
+        <w:t></w:t>
+      </w:r>
+      <w:r>
+        <w:rPr>
+          <w:rFonts w:ascii="GWIPA" w:hAnsi="GWIPA" w:cs="Arial"/>
           <w:color w:val="202122"/>
           <w:sz w:val="23"/>
           <w:szCs w:val="23"/>
           <w:shd w:val="clear" w:color="auto" w:fill="FFFFFF"/>
         </w:rPr>
-      </w:pPr>
-      <w:r>
-        <w:rPr>
-          <w:rFonts w:ascii="Arial" w:hAnsi="Arial" w:cs="Arial"/>
+        <w:t></w:t>
+      </w:r>
+      <w:r>
+        <w:rPr>
+          <w:rFonts w:ascii="GWIPA" w:hAnsi="GWIPA" w:cs="Arial"/>
           <w:color w:val="202122"/>
           <w:sz w:val="23"/>
           <w:szCs w:val="23"/>
           <w:shd w:val="clear" w:color="auto" w:fill="FFFFFF"/>
         </w:rPr>
-        <w:t xml:space="preserve">fractional : </w:t>
+        <w:t></w:t>
       </w:r>
       <w:r>
         <w:rPr>
@@ -1482,11 +1485,9 @@
           <w:szCs w:val="23"/>
           <w:shd w:val="clear" w:color="auto" w:fill="FFFFFF"/>
         </w:rPr>
-        <w:t>分数，小数的</w:t>
-      </w:r>
-    </w:p>
-    <w:p>
-      <w:pPr>
+        <w:t>/</w:t>
+      </w:r>
+      <w:r>
         <w:rPr>
           <w:rFonts w:ascii="Arial" w:hAnsi="Arial" w:cs="Arial"/>
           <w:color w:val="202122"/>
@@ -1494,10 +1495,9 @@
           <w:szCs w:val="23"/>
           <w:shd w:val="clear" w:color="auto" w:fill="FFFFFF"/>
         </w:rPr>
-      </w:pPr>
-    </w:p>
-    <w:p>
-      <w:pPr>
+        <w:t xml:space="preserve">: [n. pl. parentheses] </w:t>
+      </w:r>
+      <w:r>
         <w:rPr>
           <w:rFonts w:ascii="Arial" w:hAnsi="Arial" w:cs="Arial"/>
           <w:color w:val="202122"/>
@@ -1505,26 +1505,29 @@
           <w:szCs w:val="23"/>
           <w:shd w:val="clear" w:color="auto" w:fill="FFFFFF"/>
         </w:rPr>
-      </w:pPr>
-      <w:r>
-        <w:rPr>
-          <w:rFonts w:ascii="Arial" w:hAnsi="Arial" w:cs="Arial" w:hint="eastAsia"/>
+        <w:t>括号</w:t>
+      </w:r>
+    </w:p>
+    <w:p>
+      <w:pPr>
+        <w:rPr>
+          <w:rFonts w:ascii="Arial" w:hAnsi="Arial" w:cs="Arial"/>
           <w:color w:val="202122"/>
           <w:sz w:val="23"/>
           <w:szCs w:val="23"/>
           <w:shd w:val="clear" w:color="auto" w:fill="FFFFFF"/>
         </w:rPr>
-        <w:t xml:space="preserve">circumference: </w:t>
-      </w:r>
-      <w:r>
-        <w:rPr>
-          <w:rFonts w:ascii="Arial" w:hAnsi="Arial" w:cs="Arial" w:hint="eastAsia"/>
+      </w:pPr>
+      <w:r>
+        <w:rPr>
+          <w:rFonts w:ascii="Arial" w:hAnsi="Arial" w:cs="Arial"/>
           <w:color w:val="202122"/>
           <w:sz w:val="23"/>
           <w:szCs w:val="23"/>
           <w:shd w:val="clear" w:color="auto" w:fill="FFFFFF"/>
         </w:rPr>
-        <w:t>圆的周长</w:t>
+        <w:lastRenderedPageBreak/>
+        <w:t xml:space="preserve">brace: </w:t>
       </w:r>
       <w:r>
         <w:rPr>
@@ -1534,31 +1537,30 @@
           <w:szCs w:val="23"/>
           <w:shd w:val="clear" w:color="auto" w:fill="FFFFFF"/>
         </w:rPr>
-        <w:br/>
-      </w:r>
-      <w:r>
-        <w:rPr>
-          <w:rFonts w:ascii="Arial" w:hAnsi="Arial" w:cs="Arial" w:hint="eastAsia"/>
+        <w:t>大括号</w:t>
+      </w:r>
+      <w:r>
+        <w:rPr>
+          <w:rFonts w:ascii="Arial" w:hAnsi="Arial" w:cs="Arial"/>
           <w:color w:val="202122"/>
           <w:sz w:val="23"/>
           <w:szCs w:val="23"/>
           <w:shd w:val="clear" w:color="auto" w:fill="FFFFFF"/>
         </w:rPr>
-        <w:t>area</w:t>
-      </w:r>
-      <w:r>
-        <w:rPr>
-          <w:rFonts w:ascii="Arial" w:hAnsi="Arial" w:cs="Arial" w:hint="eastAsia"/>
+        <w:t xml:space="preserve"> {}</w:t>
+      </w:r>
+    </w:p>
+    <w:p>
+      <w:pPr>
+        <w:rPr>
+          <w:rFonts w:ascii="Arial" w:hAnsi="Arial" w:cs="Arial"/>
           <w:color w:val="202122"/>
           <w:sz w:val="23"/>
           <w:szCs w:val="23"/>
           <w:shd w:val="clear" w:color="auto" w:fill="FFFFFF"/>
         </w:rPr>
-        <w:t>：面积</w:t>
-      </w:r>
-    </w:p>
-    <w:p>
-      <w:pPr>
+      </w:pPr>
+      <w:r>
         <w:rPr>
           <w:rFonts w:ascii="Arial" w:hAnsi="Arial" w:cs="Arial"/>
           <w:color w:val="202122"/>
@@ -1566,26 +1568,27 @@
           <w:szCs w:val="23"/>
           <w:shd w:val="clear" w:color="auto" w:fill="FFFFFF"/>
         </w:rPr>
-      </w:pPr>
-      <w:r>
-        <w:rPr>
-          <w:rFonts w:ascii="Arial" w:hAnsi="Arial" w:cs="Arial" w:hint="eastAsia"/>
+        <w:t xml:space="preserve">bracket : </w:t>
+      </w:r>
+      <w:r>
+        <w:rPr>
+          <w:rFonts w:ascii="Arial" w:hAnsi="Arial" w:cs="Arial"/>
           <w:color w:val="202122"/>
           <w:sz w:val="23"/>
           <w:szCs w:val="23"/>
           <w:shd w:val="clear" w:color="auto" w:fill="FFFFFF"/>
         </w:rPr>
-        <w:t xml:space="preserve">divdend: </w:t>
-      </w:r>
-      <w:r>
-        <w:rPr>
-          <w:rFonts w:ascii="Arial" w:hAnsi="Arial" w:cs="Arial" w:hint="eastAsia"/>
+        <w:t>中括号</w:t>
+      </w:r>
+      <w:r>
+        <w:rPr>
+          <w:rFonts w:ascii="Arial" w:hAnsi="Arial" w:cs="Arial"/>
           <w:color w:val="202122"/>
           <w:sz w:val="23"/>
           <w:szCs w:val="23"/>
           <w:shd w:val="clear" w:color="auto" w:fill="FFFFFF"/>
         </w:rPr>
-        <w:t>被除数</w:t>
+        <w:t>[]</w:t>
       </w:r>
     </w:p>
     <w:p>
@@ -1600,23 +1603,23 @@
       </w:pPr>
       <w:r>
         <w:rPr>
-          <w:rFonts w:ascii="Arial" w:hAnsi="Arial" w:cs="Arial" w:hint="eastAsia"/>
+          <w:rFonts w:ascii="Arial" w:hAnsi="Arial" w:cs="Arial"/>
           <w:color w:val="202122"/>
           <w:sz w:val="23"/>
           <w:szCs w:val="23"/>
           <w:shd w:val="clear" w:color="auto" w:fill="FFFFFF"/>
         </w:rPr>
-        <w:t xml:space="preserve">divsor: </w:t>
-      </w:r>
-      <w:r>
-        <w:rPr>
-          <w:rFonts w:ascii="Arial" w:hAnsi="Arial" w:cs="Arial" w:hint="eastAsia"/>
+        <w:t xml:space="preserve">scientific notation : </w:t>
+      </w:r>
+      <w:r>
+        <w:rPr>
+          <w:rFonts w:ascii="Arial" w:hAnsi="Arial" w:cs="Arial"/>
           <w:color w:val="202122"/>
           <w:sz w:val="23"/>
           <w:szCs w:val="23"/>
           <w:shd w:val="clear" w:color="auto" w:fill="FFFFFF"/>
         </w:rPr>
-        <w:t>除数</w:t>
+        <w:t>科学计数法</w:t>
       </w:r>
     </w:p>
     <w:p>
@@ -1629,16 +1632,17 @@
           <w:shd w:val="clear" w:color="auto" w:fill="FFFFFF"/>
         </w:rPr>
       </w:pPr>
-      <w:r>
-        <w:rPr>
-          <w:rFonts w:ascii="Arial" w:hAnsi="Arial" w:cs="Arial" w:hint="eastAsia"/>
+    </w:p>
+    <w:p>
+      <w:pPr>
+        <w:rPr>
+          <w:rFonts w:ascii="Arial" w:hAnsi="Arial" w:cs="Arial"/>
           <w:color w:val="202122"/>
           <w:sz w:val="23"/>
           <w:szCs w:val="23"/>
           <w:shd w:val="clear" w:color="auto" w:fill="FFFFFF"/>
         </w:rPr>
-        <w:t xml:space="preserve">division: </w:t>
-      </w:r>
+      </w:pPr>
       <w:r>
         <w:rPr>
           <w:rFonts w:ascii="Arial" w:hAnsi="Arial" w:cs="Arial" w:hint="eastAsia"/>
@@ -1647,22 +1651,19 @@
           <w:szCs w:val="23"/>
           <w:shd w:val="clear" w:color="auto" w:fill="FFFFFF"/>
         </w:rPr>
-        <w:t>除法</w:t>
-      </w:r>
-    </w:p>
-    <w:p>
-      <w:pPr>
-        <w:rPr>
-          <w:rFonts w:ascii="Arial" w:hAnsi="Arial" w:cs="Arial"/>
+        <w:t xml:space="preserve">circumference: </w:t>
+      </w:r>
+      <w:r>
+        <w:rPr>
+          <w:rFonts w:ascii="Arial" w:hAnsi="Arial" w:cs="Arial" w:hint="eastAsia"/>
           <w:color w:val="202122"/>
           <w:sz w:val="23"/>
           <w:szCs w:val="23"/>
           <w:shd w:val="clear" w:color="auto" w:fill="FFFFFF"/>
         </w:rPr>
-      </w:pPr>
-    </w:p>
-    <w:p>
-      <w:pPr>
+        <w:t>圆的周长</w:t>
+      </w:r>
+      <w:r>
         <w:rPr>
           <w:rFonts w:ascii="Arial" w:hAnsi="Arial" w:cs="Arial"/>
           <w:color w:val="202122"/>
@@ -1670,7 +1671,8 @@
           <w:szCs w:val="23"/>
           <w:shd w:val="clear" w:color="auto" w:fill="FFFFFF"/>
         </w:rPr>
-      </w:pPr>
+        <w:br/>
+      </w:r>
       <w:r>
         <w:rPr>
           <w:rFonts w:ascii="Arial" w:hAnsi="Arial" w:cs="Arial" w:hint="eastAsia"/>
@@ -1679,7 +1681,7 @@
           <w:szCs w:val="23"/>
           <w:shd w:val="clear" w:color="auto" w:fill="FFFFFF"/>
         </w:rPr>
-        <w:t xml:space="preserve">compass: </w:t>
+        <w:t>area</w:t>
       </w:r>
       <w:r>
         <w:rPr>
@@ -1689,7 +1691,7 @@
           <w:szCs w:val="23"/>
           <w:shd w:val="clear" w:color="auto" w:fill="FFFFFF"/>
         </w:rPr>
-        <w:t>圆规</w:t>
+        <w:t>：面积</w:t>
       </w:r>
     </w:p>
     <w:p>
@@ -1710,107 +1712,111 @@
           <w:szCs w:val="23"/>
           <w:shd w:val="clear" w:color="auto" w:fill="FFFFFF"/>
         </w:rPr>
-        <w:t>protractor /</w:t>
-      </w:r>
-      <w:r>
-        <w:rPr>
-          <w:rFonts w:ascii="GWIPA" w:hAnsi="GWIPA" w:cs="Arial"/>
+        <w:t xml:space="preserve">divdend: </w:t>
+      </w:r>
+      <w:r>
+        <w:rPr>
+          <w:rFonts w:ascii="Arial" w:hAnsi="Arial" w:cs="Arial" w:hint="eastAsia"/>
           <w:color w:val="202122"/>
           <w:sz w:val="23"/>
           <w:szCs w:val="23"/>
           <w:shd w:val="clear" w:color="auto" w:fill="FFFFFF"/>
         </w:rPr>
-        <w:t></w:t>
-      </w:r>
-      <w:r>
-        <w:rPr>
-          <w:rFonts w:ascii="GWIPA" w:hAnsi="GWIPA" w:cs="Arial"/>
+        <w:t>被除数</w:t>
+      </w:r>
+    </w:p>
+    <w:p>
+      <w:pPr>
+        <w:rPr>
+          <w:rFonts w:ascii="Arial" w:hAnsi="Arial" w:cs="Arial"/>
           <w:color w:val="202122"/>
           <w:sz w:val="23"/>
           <w:szCs w:val="23"/>
           <w:shd w:val="clear" w:color="auto" w:fill="FFFFFF"/>
         </w:rPr>
-        <w:t></w:t>
-      </w:r>
-      <w:r>
-        <w:rPr>
-          <w:rFonts w:ascii="GWIPA" w:hAnsi="GWIPA" w:cs="Arial"/>
+      </w:pPr>
+      <w:r>
+        <w:rPr>
+          <w:rFonts w:ascii="Arial" w:hAnsi="Arial" w:cs="Arial" w:hint="eastAsia"/>
           <w:color w:val="202122"/>
           <w:sz w:val="23"/>
           <w:szCs w:val="23"/>
           <w:shd w:val="clear" w:color="auto" w:fill="FFFFFF"/>
         </w:rPr>
-        <w:t></w:t>
-      </w:r>
-      <w:r>
-        <w:rPr>
-          <w:rFonts w:ascii="GWIPA" w:hAnsi="GWIPA" w:cs="Arial"/>
+        <w:t xml:space="preserve">divsor: </w:t>
+      </w:r>
+      <w:r>
+        <w:rPr>
+          <w:rFonts w:ascii="Arial" w:hAnsi="Arial" w:cs="Arial" w:hint="eastAsia"/>
           <w:color w:val="202122"/>
           <w:sz w:val="23"/>
           <w:szCs w:val="23"/>
           <w:shd w:val="clear" w:color="auto" w:fill="FFFFFF"/>
         </w:rPr>
-        <w:t></w:t>
-      </w:r>
-      <w:r>
-        <w:rPr>
-          <w:rFonts w:ascii="GWIPA" w:hAnsi="GWIPA" w:cs="Arial"/>
+        <w:t>除数</w:t>
+      </w:r>
+    </w:p>
+    <w:p>
+      <w:pPr>
+        <w:rPr>
+          <w:rFonts w:ascii="Arial" w:hAnsi="Arial" w:cs="Arial"/>
           <w:color w:val="202122"/>
           <w:sz w:val="23"/>
           <w:szCs w:val="23"/>
           <w:shd w:val="clear" w:color="auto" w:fill="FFFFFF"/>
         </w:rPr>
-        <w:t></w:t>
-      </w:r>
-      <w:r>
-        <w:rPr>
-          <w:rFonts w:ascii="GWIPA" w:hAnsi="GWIPA" w:cs="Arial"/>
+      </w:pPr>
+      <w:r>
+        <w:rPr>
+          <w:rFonts w:ascii="Arial" w:hAnsi="Arial" w:cs="Arial" w:hint="eastAsia"/>
           <w:color w:val="202122"/>
           <w:sz w:val="23"/>
           <w:szCs w:val="23"/>
           <w:shd w:val="clear" w:color="auto" w:fill="FFFFFF"/>
         </w:rPr>
-        <w:t></w:t>
-      </w:r>
-      <w:r>
-        <w:rPr>
-          <w:rFonts w:ascii="GWIPA" w:hAnsi="GWIPA" w:cs="Arial"/>
+        <w:t xml:space="preserve">division: </w:t>
+      </w:r>
+      <w:r>
+        <w:rPr>
+          <w:rFonts w:ascii="Arial" w:hAnsi="Arial" w:cs="Arial" w:hint="eastAsia"/>
           <w:color w:val="202122"/>
           <w:sz w:val="23"/>
           <w:szCs w:val="23"/>
           <w:shd w:val="clear" w:color="auto" w:fill="FFFFFF"/>
         </w:rPr>
-        <w:t></w:t>
-      </w:r>
-      <w:r>
-        <w:rPr>
-          <w:rFonts w:ascii="GWIPA" w:hAnsi="GWIPA" w:cs="Arial"/>
+        <w:t>除法</w:t>
+      </w:r>
+    </w:p>
+    <w:p>
+      <w:pPr>
+        <w:rPr>
+          <w:rFonts w:ascii="Arial" w:hAnsi="Arial" w:cs="Arial"/>
           <w:color w:val="202122"/>
           <w:sz w:val="23"/>
           <w:szCs w:val="23"/>
           <w:shd w:val="clear" w:color="auto" w:fill="FFFFFF"/>
         </w:rPr>
-        <w:t></w:t>
-      </w:r>
-      <w:r>
-        <w:rPr>
-          <w:rFonts w:ascii="GWIPA" w:hAnsi="GWIPA" w:cs="Arial"/>
+      </w:pPr>
+    </w:p>
+    <w:p>
+      <w:pPr>
+        <w:rPr>
+          <w:rFonts w:ascii="Arial" w:hAnsi="Arial" w:cs="Arial"/>
           <w:color w:val="202122"/>
           <w:sz w:val="23"/>
           <w:szCs w:val="23"/>
           <w:shd w:val="clear" w:color="auto" w:fill="FFFFFF"/>
         </w:rPr>
-        <w:t></w:t>
-      </w:r>
-      <w:r>
-        <w:rPr>
-          <w:rFonts w:ascii="GWIPA" w:hAnsi="GWIPA" w:cs="Arial"/>
+      </w:pPr>
+      <w:r>
+        <w:rPr>
+          <w:rFonts w:ascii="Arial" w:hAnsi="Arial" w:cs="Arial" w:hint="eastAsia"/>
           <w:color w:val="202122"/>
           <w:sz w:val="23"/>
           <w:szCs w:val="23"/>
           <w:shd w:val="clear" w:color="auto" w:fill="FFFFFF"/>
         </w:rPr>
-        <w:t></w:t>
+        <w:t xml:space="preserve">compass: </w:t>
       </w:r>
       <w:r>
         <w:rPr>
@@ -1820,18 +1826,19 @@
           <w:szCs w:val="23"/>
           <w:shd w:val="clear" w:color="auto" w:fill="FFFFFF"/>
         </w:rPr>
-        <w:t>/</w:t>
-      </w:r>
-      <w:r>
-        <w:rPr>
-          <w:rFonts w:ascii="Arial" w:hAnsi="Arial" w:cs="Arial" w:hint="eastAsia"/>
+        <w:t>圆规</w:t>
+      </w:r>
+    </w:p>
+    <w:p>
+      <w:pPr>
+        <w:rPr>
+          <w:rFonts w:ascii="Arial" w:hAnsi="Arial" w:cs="Arial"/>
           <w:color w:val="202122"/>
           <w:sz w:val="23"/>
           <w:szCs w:val="23"/>
           <w:shd w:val="clear" w:color="auto" w:fill="FFFFFF"/>
         </w:rPr>
-        <w:t xml:space="preserve">: </w:t>
-      </w:r>
+      </w:pPr>
       <w:r>
         <w:rPr>
           <w:rFonts w:ascii="Arial" w:hAnsi="Arial" w:cs="Arial" w:hint="eastAsia"/>
@@ -1840,108 +1847,107 @@
           <w:szCs w:val="23"/>
           <w:shd w:val="clear" w:color="auto" w:fill="FFFFFF"/>
         </w:rPr>
-        <w:t>量角器</w:t>
-      </w:r>
-      <w:r>
-        <w:rPr>
-          <w:rFonts w:ascii="Arial" w:hAnsi="Arial" w:cs="Arial" w:hint="eastAsia"/>
+        <w:t>protractor /</w:t>
+      </w:r>
+      <w:r>
+        <w:rPr>
+          <w:rFonts w:ascii="GWIPA" w:hAnsi="GWIPA" w:cs="Arial"/>
           <w:color w:val="202122"/>
           <w:sz w:val="23"/>
           <w:szCs w:val="23"/>
           <w:shd w:val="clear" w:color="auto" w:fill="FFFFFF"/>
         </w:rPr>
-        <w:t>(</w:t>
-      </w:r>
-      <w:r>
-        <w:rPr>
-          <w:rFonts w:ascii="Arial" w:hAnsi="Arial" w:cs="Arial" w:hint="eastAsia"/>
+        <w:t></w:t>
+      </w:r>
+      <w:r>
+        <w:rPr>
+          <w:rFonts w:ascii="GWIPA" w:hAnsi="GWIPA" w:cs="Arial"/>
           <w:color w:val="202122"/>
           <w:sz w:val="23"/>
           <w:szCs w:val="23"/>
           <w:shd w:val="clear" w:color="auto" w:fill="FFFFFF"/>
         </w:rPr>
-        <w:t>半圆形</w:t>
-      </w:r>
-      <w:r>
-        <w:rPr>
-          <w:rFonts w:ascii="Arial" w:hAnsi="Arial" w:cs="Arial" w:hint="eastAsia"/>
+        <w:t></w:t>
+      </w:r>
+      <w:r>
+        <w:rPr>
+          <w:rFonts w:ascii="GWIPA" w:hAnsi="GWIPA" w:cs="Arial"/>
           <w:color w:val="202122"/>
           <w:sz w:val="23"/>
           <w:szCs w:val="23"/>
           <w:shd w:val="clear" w:color="auto" w:fill="FFFFFF"/>
         </w:rPr>
-        <w:t>)</w:t>
-      </w:r>
-    </w:p>
-    <w:p>
-      <w:pPr>
-        <w:rPr>
-          <w:rFonts w:ascii="Arial" w:hAnsi="Arial" w:cs="Arial"/>
+        <w:t></w:t>
+      </w:r>
+      <w:r>
+        <w:rPr>
+          <w:rFonts w:ascii="GWIPA" w:hAnsi="GWIPA" w:cs="Arial"/>
           <w:color w:val="202122"/>
           <w:sz w:val="23"/>
           <w:szCs w:val="23"/>
           <w:shd w:val="clear" w:color="auto" w:fill="FFFFFF"/>
         </w:rPr>
-      </w:pPr>
-      <w:r>
-        <w:rPr>
-          <w:rFonts w:ascii="Arial" w:hAnsi="Arial" w:cs="Arial" w:hint="eastAsia"/>
+        <w:t></w:t>
+      </w:r>
+      <w:r>
+        <w:rPr>
+          <w:rFonts w:ascii="GWIPA" w:hAnsi="GWIPA" w:cs="Arial"/>
           <w:color w:val="202122"/>
           <w:sz w:val="23"/>
           <w:szCs w:val="23"/>
           <w:shd w:val="clear" w:color="auto" w:fill="FFFFFF"/>
         </w:rPr>
-        <w:t xml:space="preserve">carry: </w:t>
-      </w:r>
-      <w:r>
-        <w:rPr>
-          <w:rFonts w:ascii="Arial" w:hAnsi="Arial" w:cs="Arial" w:hint="eastAsia"/>
+        <w:t></w:t>
+      </w:r>
+      <w:r>
+        <w:rPr>
+          <w:rFonts w:ascii="GWIPA" w:hAnsi="GWIPA" w:cs="Arial"/>
           <w:color w:val="202122"/>
           <w:sz w:val="23"/>
           <w:szCs w:val="23"/>
           <w:shd w:val="clear" w:color="auto" w:fill="FFFFFF"/>
         </w:rPr>
-        <w:t>进位。</w:t>
-      </w:r>
-      <w:r>
-        <w:rPr>
-          <w:rFonts w:ascii="Arial" w:hAnsi="Arial" w:cs="Arial" w:hint="eastAsia"/>
+        <w:t></w:t>
+      </w:r>
+      <w:r>
+        <w:rPr>
+          <w:rFonts w:ascii="GWIPA" w:hAnsi="GWIPA" w:cs="Arial"/>
           <w:color w:val="202122"/>
           <w:sz w:val="23"/>
           <w:szCs w:val="23"/>
           <w:shd w:val="clear" w:color="auto" w:fill="FFFFFF"/>
         </w:rPr>
-        <w:t>(9+1</w:t>
-      </w:r>
-      <w:r>
-        <w:rPr>
-          <w:rFonts w:ascii="Arial" w:hAnsi="Arial" w:cs="Arial" w:hint="eastAsia"/>
+        <w:t></w:t>
+      </w:r>
+      <w:r>
+        <w:rPr>
+          <w:rFonts w:ascii="GWIPA" w:hAnsi="GWIPA" w:cs="Arial"/>
           <w:color w:val="202122"/>
           <w:sz w:val="23"/>
           <w:szCs w:val="23"/>
           <w:shd w:val="clear" w:color="auto" w:fill="FFFFFF"/>
         </w:rPr>
-        <w:t>向十位进</w:t>
-      </w:r>
-      <w:r>
-        <w:rPr>
-          <w:rFonts w:ascii="Arial" w:hAnsi="Arial" w:cs="Arial" w:hint="eastAsia"/>
+        <w:t></w:t>
+      </w:r>
+      <w:r>
+        <w:rPr>
+          <w:rFonts w:ascii="GWIPA" w:hAnsi="GWIPA" w:cs="Arial"/>
           <w:color w:val="202122"/>
           <w:sz w:val="23"/>
           <w:szCs w:val="23"/>
           <w:shd w:val="clear" w:color="auto" w:fill="FFFFFF"/>
         </w:rPr>
-        <w:t>1</w:t>
-      </w:r>
-      <w:r>
-        <w:rPr>
-          <w:rFonts w:ascii="Arial" w:hAnsi="Arial" w:cs="Arial" w:hint="eastAsia"/>
+        <w:t></w:t>
+      </w:r>
+      <w:r>
+        <w:rPr>
+          <w:rFonts w:ascii="GWIPA" w:hAnsi="GWIPA" w:cs="Arial"/>
           <w:color w:val="202122"/>
           <w:sz w:val="23"/>
           <w:szCs w:val="23"/>
           <w:shd w:val="clear" w:color="auto" w:fill="FFFFFF"/>
         </w:rPr>
-        <w:t>位</w:t>
+        <w:t></w:t>
       </w:r>
       <w:r>
         <w:rPr>
@@ -1951,187 +1957,61 @@
           <w:szCs w:val="23"/>
           <w:shd w:val="clear" w:color="auto" w:fill="FFFFFF"/>
         </w:rPr>
-        <w:t>)</w:t>
-      </w:r>
-    </w:p>
-    <w:p>
-      <w:pPr>
-        <w:rPr>
-          <w:rFonts w:ascii="Arial" w:hAnsi="Arial" w:cs="Arial"/>
+        <w:t>/</w:t>
+      </w:r>
+      <w:r>
+        <w:rPr>
+          <w:rFonts w:ascii="Arial" w:hAnsi="Arial" w:cs="Arial" w:hint="eastAsia"/>
           <w:color w:val="202122"/>
           <w:sz w:val="23"/>
           <w:szCs w:val="23"/>
           <w:shd w:val="clear" w:color="auto" w:fill="FFFFFF"/>
         </w:rPr>
-      </w:pPr>
-    </w:p>
-    <w:p>
-      <w:pPr>
-        <w:outlineLvl w:val="0"/>
-        <w:rPr>
-          <w:rStyle w:val="pron"/>
-          <w:rFonts w:ascii="Times New Roman" w:hAnsi="Times New Roman" w:cs="Times New Roman"/>
-          <w:b/>
-          <w:bCs/>
-          <w:sz w:val="28"/>
-          <w:szCs w:val="32"/>
-        </w:rPr>
-      </w:pPr>
-      <w:r>
-        <w:rPr>
-          <w:rStyle w:val="pron"/>
-          <w:rFonts w:ascii="Times New Roman" w:hAnsi="Times New Roman" w:cs="Times New Roman"/>
-          <w:b/>
-          <w:bCs/>
-          <w:sz w:val="28"/>
-          <w:szCs w:val="32"/>
-        </w:rPr>
-        <w:t xml:space="preserve">4, </w:t>
-      </w:r>
-      <w:r>
-        <w:rPr>
-          <w:rStyle w:val="pron"/>
-          <w:rFonts w:ascii="Times New Roman" w:hAnsi="Times New Roman" w:cs="Times New Roman" w:hint="eastAsia"/>
-          <w:b/>
-          <w:bCs/>
-          <w:sz w:val="28"/>
-          <w:szCs w:val="32"/>
-        </w:rPr>
-        <w:t xml:space="preserve">Medicine, </w:t>
-      </w:r>
-      <w:r>
-        <w:rPr>
-          <w:rStyle w:val="pron"/>
-          <w:rFonts w:ascii="Times New Roman" w:hAnsi="Times New Roman" w:cs="Times New Roman" w:hint="eastAsia"/>
-          <w:b/>
-          <w:bCs/>
-          <w:sz w:val="28"/>
-          <w:szCs w:val="32"/>
-        </w:rPr>
-        <w:t>Healthy and D</w:t>
-      </w:r>
-      <w:r>
-        <w:rPr>
-          <w:rStyle w:val="pron"/>
-          <w:rFonts w:ascii="Times New Roman" w:hAnsi="Times New Roman" w:cs="Times New Roman"/>
-          <w:b/>
-          <w:bCs/>
-          <w:sz w:val="28"/>
-          <w:szCs w:val="32"/>
-        </w:rPr>
-        <w:t>isease</w:t>
-      </w:r>
-      <w:r>
-        <w:rPr>
-          <w:rStyle w:val="pron"/>
-          <w:rFonts w:ascii="Times New Roman" w:hAnsi="Times New Roman" w:cs="Times New Roman"/>
-          <w:b/>
-          <w:bCs/>
-          <w:sz w:val="28"/>
-          <w:szCs w:val="32"/>
-        </w:rPr>
-        <w:t xml:space="preserve"> </w:t>
-      </w:r>
-    </w:p>
-    <w:p>
-      <w:pPr>
-        <w:rPr>
-          <w:rFonts w:ascii="Arial" w:hAnsi="Arial" w:cs="Arial"/>
+        <w:t xml:space="preserve">: </w:t>
+      </w:r>
+      <w:r>
+        <w:rPr>
+          <w:rFonts w:ascii="Arial" w:hAnsi="Arial" w:cs="Arial" w:hint="eastAsia"/>
           <w:color w:val="202122"/>
           <w:sz w:val="23"/>
           <w:szCs w:val="23"/>
           <w:shd w:val="clear" w:color="auto" w:fill="FFFFFF"/>
         </w:rPr>
-      </w:pPr>
-      <w:r>
-        <w:rPr>
-          <w:rFonts w:ascii="Arial" w:hAnsi="Arial" w:cs="Arial"/>
-          <w:b/>
-          <w:bCs/>
+        <w:t>量角器</w:t>
+      </w:r>
+      <w:r>
+        <w:rPr>
+          <w:rFonts w:ascii="Arial" w:hAnsi="Arial" w:cs="Arial" w:hint="eastAsia"/>
           <w:color w:val="202122"/>
           <w:sz w:val="23"/>
           <w:szCs w:val="23"/>
           <w:shd w:val="clear" w:color="auto" w:fill="FFFFFF"/>
         </w:rPr>
-        <w:t>diabetes</w:t>
-      </w:r>
-      <w:r>
-        <w:rPr>
-          <w:rFonts w:ascii="Arial" w:hAnsi="Arial" w:cs="Arial"/>
+        <w:t>(</w:t>
+      </w:r>
+      <w:r>
+        <w:rPr>
+          <w:rFonts w:ascii="Arial" w:hAnsi="Arial" w:cs="Arial" w:hint="eastAsia"/>
           <w:color w:val="202122"/>
           <w:sz w:val="23"/>
           <w:szCs w:val="23"/>
           <w:shd w:val="clear" w:color="auto" w:fill="FFFFFF"/>
         </w:rPr>
-        <w:t xml:space="preserve"> </w:t>
-      </w:r>
-      <w:r>
-        <w:rPr>
-          <w:rStyle w:val="pron"/>
-          <w:rFonts w:ascii="Arial" w:hAnsi="Arial" w:cs="Arial"/>
-        </w:rPr>
-        <w:t>/</w:t>
-      </w:r>
-      <w:r>
-        <w:rPr>
-          <w:rStyle w:val="ipa"/>
-          <w:rFonts w:ascii="Arial" w:eastAsia="MS Gothic" w:hAnsi="Arial" w:cs="Arial"/>
-        </w:rPr>
-        <w:t>ˌ</w:t>
-      </w:r>
-      <w:r>
-        <w:rPr>
-          <w:rStyle w:val="ipa"/>
-          <w:rFonts w:ascii="Arial" w:hAnsi="Arial" w:cs="Arial"/>
-        </w:rPr>
-        <w:t>da</w:t>
-      </w:r>
-      <w:r>
-        <w:rPr>
-          <w:rStyle w:val="ipa"/>
-          <w:rFonts w:ascii="Arial" w:eastAsia="MS Gothic" w:hAnsi="Arial" w:cs="Arial"/>
-        </w:rPr>
-        <w:t>ɪ</w:t>
-      </w:r>
-      <w:r>
-        <w:rPr>
-          <w:rStyle w:val="ipa"/>
-          <w:rFonts w:ascii="Arial" w:hAnsi="Arial" w:cs="Arial"/>
-        </w:rPr>
-        <w:t>.</w:t>
-      </w:r>
-      <w:r>
-        <w:rPr>
-          <w:rStyle w:val="ipa"/>
-          <w:rFonts w:ascii="Arial" w:eastAsia="MS Gothic" w:hAnsi="Arial" w:cs="Arial"/>
-        </w:rPr>
-        <w:t>əˈ</w:t>
-      </w:r>
-      <w:r>
-        <w:rPr>
-          <w:rStyle w:val="ipa"/>
-          <w:rFonts w:ascii="Arial" w:hAnsi="Arial" w:cs="Arial"/>
-        </w:rPr>
-        <w:t>biː.tiːz</w:t>
-      </w:r>
-      <w:r>
-        <w:rPr>
-          <w:rStyle w:val="pron"/>
-          <w:rFonts w:ascii="Arial" w:hAnsi="Arial" w:cs="Arial"/>
-        </w:rPr>
-        <w:t>/</w:t>
-      </w:r>
-      <w:r>
-        <w:rPr>
-          <w:rFonts w:ascii="Arial" w:hAnsi="Arial" w:cs="Arial"/>
+        <w:t>半圆形</w:t>
+      </w:r>
+      <w:r>
+        <w:rPr>
+          <w:rFonts w:ascii="Arial" w:hAnsi="Arial" w:cs="Arial" w:hint="eastAsia"/>
           <w:color w:val="202122"/>
           <w:sz w:val="23"/>
           <w:szCs w:val="23"/>
           <w:shd w:val="clear" w:color="auto" w:fill="FFFFFF"/>
         </w:rPr>
-        <w:t xml:space="preserve"> : </w:t>
-      </w:r>
-      <w:r>
+        <w:t>)</w:t>
+      </w:r>
+    </w:p>
+    <w:p>
+      <w:pPr>
         <w:rPr>
           <w:rFonts w:ascii="Arial" w:hAnsi="Arial" w:cs="Arial"/>
           <w:color w:val="202122"/>
@@ -2139,57 +2019,209 @@
           <w:szCs w:val="23"/>
           <w:shd w:val="clear" w:color="auto" w:fill="FFFFFF"/>
         </w:rPr>
-        <w:t>糖尿病</w:t>
-      </w:r>
-    </w:p>
-    <w:p>
-      <w:pPr>
-        <w:rPr>
-          <w:rStyle w:val="pron"/>
-          <w:rFonts w:ascii="Arial" w:hAnsi="Arial" w:cs="Arial"/>
-        </w:rPr>
-      </w:pPr>
-      <w:r>
-        <w:rPr>
-          <w:rFonts w:ascii="Arial" w:hAnsi="Arial" w:cs="Arial"/>
-          <w:b/>
-          <w:bCs/>
-        </w:rPr>
-        <w:t>rhinitis</w:t>
-      </w:r>
-      <w:r>
-        <w:rPr>
-          <w:rFonts w:ascii="Arial" w:hAnsi="Arial" w:cs="Arial"/>
+      </w:pPr>
+      <w:r>
+        <w:rPr>
+          <w:rFonts w:ascii="Arial" w:hAnsi="Arial" w:cs="Arial" w:hint="eastAsia"/>
+          <w:color w:val="202122"/>
+          <w:sz w:val="23"/>
+          <w:szCs w:val="23"/>
+          <w:shd w:val="clear" w:color="auto" w:fill="FFFFFF"/>
+        </w:rPr>
+        <w:t xml:space="preserve">carry: </w:t>
+      </w:r>
+      <w:r>
+        <w:rPr>
+          <w:rFonts w:ascii="Arial" w:hAnsi="Arial" w:cs="Arial" w:hint="eastAsia"/>
+          <w:color w:val="202122"/>
+          <w:sz w:val="23"/>
+          <w:szCs w:val="23"/>
+          <w:shd w:val="clear" w:color="auto" w:fill="FFFFFF"/>
+        </w:rPr>
+        <w:t>进位。</w:t>
+      </w:r>
+      <w:r>
+        <w:rPr>
+          <w:rFonts w:ascii="Arial" w:hAnsi="Arial" w:cs="Arial" w:hint="eastAsia"/>
+          <w:color w:val="202122"/>
+          <w:sz w:val="23"/>
+          <w:szCs w:val="23"/>
+          <w:shd w:val="clear" w:color="auto" w:fill="FFFFFF"/>
+        </w:rPr>
+        <w:t>(9+1</w:t>
+      </w:r>
+      <w:r>
+        <w:rPr>
+          <w:rFonts w:ascii="Arial" w:hAnsi="Arial" w:cs="Arial" w:hint="eastAsia"/>
+          <w:color w:val="202122"/>
+          <w:sz w:val="23"/>
+          <w:szCs w:val="23"/>
+          <w:shd w:val="clear" w:color="auto" w:fill="FFFFFF"/>
+        </w:rPr>
+        <w:t>向十位进</w:t>
+      </w:r>
+      <w:r>
+        <w:rPr>
+          <w:rFonts w:ascii="Arial" w:hAnsi="Arial" w:cs="Arial" w:hint="eastAsia"/>
+          <w:color w:val="202122"/>
+          <w:sz w:val="23"/>
+          <w:szCs w:val="23"/>
+          <w:shd w:val="clear" w:color="auto" w:fill="FFFFFF"/>
+        </w:rPr>
+        <w:t>1</w:t>
+      </w:r>
+      <w:r>
+        <w:rPr>
+          <w:rFonts w:ascii="Arial" w:hAnsi="Arial" w:cs="Arial" w:hint="eastAsia"/>
+          <w:color w:val="202122"/>
+          <w:sz w:val="23"/>
+          <w:szCs w:val="23"/>
+          <w:shd w:val="clear" w:color="auto" w:fill="FFFFFF"/>
+        </w:rPr>
+        <w:t>位</w:t>
+      </w:r>
+      <w:r>
+        <w:rPr>
+          <w:rFonts w:ascii="Arial" w:hAnsi="Arial" w:cs="Arial" w:hint="eastAsia"/>
+          <w:color w:val="202122"/>
+          <w:sz w:val="23"/>
+          <w:szCs w:val="23"/>
+          <w:shd w:val="clear" w:color="auto" w:fill="FFFFFF"/>
+        </w:rPr>
+        <w:t>)</w:t>
+      </w:r>
+    </w:p>
+    <w:p>
+      <w:pPr>
+        <w:rPr>
+          <w:rFonts w:ascii="Arial" w:hAnsi="Arial" w:cs="Arial"/>
+          <w:color w:val="202122"/>
+          <w:sz w:val="23"/>
+          <w:szCs w:val="23"/>
+          <w:shd w:val="clear" w:color="auto" w:fill="FFFFFF"/>
+        </w:rPr>
+      </w:pPr>
+    </w:p>
+    <w:p>
+      <w:pPr>
+        <w:outlineLvl w:val="0"/>
+        <w:rPr>
+          <w:rStyle w:val="pron"/>
+          <w:rFonts w:ascii="Times New Roman" w:hAnsi="Times New Roman" w:cs="Times New Roman"/>
+          <w:b/>
+          <w:bCs/>
+          <w:sz w:val="28"/>
+          <w:szCs w:val="32"/>
+        </w:rPr>
+      </w:pPr>
+      <w:r>
+        <w:rPr>
+          <w:rStyle w:val="pron"/>
+          <w:rFonts w:ascii="Times New Roman" w:hAnsi="Times New Roman" w:cs="Times New Roman"/>
+          <w:b/>
+          <w:bCs/>
+          <w:sz w:val="28"/>
+          <w:szCs w:val="32"/>
+        </w:rPr>
+        <w:t xml:space="preserve">4, </w:t>
+      </w:r>
+      <w:r>
+        <w:rPr>
+          <w:rStyle w:val="pron"/>
+          <w:rFonts w:ascii="Times New Roman" w:hAnsi="Times New Roman" w:cs="Times New Roman" w:hint="eastAsia"/>
+          <w:b/>
+          <w:bCs/>
+          <w:sz w:val="28"/>
+          <w:szCs w:val="32"/>
+        </w:rPr>
+        <w:t xml:space="preserve">Medicine, </w:t>
+      </w:r>
+      <w:r>
+        <w:rPr>
+          <w:rStyle w:val="pron"/>
+          <w:rFonts w:ascii="Times New Roman" w:hAnsi="Times New Roman" w:cs="Times New Roman" w:hint="eastAsia"/>
+          <w:b/>
+          <w:bCs/>
+          <w:sz w:val="28"/>
+          <w:szCs w:val="32"/>
+        </w:rPr>
+        <w:t>Healthy and D</w:t>
+      </w:r>
+      <w:r>
+        <w:rPr>
+          <w:rStyle w:val="pron"/>
+          <w:rFonts w:ascii="Times New Roman" w:hAnsi="Times New Roman" w:cs="Times New Roman"/>
+          <w:b/>
+          <w:bCs/>
+          <w:sz w:val="28"/>
+          <w:szCs w:val="32"/>
+        </w:rPr>
+        <w:t>isease</w:t>
+      </w:r>
+      <w:r>
+        <w:rPr>
+          <w:rStyle w:val="pron"/>
+          <w:rFonts w:ascii="Times New Roman" w:hAnsi="Times New Roman" w:cs="Times New Roman"/>
+          <w:b/>
+          <w:bCs/>
+          <w:sz w:val="28"/>
+          <w:szCs w:val="32"/>
         </w:rPr>
         <w:t xml:space="preserve"> </w:t>
       </w:r>
+    </w:p>
+    <w:p>
+      <w:pPr>
+        <w:rPr>
+          <w:rFonts w:ascii="Arial" w:hAnsi="Arial" w:cs="Arial"/>
+          <w:color w:val="202122"/>
+          <w:sz w:val="23"/>
+          <w:szCs w:val="23"/>
+          <w:shd w:val="clear" w:color="auto" w:fill="FFFFFF"/>
+        </w:rPr>
+      </w:pPr>
+      <w:r>
+        <w:rPr>
+          <w:rFonts w:ascii="Arial" w:hAnsi="Arial" w:cs="Arial"/>
+          <w:b/>
+          <w:bCs/>
+          <w:color w:val="202122"/>
+          <w:sz w:val="23"/>
+          <w:szCs w:val="23"/>
+          <w:shd w:val="clear" w:color="auto" w:fill="FFFFFF"/>
+        </w:rPr>
+        <w:t>diabetes</w:t>
+      </w:r>
+      <w:r>
+        <w:rPr>
+          <w:rFonts w:ascii="Arial" w:hAnsi="Arial" w:cs="Arial"/>
+          <w:color w:val="202122"/>
+          <w:sz w:val="23"/>
+          <w:szCs w:val="23"/>
+          <w:shd w:val="clear" w:color="auto" w:fill="FFFFFF"/>
+        </w:rPr>
+        <w:t xml:space="preserve"> </w:t>
+      </w:r>
       <w:r>
         <w:rPr>
           <w:rStyle w:val="pron"/>
           <w:rFonts w:ascii="Arial" w:hAnsi="Arial" w:cs="Arial"/>
         </w:rPr>
         <w:t>/</w:t>
-      </w:r>
-      <w:r>
-        <w:rPr>
-          <w:rStyle w:val="ipa"/>
-          <w:rFonts w:ascii="Arial" w:hAnsi="Arial" w:cs="Arial"/>
-        </w:rPr>
-        <w:t>ra</w:t>
       </w:r>
       <w:r>
         <w:rPr>
           <w:rStyle w:val="ipa"/>
           <w:rFonts w:ascii="Arial" w:eastAsia="MS Gothic" w:hAnsi="Arial" w:cs="Arial"/>
         </w:rPr>
-        <w:t>ɪˈ</w:t>
+        <w:t>ˌ</w:t>
       </w:r>
       <w:r>
         <w:rPr>
           <w:rStyle w:val="ipa"/>
           <w:rFonts w:ascii="Arial" w:hAnsi="Arial" w:cs="Arial"/>
         </w:rPr>
-        <w:t>na</w:t>
+        <w:t>da</w:t>
       </w:r>
       <w:r>
         <w:rPr>
@@ -2203,13 +2235,118 @@
           <w:rStyle w:val="ipa"/>
           <w:rFonts w:ascii="Arial" w:hAnsi="Arial" w:cs="Arial"/>
         </w:rPr>
-        <w:t>.t</w:t>
+        <w:t>.</w:t>
       </w:r>
       <w:r>
         <w:rPr>
           <w:rStyle w:val="ipa"/>
           <w:rFonts w:ascii="Arial" w:eastAsia="MS Gothic" w:hAnsi="Arial" w:cs="Arial"/>
         </w:rPr>
+        <w:t>əˈ</w:t>
+      </w:r>
+      <w:r>
+        <w:rPr>
+          <w:rStyle w:val="ipa"/>
+          <w:rFonts w:ascii="Arial" w:hAnsi="Arial" w:cs="Arial"/>
+        </w:rPr>
+        <w:t>biː.tiːz</w:t>
+      </w:r>
+      <w:r>
+        <w:rPr>
+          <w:rStyle w:val="pron"/>
+          <w:rFonts w:ascii="Arial" w:hAnsi="Arial" w:cs="Arial"/>
+        </w:rPr>
+        <w:t>/</w:t>
+      </w:r>
+      <w:r>
+        <w:rPr>
+          <w:rFonts w:ascii="Arial" w:hAnsi="Arial" w:cs="Arial"/>
+          <w:color w:val="202122"/>
+          <w:sz w:val="23"/>
+          <w:szCs w:val="23"/>
+          <w:shd w:val="clear" w:color="auto" w:fill="FFFFFF"/>
+        </w:rPr>
+        <w:t xml:space="preserve"> : </w:t>
+      </w:r>
+      <w:r>
+        <w:rPr>
+          <w:rFonts w:ascii="Arial" w:hAnsi="Arial" w:cs="Arial"/>
+          <w:color w:val="202122"/>
+          <w:sz w:val="23"/>
+          <w:szCs w:val="23"/>
+          <w:shd w:val="clear" w:color="auto" w:fill="FFFFFF"/>
+        </w:rPr>
+        <w:t>糖尿病</w:t>
+      </w:r>
+    </w:p>
+    <w:p>
+      <w:pPr>
+        <w:rPr>
+          <w:rStyle w:val="pron"/>
+          <w:rFonts w:ascii="Arial" w:hAnsi="Arial" w:cs="Arial"/>
+        </w:rPr>
+      </w:pPr>
+      <w:r>
+        <w:rPr>
+          <w:rFonts w:ascii="Arial" w:hAnsi="Arial" w:cs="Arial"/>
+          <w:b/>
+          <w:bCs/>
+        </w:rPr>
+        <w:t>rhinitis</w:t>
+      </w:r>
+      <w:r>
+        <w:rPr>
+          <w:rFonts w:ascii="Arial" w:hAnsi="Arial" w:cs="Arial"/>
+        </w:rPr>
+        <w:t xml:space="preserve"> </w:t>
+      </w:r>
+      <w:r>
+        <w:rPr>
+          <w:rStyle w:val="pron"/>
+          <w:rFonts w:ascii="Arial" w:hAnsi="Arial" w:cs="Arial"/>
+        </w:rPr>
+        <w:t>/</w:t>
+      </w:r>
+      <w:r>
+        <w:rPr>
+          <w:rStyle w:val="ipa"/>
+          <w:rFonts w:ascii="Arial" w:hAnsi="Arial" w:cs="Arial"/>
+        </w:rPr>
+        <w:t>ra</w:t>
+      </w:r>
+      <w:r>
+        <w:rPr>
+          <w:rStyle w:val="ipa"/>
+          <w:rFonts w:ascii="Arial" w:eastAsia="MS Gothic" w:hAnsi="Arial" w:cs="Arial"/>
+        </w:rPr>
+        <w:t>ɪˈ</w:t>
+      </w:r>
+      <w:r>
+        <w:rPr>
+          <w:rStyle w:val="ipa"/>
+          <w:rFonts w:ascii="Arial" w:hAnsi="Arial" w:cs="Arial"/>
+        </w:rPr>
+        <w:t>na</w:t>
+      </w:r>
+      <w:r>
+        <w:rPr>
+          <w:rStyle w:val="ipa"/>
+          <w:rFonts w:ascii="Arial" w:eastAsia="MS Gothic" w:hAnsi="Arial" w:cs="Arial"/>
+        </w:rPr>
+        <w:t>ɪ</w:t>
+      </w:r>
+      <w:r>
+        <w:rPr>
+          <w:rStyle w:val="ipa"/>
+          <w:rFonts w:ascii="Arial" w:hAnsi="Arial" w:cs="Arial"/>
+        </w:rPr>
+        <w:t>.t</w:t>
+      </w:r>
+      <w:r>
+        <w:rPr>
+          <w:rStyle w:val="ipa"/>
+          <w:rFonts w:ascii="Arial" w:eastAsia="MS Gothic" w:hAnsi="Arial" w:cs="Arial"/>
+        </w:rPr>
         <w:t>ɪ</w:t>
       </w:r>
       <w:r>
@@ -3135,6 +3272,7 @@
           <w:rStyle w:val="pron"/>
           <w:rFonts w:ascii="Arial" w:hAnsi="Arial" w:cs="Arial"/>
         </w:rPr>
+        <w:lastRenderedPageBreak/>
         <w:t>moisturizing cream /</w:t>
       </w:r>
       <w:r>
@@ -3229,7 +3367,6 @@
           <w:rStyle w:val="pron"/>
           <w:rFonts w:ascii="Arial" w:hAnsi="Arial" w:cs="Arial"/>
         </w:rPr>
-        <w:lastRenderedPageBreak/>
         <w:t xml:space="preserve">shampoo : </w:t>
       </w:r>
       <w:r>
@@ -4299,6 +4436,7 @@
           <w:rStyle w:val="pron"/>
           <w:rFonts w:ascii="Arial" w:hAnsi="Arial" w:cs="Arial" w:hint="eastAsia"/>
         </w:rPr>
+        <w:lastRenderedPageBreak/>
         <w:t>resit [vt.] to take an exam or a test again</w:t>
       </w:r>
     </w:p>
@@ -4342,7 +4480,6 @@
           <w:rStyle w:val="pron"/>
           <w:rFonts w:ascii="Arial" w:hAnsi="Arial" w:cs="Arial"/>
         </w:rPr>
-        <w:lastRenderedPageBreak/>
         <w:t xml:space="preserve">scissors [n.] </w:t>
       </w:r>
       <w:r>
@@ -5428,6 +5565,7 @@
           <w:b/>
           <w:bCs/>
         </w:rPr>
+        <w:lastRenderedPageBreak/>
         <w:t>oat</w:t>
       </w:r>
       <w:r>
@@ -5521,7 +5659,6 @@
           <w:b/>
           <w:bCs/>
         </w:rPr>
-        <w:lastRenderedPageBreak/>
         <w:t>additive</w:t>
       </w:r>
       <w:r>
@@ -6720,6 +6857,7 @@
           <w:rStyle w:val="pron"/>
           <w:rFonts w:ascii="Arial" w:hAnsi="Arial" w:cs="Arial" w:hint="eastAsia"/>
         </w:rPr>
+        <w:lastRenderedPageBreak/>
         <w:t>Sow the seeds in rows.</w:t>
       </w:r>
     </w:p>
@@ -6807,7 +6945,6 @@
           <w:b/>
           <w:bCs/>
         </w:rPr>
-        <w:lastRenderedPageBreak/>
         <w:t xml:space="preserve">harvest </w:t>
       </w:r>
       <w:r>
@@ -10636,7 +10773,7 @@
     <w:p>
       <w:pPr>
         <w:rPr>
-          <w:rFonts w:ascii="Arial" w:hAnsi="Arial" w:cs="Arial" w:hint="eastAsia"/>
+          <w:rFonts w:ascii="Arial" w:hAnsi="Arial" w:cs="Arial"/>
         </w:rPr>
       </w:pPr>
       <w:r>
@@ -10649,7 +10786,7 @@
     <w:p>
       <w:pPr>
         <w:rPr>
-          <w:rFonts w:ascii="Arial" w:hAnsi="Arial" w:cs="Arial" w:hint="eastAsia"/>
+          <w:rFonts w:ascii="Arial" w:hAnsi="Arial" w:cs="Arial"/>
         </w:rPr>
       </w:pPr>
     </w:p>
@@ -10658,7 +10795,7 @@
         <w:outlineLvl w:val="0"/>
         <w:rPr>
           <w:rStyle w:val="pron"/>
-          <w:rFonts w:ascii="Times New Roman" w:hAnsi="Times New Roman" w:cs="Times New Roman" w:hint="eastAsia"/>
+          <w:rFonts w:ascii="Times New Roman" w:hAnsi="Times New Roman" w:cs="Times New Roman"/>
           <w:b/>
           <w:bCs/>
           <w:sz w:val="32"/>
@@ -10680,7 +10817,7 @@
     <w:p>
       <w:pPr>
         <w:rPr>
-          <w:rFonts w:ascii="Arial" w:hAnsi="Arial" w:cs="Arial" w:hint="eastAsia"/>
+          <w:rFonts w:ascii="Arial" w:hAnsi="Arial" w:cs="Arial"/>
         </w:rPr>
       </w:pPr>
       <w:r>
@@ -10760,7 +10897,7 @@
     <w:p>
       <w:pPr>
         <w:rPr>
-          <w:rFonts w:ascii="Arial" w:hAnsi="Arial" w:cs="Arial" w:hint="eastAsia"/>
+          <w:rFonts w:ascii="Arial" w:hAnsi="Arial" w:cs="Arial"/>
         </w:rPr>
       </w:pPr>
       <w:r>
@@ -10798,7 +10935,7 @@
     <w:p>
       <w:pPr>
         <w:rPr>
-          <w:rFonts w:ascii="Arial" w:hAnsi="Arial" w:cs="Arial" w:hint="eastAsia"/>
+          <w:rFonts w:ascii="Arial" w:hAnsi="Arial" w:cs="Arial"/>
           <w:b/>
         </w:rPr>
       </w:pPr>
@@ -10813,7 +10950,7 @@
     <w:p>
       <w:pPr>
         <w:rPr>
-          <w:rFonts w:ascii="Arial" w:hAnsi="Arial" w:cs="Arial" w:hint="eastAsia"/>
+          <w:rFonts w:ascii="Arial" w:hAnsi="Arial" w:cs="Arial"/>
         </w:rPr>
       </w:pPr>
       <w:r>
@@ -10832,7 +10969,7 @@
     <w:p>
       <w:pPr>
         <w:rPr>
-          <w:rFonts w:ascii="Arial" w:hAnsi="Arial" w:cs="Arial" w:hint="eastAsia"/>
+          <w:rFonts w:ascii="Arial" w:hAnsi="Arial" w:cs="Arial"/>
         </w:rPr>
       </w:pPr>
       <w:r>
@@ -10887,8 +11024,6 @@
         </w:rPr>
         <w:t xml:space="preserve">) </w:t>
       </w:r>
-      <w:bookmarkStart w:id="0" w:name="_GoBack"/>
-      <w:bookmarkEnd w:id="0"/>
     </w:p>
     <w:p>
       <w:pPr>
@@ -11976,7 +12111,7 @@
   <a:extraClrSchemeLst/>
   <a:extLst>
     <a:ext uri="{05A4C25C-085E-4340-85A3-A5531E510DB2}">
-      <thm15:themeFamily xmlns="" xmlns:thm15="http://schemas.microsoft.com/office/thememl/2012/main" name="Office Theme" id="{62F939B6-93AF-4DB8-9C6B-D6C7DFDC589F}" vid="{4A3C46E8-61CC-4603-A589-7422A47A8E4A}"/>
+      <thm15:themeFamily xmlns:thm15="http://schemas.microsoft.com/office/thememl/2012/main" xmlns="" name="Office Theme" id="{62F939B6-93AF-4DB8-9C6B-D6C7DFDC589F}" vid="{4A3C46E8-61CC-4603-A589-7422A47A8E4A}"/>
     </a:ext>
   </a:extLst>
 </a:theme>

</xml_diff>